<commit_message>
Functional ecology review Updated scripts adn results Answer to reviewers and revised main documents
</commit_message>
<xml_diff>
--- a/doc/Main Document.docx
+++ b/doc/Main Document.docx
@@ -1,6 +1,6 @@
 
 <file path=word/document.xml><?xml version="1.0" encoding="utf-8"?>
-<w:document xmlns:wpc="http://schemas.microsoft.com/office/word/2010/wordprocessingCanvas" xmlns:mc="http://schemas.openxmlformats.org/markup-compatibility/2006" xmlns:o="urn:schemas-microsoft-com:office:office" xmlns:r="http://schemas.openxmlformats.org/officeDocument/2006/relationships" xmlns:m="http://schemas.openxmlformats.org/officeDocument/2006/math" xmlns:v="urn:schemas-microsoft-com:vml" xmlns:wp14="http://schemas.microsoft.com/office/word/2010/wordprocessingDrawing" xmlns:wp="http://schemas.openxmlformats.org/drawingml/2006/wordprocessingDrawing" xmlns:w10="urn:schemas-microsoft-com:office:word" xmlns:w="http://schemas.openxmlformats.org/wordprocessingml/2006/main" xmlns:w14="http://schemas.microsoft.com/office/word/2010/wordml" xmlns:w15="http://schemas.microsoft.com/office/word/2012/wordml" xmlns:wpg="http://schemas.microsoft.com/office/word/2010/wordprocessingGroup" xmlns:wpi="http://schemas.microsoft.com/office/word/2010/wordprocessingInk" xmlns:wne="http://schemas.microsoft.com/office/word/2006/wordml" xmlns:wps="http://schemas.microsoft.com/office/word/2010/wordprocessingShape" mc:Ignorable="w14 w15 wp14">
+<w:document xmlns:wpc="http://schemas.microsoft.com/office/word/2010/wordprocessingCanvas" xmlns:cx="http://schemas.microsoft.com/office/drawing/2014/chartex" xmlns:cx1="http://schemas.microsoft.com/office/drawing/2015/9/8/chartex" xmlns:cx2="http://schemas.microsoft.com/office/drawing/2015/10/21/chartex" xmlns:cx3="http://schemas.microsoft.com/office/drawing/2016/5/9/chartex" xmlns:cx4="http://schemas.microsoft.com/office/drawing/2016/5/10/chartex" xmlns:cx5="http://schemas.microsoft.com/office/drawing/2016/5/11/chartex" xmlns:cx6="http://schemas.microsoft.com/office/drawing/2016/5/12/chartex" xmlns:cx7="http://schemas.microsoft.com/office/drawing/2016/5/13/chartex" xmlns:cx8="http://schemas.microsoft.com/office/drawing/2016/5/14/chartex" xmlns:mc="http://schemas.openxmlformats.org/markup-compatibility/2006" xmlns:aink="http://schemas.microsoft.com/office/drawing/2016/ink" xmlns:am3d="http://schemas.microsoft.com/office/drawing/2017/model3d" xmlns:o="urn:schemas-microsoft-com:office:office" xmlns:oel="http://schemas.microsoft.com/office/2019/extlst" xmlns:r="http://schemas.openxmlformats.org/officeDocument/2006/relationships" xmlns:m="http://schemas.openxmlformats.org/officeDocument/2006/math" xmlns:v="urn:schemas-microsoft-com:vml" xmlns:wp14="http://schemas.microsoft.com/office/word/2010/wordprocessingDrawing" xmlns:wp="http://schemas.openxmlformats.org/drawingml/2006/wordprocessingDrawing" xmlns:w10="urn:schemas-microsoft-com:office:word" xmlns:w="http://schemas.openxmlformats.org/wordprocessingml/2006/main" xmlns:w14="http://schemas.microsoft.com/office/word/2010/wordml" xmlns:w15="http://schemas.microsoft.com/office/word/2012/wordml" xmlns:w16cex="http://schemas.microsoft.com/office/word/2018/wordml/cex" xmlns:w16cid="http://schemas.microsoft.com/office/word/2016/wordml/cid" xmlns:w16="http://schemas.microsoft.com/office/word/2018/wordml" xmlns:w16du="http://schemas.microsoft.com/office/word/2023/wordml/word16du" xmlns:w16sdtdh="http://schemas.microsoft.com/office/word/2020/wordml/sdtdatahash" xmlns:w16se="http://schemas.microsoft.com/office/word/2015/wordml/symex" xmlns:wpg="http://schemas.microsoft.com/office/word/2010/wordprocessingGroup" xmlns:wpi="http://schemas.microsoft.com/office/word/2010/wordprocessingInk" xmlns:wne="http://schemas.microsoft.com/office/word/2006/wordml" xmlns:wps="http://schemas.microsoft.com/office/word/2010/wordprocessingShape" mc:Ignorable="w14 w15 w16se w16cid w16 w16cex w16sdtdh w16du wp14">
   <w:body>
     <w:p>
       <w:pPr>
@@ -11,8 +11,6 @@
           <w:bCs/>
         </w:rPr>
       </w:pPr>
-      <w:bookmarkStart w:id="0" w:name="_GoBack"/>
-      <w:bookmarkEnd w:id="0"/>
       <w:r>
         <w:rPr>
           <w:b/>
@@ -30,15 +28,7 @@
         <w:jc w:val="both"/>
       </w:pPr>
       <w:r>
-        <w:t xml:space="preserve">1. Intraspecific variation exists in a wide range of biological processes and is the source for species adaptation to environmental changes. Plant reproduction by seed relies on seed germination, an irreversible physiological process regulated by environmental temperature and water availability. Intraspecific variation in the thermal thresholds for germination is widespread in seed plants and has been the subject of abundant research. However, much less </w:t>
-      </w:r>
-      <w:proofErr w:type="gramStart"/>
-      <w:r>
-        <w:t>is known</w:t>
-      </w:r>
-      <w:proofErr w:type="gramEnd"/>
-      <w:r>
-        <w:t xml:space="preserve"> about intraspecific variation in the water thresholds for seed germination. The extent and scale of intraspecific variation in the germination base water potential (</w:t>
+        <w:t>1. Intraspecific variation exists in a wide range of biological processes and is the source for species adaptation to environmental changes. Plant reproduction by seed relies on seed germination, an irreversible physiological process regulated by environmental temperature and water availability. Intraspecific variation in the thermal thresholds for germination is widespread in seed plants and has been the subject of abundant research. However, much less is known about intraspecific variation in the water thresholds for seed germination. The extent and scale of intraspecific variation in the germination base water potential (</w:t>
       </w:r>
       <w:proofErr w:type="spellStart"/>
       <w:r>
@@ -56,15 +46,7 @@
       </w:r>
       <w:proofErr w:type="spellEnd"/>
       <w:r>
-        <w:t xml:space="preserve"> i.e. the minimum amount of water required for germination) can be of high ecological significance in water-limited ecosystems, but this significance </w:t>
-      </w:r>
-      <w:proofErr w:type="gramStart"/>
-      <w:r>
-        <w:t>has never been tested</w:t>
-      </w:r>
-      <w:proofErr w:type="gramEnd"/>
-      <w:r>
-        <w:t xml:space="preserve"> at microclimatic scales.</w:t>
+        <w:t xml:space="preserve"> i.e. the minimum amount of water required for germination) can be of high ecological significance in water-limited ecosystems, but this significance has never been tested at microclimatic scales.</w:t>
       </w:r>
     </w:p>
     <w:p>
@@ -80,34 +62,10 @@
           <w:i/>
           <w:iCs/>
         </w:rPr>
-        <w:t xml:space="preserve">Dianthus </w:t>
-      </w:r>
-      <w:proofErr w:type="spellStart"/>
-      <w:r>
-        <w:rPr>
-          <w:i/>
-          <w:iCs/>
-        </w:rPr>
-        <w:t>langeanus</w:t>
-      </w:r>
-      <w:proofErr w:type="spellEnd"/>
-      <w:r>
-        <w:rPr>
-          <w:i/>
-          <w:iCs/>
-        </w:rPr>
-        <w:t xml:space="preserve"> </w:t>
-      </w:r>
-      <w:r>
-        <w:t>(</w:t>
-      </w:r>
-      <w:proofErr w:type="spellStart"/>
-      <w:r>
-        <w:t>Caryophyllaceae</w:t>
-      </w:r>
-      <w:proofErr w:type="spellEnd"/>
-      <w:r>
-        <w:t xml:space="preserve">), separated by 10 m intervals, and with contrasting field-measured microclimatic conditions. We measured germination responses to water stress using polyethylene glycol (PEG) solutions. We fitted hydro-time models to calculate the germination </w:t>
+        <w:t xml:space="preserve">Dianthus langeanus </w:t>
+      </w:r>
+      <w:r>
+        <w:t xml:space="preserve">(Caryophyllaceae), separated by 10 m intervals, and with contrasting field-measured microclimatic conditions. We measured germination responses to water stress using polyethylene glycol (PEG) solutions. We fitted hydro-time models to calculate the germination </w:t>
       </w:r>
       <w:proofErr w:type="spellStart"/>
       <w:r>
@@ -215,15 +173,7 @@
         <w:jc w:val="both"/>
       </w:pPr>
       <w:r>
-        <w:t>4. Synthesis: Our results indicate that the germination base water potential is a functional trait with important consequences for individual phenology, reproduction, and fitness in water-</w:t>
-      </w:r>
-      <w:proofErr w:type="gramStart"/>
-      <w:r>
-        <w:t>limited</w:t>
-      </w:r>
-      <w:proofErr w:type="gramEnd"/>
-      <w:r>
-        <w:t xml:space="preserve"> ecosystems. This functional intraspecific variation in base water potential highlights the adaptation potential of seed germination to both current and future climate scenarios.</w:t>
+        <w:t>4. Synthesis: Our results indicate that the germination base water potential is a functional trait with important consequences for individual phenology, reproduction, and fitness in water-limited ecosystems. This functional intraspecific variation in base water potential highlights the adaptation potential of seed germination to both current and future climate scenarios.</w:t>
       </w:r>
     </w:p>
     <w:p>
@@ -249,7 +199,52 @@
         <w:jc w:val="both"/>
       </w:pPr>
       <w:r>
-        <w:t>Microclimate; Microscale; Intraspecific variability; Seed germination; Plant regeneration, germination base water potential, germination thresholds, hydro-time models, PEG, drought-limited ecosystems, water-limited ecosystems, water stress.</w:t>
+        <w:t>G</w:t>
+      </w:r>
+      <w:r>
+        <w:t>ermination base water potential</w:t>
+      </w:r>
+      <w:r>
+        <w:t>;</w:t>
+      </w:r>
+      <w:r>
+        <w:t xml:space="preserve"> </w:t>
+      </w:r>
+      <w:r>
+        <w:t>H</w:t>
+      </w:r>
+      <w:r>
+        <w:t>ydro-time models</w:t>
+      </w:r>
+      <w:r>
+        <w:t>;</w:t>
+      </w:r>
+      <w:r>
+        <w:t xml:space="preserve"> Intraspecific variability; </w:t>
+      </w:r>
+      <w:r>
+        <w:t>Microclimate; Microscale; Plant regeneration</w:t>
+      </w:r>
+      <w:r>
+        <w:t>;</w:t>
+      </w:r>
+      <w:r>
+        <w:t xml:space="preserve"> </w:t>
+      </w:r>
+      <w:r>
+        <w:t>Seed germination</w:t>
+      </w:r>
+      <w:r>
+        <w:t xml:space="preserve"> </w:t>
+      </w:r>
+      <w:r>
+        <w:t xml:space="preserve">thresholds; </w:t>
+      </w:r>
+      <w:r>
+        <w:t>W</w:t>
+      </w:r>
+      <w:r>
+        <w:t>ater-limited ecosystems.</w:t>
       </w:r>
     </w:p>
     <w:p>
@@ -328,75 +323,19 @@
           <w:lang w:val="es-ES"/>
         </w:rPr>
         <w:lastRenderedPageBreak/>
-        <w:t xml:space="preserve">1. La variación </w:t>
-      </w:r>
-      <w:proofErr w:type="spellStart"/>
+        <w:t xml:space="preserve">1. La variación intraespecífica es </w:t>
+      </w:r>
       <w:r>
         <w:rPr>
           <w:lang w:val="es-ES"/>
         </w:rPr>
-        <w:t>intraespecífica</w:t>
-      </w:r>
-      <w:proofErr w:type="spellEnd"/>
+        <w:t xml:space="preserve">una </w:t>
+      </w:r>
       <w:r>
         <w:rPr>
           <w:lang w:val="es-ES"/>
         </w:rPr>
-        <w:t xml:space="preserve"> es </w:t>
-      </w:r>
-      <w:r>
-        <w:rPr>
-          <w:lang w:val="es-ES"/>
-        </w:rPr>
-        <w:t xml:space="preserve">una </w:t>
-      </w:r>
-      <w:r>
-        <w:rPr>
-          <w:lang w:val="es-ES"/>
-        </w:rPr>
-        <w:t xml:space="preserve">parte imprescindible de un amplio abanico de procesos biológicos y es la base la adaptación de las especies a los cambios ambientales. La reproducción de las plantas se basa en la germinación de las semillas, un proceso fisiológico irreversible que es regulado por la temperatura y disponibilidad de agua en el ambiente. La variación </w:t>
-      </w:r>
-      <w:proofErr w:type="spellStart"/>
-      <w:r>
-        <w:rPr>
-          <w:lang w:val="es-ES"/>
-        </w:rPr>
-        <w:t>intraespecífica</w:t>
-      </w:r>
-      <w:proofErr w:type="spellEnd"/>
-      <w:r>
-        <w:rPr>
-          <w:lang w:val="es-ES"/>
-        </w:rPr>
-        <w:t xml:space="preserve"> enfocada a los límites termales para la germinación </w:t>
-      </w:r>
-      <w:proofErr w:type="gramStart"/>
-      <w:r>
-        <w:rPr>
-          <w:lang w:val="es-ES"/>
-        </w:rPr>
-        <w:t>han</w:t>
-      </w:r>
-      <w:proofErr w:type="gramEnd"/>
-      <w:r>
-        <w:rPr>
-          <w:lang w:val="es-ES"/>
-        </w:rPr>
-        <w:t xml:space="preserve"> estado objeto de abundante investigación. Sin embargo, los límites hídricos para la germinación han sido mucho menos estudiados. La distribución y magnitud de la variación </w:t>
-      </w:r>
-      <w:proofErr w:type="spellStart"/>
-      <w:r>
-        <w:rPr>
-          <w:lang w:val="es-ES"/>
-        </w:rPr>
-        <w:t>intraespecífica</w:t>
-      </w:r>
-      <w:proofErr w:type="spellEnd"/>
-      <w:r>
-        <w:rPr>
-          <w:lang w:val="es-ES"/>
-        </w:rPr>
-        <w:t xml:space="preserve"> en el potencial hídrico base para la germinación (</w:t>
+        <w:t>parte imprescindible de un amplio abanico de procesos biológicos y es la base la adaptación de las especies a los cambios ambientales. La reproducción de las plantas se basa en la germinación de las semillas, un proceso fisiológico irreversible que es regulado por la temperatura y disponibilidad de agua en el ambiente. La variación intraespecífica enfocada a los límites termales para la germinación han estado objeto de abundante investigación. Sin embargo, los límites hídricos para la germinación han sido mucho menos estudiados. La distribución y magnitud de la variación intraespecífica en el potencial hídrico base para la germinación (</w:t>
       </w:r>
       <w:proofErr w:type="spellStart"/>
       <w:r>
@@ -417,21 +356,7 @@
         <w:rPr>
           <w:lang w:val="es-ES"/>
         </w:rPr>
-        <w:t xml:space="preserve"> i.e. la cantidad mínima de agua requerida para germinar) puede tener un alto significado ecológico en ambientes con limitación de agua, pero su funcionalidad nunca ha sido testada en </w:t>
-      </w:r>
-      <w:proofErr w:type="spellStart"/>
-      <w:r>
-        <w:rPr>
-          <w:lang w:val="es-ES"/>
-        </w:rPr>
-        <w:t>microescala</w:t>
-      </w:r>
-      <w:proofErr w:type="spellEnd"/>
-      <w:r>
-        <w:rPr>
-          <w:lang w:val="es-ES"/>
-        </w:rPr>
-        <w:t>.</w:t>
+        <w:t xml:space="preserve"> i.e. la cantidad mínima de agua requerida para germinar) puede tener un alto significado ecológico en ambientes con limitación de agua, pero su funcionalidad nunca ha sido testada en microescala.</w:t>
       </w:r>
     </w:p>
     <w:p>
@@ -446,21 +371,7 @@
         <w:rPr>
           <w:lang w:val="es-ES"/>
         </w:rPr>
-        <w:t xml:space="preserve">2. En este estudio testamos la hipótesis que los límites hídricos para la germinación muestran variación </w:t>
-      </w:r>
-      <w:proofErr w:type="spellStart"/>
-      <w:r>
-        <w:rPr>
-          <w:lang w:val="es-ES"/>
-        </w:rPr>
-        <w:t>intraespecífica</w:t>
-      </w:r>
-      <w:proofErr w:type="spellEnd"/>
-      <w:r>
-        <w:rPr>
-          <w:lang w:val="es-ES"/>
-        </w:rPr>
-        <w:t xml:space="preserve"> funcional a lo largo de </w:t>
+        <w:t xml:space="preserve">2. En este estudio testamos la hipótesis que los límites hídricos para la germinación muestran variación intraespecífica funcional a lo largo de </w:t>
       </w:r>
       <w:proofErr w:type="spellStart"/>
       <w:r>
@@ -492,65 +403,41 @@
           <w:iCs/>
           <w:lang w:val="es-ES"/>
         </w:rPr>
-        <w:t xml:space="preserve"> </w:t>
+        <w:t xml:space="preserve"> langeanus</w:t>
+      </w:r>
+      <w:r>
+        <w:rPr>
+          <w:lang w:val="es-ES"/>
+        </w:rPr>
+        <w:t xml:space="preserve"> (</w:t>
       </w:r>
       <w:proofErr w:type="spellStart"/>
       <w:r>
         <w:rPr>
-          <w:i/>
-          <w:iCs/>
           <w:lang w:val="es-ES"/>
         </w:rPr>
-        <w:t>langeanus</w:t>
+        <w:t>Caryophyllaceae</w:t>
       </w:r>
       <w:proofErr w:type="spellEnd"/>
       <w:r>
         <w:rPr>
           <w:lang w:val="es-ES"/>
         </w:rPr>
-        <w:t xml:space="preserve"> (</w:t>
+        <w:t xml:space="preserve">), separadas a intervalos de 10m, y con condiciones </w:t>
       </w:r>
       <w:proofErr w:type="spellStart"/>
       <w:r>
         <w:rPr>
           <w:lang w:val="es-ES"/>
         </w:rPr>
-        <w:t>Caryophyllaceae</w:t>
+        <w:t>microclimáticas</w:t>
       </w:r>
       <w:proofErr w:type="spellEnd"/>
       <w:r>
         <w:rPr>
           <w:lang w:val="es-ES"/>
         </w:rPr>
-        <w:t xml:space="preserve">), separadas a intervalos de 10m, y con condiciones </w:t>
-      </w:r>
-      <w:proofErr w:type="spellStart"/>
-      <w:r>
-        <w:rPr>
-          <w:lang w:val="es-ES"/>
-        </w:rPr>
-        <w:t>microclimáticas</w:t>
-      </w:r>
-      <w:proofErr w:type="spellEnd"/>
-      <w:r>
-        <w:rPr>
-          <w:lang w:val="es-ES"/>
-        </w:rPr>
-        <w:t xml:space="preserve"> contrastantes registradas en campo. Medimos las respuestas de germinación al estrés hídrico usando soluciones de </w:t>
-      </w:r>
-      <w:proofErr w:type="spellStart"/>
-      <w:r>
-        <w:rPr>
-          <w:lang w:val="es-ES"/>
-        </w:rPr>
-        <w:t>polietilenglicol</w:t>
-      </w:r>
-      <w:proofErr w:type="spellEnd"/>
-      <w:r>
-        <w:rPr>
-          <w:lang w:val="es-ES"/>
-        </w:rPr>
-        <w:t xml:space="preserve"> (PEG). Ajustamos modelos “</w:t>
+        <w:t xml:space="preserve"> contrastantes registradas en campo. Medimos las respuestas de germinación al estrés hídrico usando soluciones de polietilenglicol (PEG). Ajustamos modelos “</w:t>
       </w:r>
       <w:proofErr w:type="spellStart"/>
       <w:r>
@@ -642,21 +529,7 @@
         <w:rPr>
           <w:lang w:val="es-ES"/>
         </w:rPr>
-        <w:t xml:space="preserve"> de las subpoblaciones, i.e. hay variación </w:t>
-      </w:r>
-      <w:proofErr w:type="spellStart"/>
-      <w:r>
-        <w:rPr>
-          <w:lang w:val="es-ES"/>
-        </w:rPr>
-        <w:t>intraespecífica</w:t>
-      </w:r>
-      <w:proofErr w:type="spellEnd"/>
-      <w:r>
-        <w:rPr>
-          <w:lang w:val="es-ES"/>
-        </w:rPr>
-        <w:t xml:space="preserve"> en la respuesta al estrés hídrico. Semillas de subpoblaciones con condiciones más cálidas y secas tuvieron </w:t>
+        <w:t xml:space="preserve"> de las subpoblaciones, i.e. hay variación intraespecífica en la respuesta al estrés hídrico. Semillas de subpoblaciones con condiciones más cálidas y secas tuvieron </w:t>
       </w:r>
       <w:proofErr w:type="spellStart"/>
       <w:r>
@@ -691,21 +564,7 @@
         <w:rPr>
           <w:lang w:val="es-ES"/>
         </w:rPr>
-        <w:t xml:space="preserve"> la sequía. Estos resultados apoyan la hipótesis que la variación </w:t>
-      </w:r>
-      <w:proofErr w:type="spellStart"/>
-      <w:r>
-        <w:rPr>
-          <w:lang w:val="es-ES"/>
-        </w:rPr>
-        <w:t>intraespecífica</w:t>
-      </w:r>
-      <w:proofErr w:type="spellEnd"/>
-      <w:r>
-        <w:rPr>
-          <w:lang w:val="es-ES"/>
-        </w:rPr>
-        <w:t xml:space="preserve"> en </w:t>
+        <w:t xml:space="preserve"> la sequía. Estos resultados apoyan la hipótesis que la variación intraespecífica en </w:t>
       </w:r>
       <w:proofErr w:type="spellStart"/>
       <w:r>
@@ -726,21 +585,7 @@
         <w:rPr>
           <w:lang w:val="es-ES"/>
         </w:rPr>
-        <w:t xml:space="preserve"> para germinación tiene un significado funcional, incluso a </w:t>
-      </w:r>
-      <w:proofErr w:type="spellStart"/>
-      <w:r>
-        <w:rPr>
-          <w:lang w:val="es-ES"/>
-        </w:rPr>
-        <w:t>microescala</w:t>
-      </w:r>
-      <w:proofErr w:type="spellEnd"/>
-      <w:r>
-        <w:rPr>
-          <w:lang w:val="es-ES"/>
-        </w:rPr>
-        <w:t xml:space="preserve"> (aprox. 10m).</w:t>
+        <w:t xml:space="preserve"> para germinación tiene un significado funcional, incluso a microescala (aprox. 10m).</w:t>
       </w:r>
     </w:p>
     <w:p>
@@ -776,21 +621,7 @@
         <w:rPr>
           <w:lang w:val="es-ES"/>
         </w:rPr>
-        <w:t xml:space="preserve"> para germinación es un carácter funcional con importantes consecuencias para la fenología, reproducción y </w:t>
-      </w:r>
-      <w:proofErr w:type="spellStart"/>
-      <w:r>
-        <w:rPr>
-          <w:lang w:val="es-ES"/>
-        </w:rPr>
-        <w:t>fitness</w:t>
-      </w:r>
-      <w:proofErr w:type="spellEnd"/>
-      <w:r>
-        <w:rPr>
-          <w:lang w:val="es-ES"/>
-        </w:rPr>
-        <w:t xml:space="preserve"> de los individuos en ambientes con limitada disponibilidad hídrica. Estos hallazgos resaltan el potencial de adaptación de la germinación a condiciones climáticas actuales y futuras.  </w:t>
+        <w:t xml:space="preserve"> para germinación es un carácter funcional con importantes consecuencias para la fenología, reproducción y fitness de los individuos en ambientes con limitada disponibilidad hídrica. Estos hallazgos resaltan el potencial de adaptación de la germinación a condiciones climáticas actuales y futuras.  </w:t>
       </w:r>
     </w:p>
     <w:p>
@@ -976,29 +807,13 @@
         <w:jc w:val="both"/>
       </w:pPr>
       <w:r>
-        <w:t xml:space="preserve">The plant life cycle begins with seed germination, an irreversible </w:t>
-      </w:r>
-      <w:proofErr w:type="spellStart"/>
-      <w:r>
-        <w:t>ecophysiological</w:t>
-      </w:r>
-      <w:proofErr w:type="spellEnd"/>
-      <w:r>
-        <w:t xml:space="preserve"> process driven by moisture and temperature (</w:t>
-      </w:r>
-      <w:proofErr w:type="spellStart"/>
-      <w:r>
-        <w:rPr>
-          <w:noProof/>
-        </w:rPr>
-        <w:t>Bewley</w:t>
-      </w:r>
-      <w:proofErr w:type="spellEnd"/>
-      <w:r>
-        <w:rPr>
-          <w:noProof/>
-        </w:rPr>
-        <w:t xml:space="preserve"> et al. 2013</w:t>
+        <w:t>The plant life cycle begins with seed germination, an irreversible ecophysiological process driven by moisture and temperature (</w:t>
+      </w:r>
+      <w:r>
+        <w:rPr>
+          <w:noProof/>
+        </w:rPr>
+        <w:t>Bewley et al. 2013</w:t>
       </w:r>
       <w:r>
         <w:t xml:space="preserve">). In seasonal climates, successful regeneration is limited to a specific timeframe, where germination responses to moisture and temperature serve to match germination to this timeframe </w:t>
@@ -1517,15 +1332,7 @@
         <w:fldChar w:fldCharType="end"/>
       </w:r>
       <w:r>
-        <w:t xml:space="preserve">. Such intraspecific variation in </w:t>
-      </w:r>
-      <w:proofErr w:type="spellStart"/>
-      <w:r>
-        <w:t>phenological</w:t>
-      </w:r>
-      <w:proofErr w:type="spellEnd"/>
-      <w:r>
-        <w:t xml:space="preserve"> and reproductive allocation traits is key for climate adaptation </w:t>
+        <w:t xml:space="preserve">. Such intraspecific variation in phenological and reproductive allocation traits is key for climate adaptation </w:t>
       </w:r>
       <w:r>
         <w:fldChar w:fldCharType="begin" w:fldLock="1"/>
@@ -1883,15 +1690,7 @@
         <w:t xml:space="preserve">. </w:t>
       </w:r>
       <w:r>
-        <w:t xml:space="preserve">Because of these same microclimatic gradients, it </w:t>
-      </w:r>
-      <w:proofErr w:type="gramStart"/>
-      <w:r>
-        <w:t>can be expected</w:t>
-      </w:r>
-      <w:proofErr w:type="gramEnd"/>
-      <w:r>
-        <w:t xml:space="preserve"> that alpine plants show intraspecific variation in their seed regeneration traits. This variation may be especially critical in alpine systems influenced by Mediterranean climatic conditions, which can be water-limited by a period of 1-2 months of summer drought </w:t>
+        <w:t xml:space="preserve">Because of these same microclimatic gradients, it can be expected that alpine plants show intraspecific variation in their seed regeneration traits. This variation may be especially critical in alpine systems influenced by Mediterranean climatic conditions, which can be water-limited by a period of 1-2 months of summer drought </w:t>
       </w:r>
       <w:r>
         <w:fldChar w:fldCharType="begin" w:fldLock="1"/>
@@ -2096,41 +1895,13 @@
         <w:rPr>
           <w:i/>
         </w:rPr>
-        <w:t xml:space="preserve">Dianthus </w:t>
-      </w:r>
-      <w:proofErr w:type="spellStart"/>
-      <w:r>
-        <w:rPr>
-          <w:i/>
-        </w:rPr>
-        <w:t>langeanus</w:t>
-      </w:r>
-      <w:proofErr w:type="spellEnd"/>
-      <w:r>
-        <w:rPr>
-          <w:i/>
-        </w:rPr>
-        <w:t xml:space="preserve"> </w:t>
+        <w:t xml:space="preserve">Dianthus langeanus </w:t>
       </w:r>
       <w:r>
         <w:rPr>
           <w:iCs/>
         </w:rPr>
-        <w:t>Wilk. (</w:t>
-      </w:r>
-      <w:proofErr w:type="spellStart"/>
-      <w:r>
-        <w:rPr>
-          <w:iCs/>
-        </w:rPr>
-        <w:t>Caryophyllaceae</w:t>
-      </w:r>
-      <w:proofErr w:type="spellEnd"/>
-      <w:r>
-        <w:rPr>
-          <w:iCs/>
-        </w:rPr>
-        <w:t>)</w:t>
+        <w:t>Wilk. (Caryophyllaceae)</w:t>
       </w:r>
       <w:r>
         <w:t xml:space="preserve">. Our hypothesis was that germination responses to water stress would show functional intraspecific variation along local gradients of water availability. In particular, we expected lower </w:t>
@@ -2189,17 +1960,35 @@
           <w:i/>
           <w:iCs/>
         </w:rPr>
-        <w:t xml:space="preserve">Dianthus </w:t>
-      </w:r>
-      <w:proofErr w:type="spellStart"/>
+        <w:t xml:space="preserve">Dianthus langeanus </w:t>
+      </w:r>
+      <w:r>
+        <w:rPr>
+          <w:iCs/>
+        </w:rPr>
+        <w:t>Wilk. (Caryophyllaceae)</w:t>
+      </w:r>
+      <w:r>
+        <w:t xml:space="preserve"> is a wild carnation endemic to the mountain systems of the northwestern Iberian Peninsula (</w:t>
+      </w:r>
+      <w:r>
+        <w:rPr>
+          <w:iCs/>
+        </w:rPr>
+        <w:t xml:space="preserve">Fig. </w:t>
+      </w:r>
+      <w:r>
+        <w:t xml:space="preserve">1A). </w:t>
+      </w:r>
+      <w:bookmarkStart w:id="0" w:name="_Hlk153186664"/>
       <w:r>
         <w:rPr>
           <w:i/>
           <w:iCs/>
         </w:rPr>
-        <w:t>langeanus</w:t>
-      </w:r>
-      <w:proofErr w:type="spellEnd"/>
+        <w:t>D. langeanus</w:t>
+      </w:r>
+      <w:bookmarkEnd w:id="0"/>
       <w:r>
         <w:rPr>
           <w:i/>
@@ -2208,226 +1997,102 @@
         <w:t xml:space="preserve"> </w:t>
       </w:r>
       <w:r>
+        <w:t>mainly lives in open dry grasslands on acid soils (</w:t>
+      </w:r>
+      <w:r>
         <w:rPr>
           <w:iCs/>
         </w:rPr>
-        <w:t>Wilk. (</w:t>
-      </w:r>
-      <w:proofErr w:type="spellStart"/>
-      <w:r>
-        <w:rPr>
-          <w:iCs/>
-        </w:rPr>
-        <w:t>Caryophyllaceae</w:t>
-      </w:r>
-      <w:proofErr w:type="spellEnd"/>
-      <w:r>
-        <w:rPr>
-          <w:iCs/>
-        </w:rPr>
-        <w:t>)</w:t>
-      </w:r>
-      <w:r>
-        <w:t xml:space="preserve"> is a wild carnation endemic to the mountain systems of the </w:t>
-      </w:r>
-      <w:proofErr w:type="spellStart"/>
-      <w:r>
-        <w:t>northwestern</w:t>
-      </w:r>
-      <w:proofErr w:type="spellEnd"/>
-      <w:r>
-        <w:t xml:space="preserve"> Iberian Peninsula (</w:t>
-      </w:r>
-      <w:r>
-        <w:rPr>
-          <w:iCs/>
-        </w:rPr>
         <w:t xml:space="preserve">Fig. </w:t>
       </w:r>
       <w:r>
-        <w:t xml:space="preserve">1A). </w:t>
-      </w:r>
-      <w:bookmarkStart w:id="1" w:name="_Hlk153186664"/>
+        <w:t>1B), where it can be locally abundant. Flowering onset occurs in early June and ripe seeds are dispersed during August (Fig. 1C). Seed production is high, usually &gt;</w:t>
+      </w:r>
+      <w:r>
+        <w:t xml:space="preserve"> </w:t>
+      </w:r>
+      <w:r>
+        <w:t xml:space="preserve">10 seeds per capsule and up to 250 seeds per individual. Germination occurs mainly during end-summer/early autumn at high rates and with high success when water is available at temperatures between 10 and 22 °C. Here, we studied wild populations of </w:t>
+      </w:r>
       <w:r>
         <w:rPr>
           <w:i/>
           <w:iCs/>
         </w:rPr>
-        <w:t xml:space="preserve">D. </w:t>
+        <w:t>D. langeanus</w:t>
+      </w:r>
+      <w:r>
+        <w:t xml:space="preserve"> in the northern limit of its distribution, in the </w:t>
+      </w:r>
+      <w:r>
+        <w:rPr>
+          <w:rFonts w:cstheme="minorHAnsi"/>
+        </w:rPr>
+        <w:t>Valles de Omaña and Luna Biosphere Reserve, in the</w:t>
+      </w:r>
+      <w:r>
+        <w:t xml:space="preserve"> southern Cantabrian Mountains </w:t>
+      </w:r>
+      <w:r>
+        <w:rPr>
+          <w:rFonts w:cstheme="minorHAnsi"/>
+        </w:rPr>
+        <w:t>(Fig. 1A)</w:t>
+      </w:r>
+      <w:r>
+        <w:t>. The Cantabrian Mountains run E-W in northern Spain along 480 km in parallel to the Cantabrian Sea</w:t>
+      </w:r>
+      <w:r>
+        <w:rPr>
+          <w:rFonts w:cstheme="minorHAnsi"/>
+        </w:rPr>
+        <w:t xml:space="preserve">. This mountain system includes summits above 2500 m </w:t>
       </w:r>
       <w:proofErr w:type="spellStart"/>
       <w:r>
         <w:rPr>
-          <w:i/>
-          <w:iCs/>
-        </w:rPr>
-        <w:t>langeanus</w:t>
-      </w:r>
-      <w:bookmarkEnd w:id="1"/>
+          <w:rFonts w:cstheme="minorHAnsi"/>
+        </w:rPr>
+        <w:t>a.s.l</w:t>
+      </w:r>
       <w:proofErr w:type="spellEnd"/>
       <w:r>
         <w:rPr>
-          <w:i/>
-          <w:iCs/>
-        </w:rPr>
-        <w:t xml:space="preserve"> </w:t>
-      </w:r>
-      <w:r>
-        <w:t>mainly lives in open dry grasslands on acid soils (</w:t>
-      </w:r>
-      <w:r>
-        <w:rPr>
-          <w:iCs/>
-        </w:rPr>
-        <w:t xml:space="preserve">Fig. </w:t>
-      </w:r>
-      <w:r>
-        <w:t xml:space="preserve">1B), where it can be locally abundant. Flowering onset occurs in early June and ripe seeds </w:t>
-      </w:r>
-      <w:proofErr w:type="gramStart"/>
-      <w:r>
-        <w:t>are dispersed</w:t>
-      </w:r>
-      <w:proofErr w:type="gramEnd"/>
-      <w:r>
-        <w:t xml:space="preserve"> during August (Fig. 1C). Seed production is high, usually &gt;</w:t>
-      </w:r>
-      <w:r>
-        <w:t xml:space="preserve"> </w:t>
-      </w:r>
-      <w:r>
-        <w:t xml:space="preserve">10 seeds per capsule and up to 250 seeds per individual. Germination occurs mainly during end-summer/early autumn at high rates and with high success when water is available at temperatures between 10 and 22 °C. Here, we studied wild populations of </w:t>
-      </w:r>
-      <w:r>
-        <w:rPr>
-          <w:i/>
-          <w:iCs/>
-        </w:rPr>
-        <w:t xml:space="preserve">D. </w:t>
+          <w:rFonts w:cstheme="minorHAnsi"/>
+        </w:rPr>
+        <w:t xml:space="preserve">. and the treeline in acid soil climbs up to 1650 m </w:t>
       </w:r>
       <w:proofErr w:type="spellStart"/>
       <w:r>
         <w:rPr>
-          <w:i/>
-          <w:iCs/>
-        </w:rPr>
-        <w:t>langeanus</w:t>
+          <w:rFonts w:cstheme="minorHAnsi"/>
+        </w:rPr>
+        <w:t>a.s.l</w:t>
       </w:r>
       <w:proofErr w:type="spellEnd"/>
       <w:r>
-        <w:t xml:space="preserve"> in the northern limit of its distribution, in the </w:t>
-      </w:r>
-      <w:r>
         <w:rPr>
           <w:rFonts w:cstheme="minorHAnsi"/>
         </w:rPr>
-        <w:t xml:space="preserve">Valles de </w:t>
-      </w:r>
-      <w:proofErr w:type="spellStart"/>
+        <w:t>. (</w:t>
+      </w:r>
       <w:r>
         <w:rPr>
           <w:rFonts w:cstheme="minorHAnsi"/>
         </w:rPr>
-        <w:t>Omaña</w:t>
-      </w:r>
-      <w:proofErr w:type="spellEnd"/>
+        <w:t>González Le Barbier et al., 2024,</w:t>
+      </w:r>
       <w:r>
         <w:rPr>
           <w:rFonts w:cstheme="minorHAnsi"/>
         </w:rPr>
-        <w:t xml:space="preserve"> and Luna Biosphere Reserve, in the</w:t>
-      </w:r>
-      <w:r>
-        <w:t xml:space="preserve"> southern Cantabrian Mountains </w:t>
+        <w:t xml:space="preserve"> under revision</w:t>
       </w:r>
       <w:r>
         <w:rPr>
           <w:rFonts w:cstheme="minorHAnsi"/>
         </w:rPr>
-        <w:t>(Fig. 1A)</w:t>
-      </w:r>
-      <w:r>
-        <w:t>. The Cantabrian Mountains run E-W in northern Spain along 480 km in parallel to the Cantabrian Sea</w:t>
-      </w:r>
-      <w:r>
-        <w:rPr>
-          <w:rFonts w:cstheme="minorHAnsi"/>
-        </w:rPr>
-        <w:t xml:space="preserve">. This mountain system includes summits above 2500 m </w:t>
-      </w:r>
-      <w:proofErr w:type="spellStart"/>
-      <w:r>
-        <w:rPr>
-          <w:rFonts w:cstheme="minorHAnsi"/>
-        </w:rPr>
-        <w:t>a.s.l</w:t>
-      </w:r>
-      <w:proofErr w:type="spellEnd"/>
-      <w:r>
-        <w:rPr>
-          <w:rFonts w:cstheme="minorHAnsi"/>
-        </w:rPr>
-        <w:t xml:space="preserve">. and the treeline in acid soil climbs up to 1650 m </w:t>
-      </w:r>
-      <w:proofErr w:type="spellStart"/>
-      <w:r>
-        <w:rPr>
-          <w:rFonts w:cstheme="minorHAnsi"/>
-        </w:rPr>
-        <w:t>a.s.l</w:t>
-      </w:r>
-      <w:proofErr w:type="spellEnd"/>
-      <w:r>
-        <w:rPr>
-          <w:rFonts w:cstheme="minorHAnsi"/>
-        </w:rPr>
-        <w:t>. (</w:t>
-      </w:r>
-      <w:r>
-        <w:rPr>
-          <w:rFonts w:cstheme="minorHAnsi"/>
-        </w:rPr>
-        <w:t xml:space="preserve">González Le </w:t>
-      </w:r>
-      <w:proofErr w:type="spellStart"/>
-      <w:r>
-        <w:rPr>
-          <w:rFonts w:cstheme="minorHAnsi"/>
-        </w:rPr>
-        <w:t>Barbier</w:t>
-      </w:r>
-      <w:proofErr w:type="spellEnd"/>
-      <w:r>
-        <w:rPr>
-          <w:rFonts w:cstheme="minorHAnsi"/>
-        </w:rPr>
-        <w:t xml:space="preserve"> et al., 2024,</w:t>
-      </w:r>
-      <w:r>
-        <w:rPr>
-          <w:rFonts w:cstheme="minorHAnsi"/>
-        </w:rPr>
-        <w:t xml:space="preserve"> under revision</w:t>
-      </w:r>
-      <w:r>
-        <w:rPr>
-          <w:rFonts w:cstheme="minorHAnsi"/>
-        </w:rPr>
-        <w:t xml:space="preserve">). It is a transitional biogeographical hub between the </w:t>
-      </w:r>
-      <w:proofErr w:type="spellStart"/>
-      <w:r>
-        <w:rPr>
-          <w:rFonts w:cstheme="minorHAnsi"/>
-        </w:rPr>
-        <w:t>Eurosiberian</w:t>
-      </w:r>
-      <w:proofErr w:type="spellEnd"/>
-      <w:r>
-        <w:rPr>
-          <w:rFonts w:cstheme="minorHAnsi"/>
-        </w:rPr>
-        <w:t xml:space="preserve"> and Mediterranean regions </w:t>
+        <w:t xml:space="preserve">). It is a transitional biogeographical hub between the Eurosiberian and Mediterranean regions </w:t>
       </w:r>
       <w:r>
         <w:rPr>
@@ -2551,47 +2216,15 @@
         <w:t>Figure 1.</w:t>
       </w:r>
       <w:r>
-        <w:t xml:space="preserve"> Study system. (A) Distribution of Dianthus </w:t>
+        <w:t xml:space="preserve"> Study system. (A) Distribution of Dianthus langeanus in the Iberian Peninsula (dark areas, adapted from Rocha et al., 2017); the red square highlights our study system. (B) One studied community with D. langeanus in Mediterranean alpine acidic grasslands of Sierra de </w:t>
       </w:r>
       <w:proofErr w:type="spellStart"/>
       <w:r>
-        <w:t>langeanus</w:t>
+        <w:t>Villabandín</w:t>
       </w:r>
       <w:proofErr w:type="spellEnd"/>
       <w:r>
-        <w:t xml:space="preserve"> in the Iberian Peninsula (dark areas, adapted from Rocha et al., 2017); the red square highlights our study system. (B) One studied community with D. </w:t>
-      </w:r>
-      <w:proofErr w:type="spellStart"/>
-      <w:r>
-        <w:t>langeanus</w:t>
-      </w:r>
-      <w:proofErr w:type="spellEnd"/>
-      <w:r>
-        <w:t xml:space="preserve"> in Mediterranean alpine acidic grasslands of Sierra de </w:t>
-      </w:r>
-      <w:proofErr w:type="spellStart"/>
-      <w:r>
-        <w:t>Villabandín</w:t>
-      </w:r>
-      <w:proofErr w:type="spellEnd"/>
-      <w:r>
-        <w:t xml:space="preserve">, Cantabrian Mountains, </w:t>
-      </w:r>
-      <w:proofErr w:type="gramStart"/>
-      <w:r>
-        <w:t>Spain</w:t>
-      </w:r>
-      <w:proofErr w:type="gramEnd"/>
-      <w:r>
-        <w:t xml:space="preserve">. (C) Detail of D. </w:t>
-      </w:r>
-      <w:proofErr w:type="spellStart"/>
-      <w:r>
-        <w:t>langeanus</w:t>
-      </w:r>
-      <w:proofErr w:type="spellEnd"/>
-      <w:r>
-        <w:t xml:space="preserve"> flowers and seeds.</w:t>
+        <w:t>, Cantabrian Mountains, Spain. (C) Detail of D. langeanus flowers and seeds.</w:t>
       </w:r>
     </w:p>
     <w:p>
@@ -2632,176 +2265,128 @@
         <w:rPr>
           <w:i/>
         </w:rPr>
-        <w:t xml:space="preserve">D. </w:t>
+        <w:t>D. langeanus</w:t>
+      </w:r>
+      <w:r>
+        <w:rPr>
+          <w:iCs/>
+        </w:rPr>
+        <w:t xml:space="preserve"> is highly abundant</w:t>
+      </w:r>
+      <w:r>
+        <w:t xml:space="preserve">. In each summit, we established a central representative plot (3 m radius) where we did a floristic relevé, recording species composition; and buried, at 5 cm deep, a </w:t>
       </w:r>
       <w:proofErr w:type="spellStart"/>
       <w:r>
-        <w:rPr>
-          <w:i/>
-        </w:rPr>
-        <w:t>langeanus</w:t>
+        <w:t>Microlog</w:t>
       </w:r>
       <w:proofErr w:type="spellEnd"/>
       <w:r>
-        <w:rPr>
-          <w:iCs/>
-        </w:rPr>
-        <w:t xml:space="preserve"> is highly abundant</w:t>
-      </w:r>
-      <w:r>
-        <w:t xml:space="preserve">. </w:t>
-      </w:r>
-      <w:proofErr w:type="gramStart"/>
-      <w:r>
-        <w:t xml:space="preserve">In each summit, we established a central representative plot (3 m radius) where we did a floristic </w:t>
+        <w:t xml:space="preserve"> SP3 datalogger, with hourly records of soil temperature and soil water potential (</w:t>
       </w:r>
       <w:proofErr w:type="spellStart"/>
       <w:r>
-        <w:t>relevé</w:t>
+        <w:t>MicroLog</w:t>
       </w:r>
       <w:proofErr w:type="spellEnd"/>
       <w:r>
-        <w:t xml:space="preserve">, recording species composition; and buried, at 5 cm deep, a </w:t>
+        <w:t xml:space="preserve"> SP3, EMS Brno, Czech Republic; accuracy in temperature measurements: </w:t>
+      </w:r>
+      <w:r>
+        <w:rPr>
+          <w:rFonts w:eastAsiaTheme="majorEastAsia"/>
+        </w:rPr>
+        <w:t xml:space="preserve">+/- 0.3 </w:t>
+      </w:r>
+      <w:r>
+        <w:t>°C</w:t>
+      </w:r>
+      <w:r>
+        <w:rPr>
+          <w:rFonts w:eastAsiaTheme="majorEastAsia"/>
+        </w:rPr>
+        <w:t xml:space="preserve"> from -40 </w:t>
+      </w:r>
+      <w:r>
+        <w:t>°C</w:t>
+      </w:r>
+      <w:r>
+        <w:rPr>
+          <w:rFonts w:eastAsiaTheme="majorEastAsia"/>
+        </w:rPr>
+        <w:t xml:space="preserve"> to 60 </w:t>
+      </w:r>
+      <w:r>
+        <w:t>°C</w:t>
+      </w:r>
+      <w:r>
+        <w:rPr>
+          <w:rFonts w:eastAsiaTheme="majorEastAsia"/>
+        </w:rPr>
+        <w:t xml:space="preserve">; water potential measurements with two </w:t>
       </w:r>
       <w:proofErr w:type="spellStart"/>
       <w:r>
+        <w:rPr>
+          <w:rFonts w:eastAsiaTheme="majorEastAsia"/>
+        </w:rPr>
+        <w:t>Delmhorst</w:t>
+      </w:r>
+      <w:proofErr w:type="spellEnd"/>
+      <w:r>
+        <w:rPr>
+          <w:rFonts w:eastAsiaTheme="majorEastAsia"/>
+        </w:rPr>
+        <w:t xml:space="preserve"> gypsum sensors measuring range from -0.1 to -15 bars – permanent wilting point; records every hour</w:t>
+      </w:r>
+      <w:r>
+        <w:t xml:space="preserve">). The recording period for the </w:t>
+      </w:r>
+      <w:proofErr w:type="spellStart"/>
+      <w:r>
         <w:t>Microlog</w:t>
       </w:r>
       <w:proofErr w:type="spellEnd"/>
       <w:r>
-        <w:t xml:space="preserve"> SP3 </w:t>
+        <w:t xml:space="preserve"> SP3 went from June 2021 to November 2023 (raw data available in GitHub repository). To measure the spatial microenvironmental gradients we established 20 additional plots (1m</w:t>
+      </w:r>
+      <w:r>
+        <w:rPr>
+          <w:vertAlign w:val="superscript"/>
+        </w:rPr>
+        <w:t>2</w:t>
+      </w:r>
+      <w:r>
+        <w:t>) per each summit:  five plots in each cardinal direction with a 10 m separation (cross design, Fig. 2,</w:t>
+      </w:r>
+      <w:r>
+        <w:fldChar w:fldCharType="begin" w:fldLock="1"/>
+      </w:r>
+      <w:r>
+        <w:instrText>ADDIN CSL_CITATION {"citationItems":[{"id":"ITEM-1","itemData":{"DOI":"10.1111/jvs.13242","abstract":"Questions: In alpine landscapes, topography creates a mosaic of microclimatic niches that might prevent local extinctions, but the influence of this spatial heterogeneity on plant communities is largely unknown. Here we ask (1) how soil microclimatic variation is comparable at temporal and spatial scales, and (2) how such variation influences species composition and local extinctions in relict alpine communities. Location: Picos de Europa National Park, northern Spain. Methods: We resurveyed permanent plots in four alpine sites following the recording of soil temperatures (temporal survey) for 10 years. We then sampled the spatial variation in species composition and microclimatic temperatures in 80 plots around the permanent plots (spatial survey). We evaluated the variation of six microclimatic indices between the temporal and the spatial surveys, and calculated the temporal trends observed in species cover. We finally predicted local extinction rates under microclimatic scenarios based on the observed microclimate–community relations. Results: Despite high interannual variation, we found a 10-year trend of temperature warming on (microridge) fellfields and (microvalley) snowbeds. Microclimatic variation was larger in space than in time, with little temperature variation in snowbeds and extreme low temperatures recorded in fellfields. Species composition was mainly influenced by growing degree days (GDD) and freezing degree days (FDD), which were both related to snow cover duration. Plant cover of 16 species (out of 36 frequent species) showed significant responses to microclimatic variation. Local extinctions were mainly predicted under relatively hotter and more freezing conditions. Conclusions: Our results support the idea that microclimatic spatial heterogeneity can reduce the negative influence of climate change on alpine plant communities. However, a continuous reduction of snow cover will result in a tipping point beyond which the buffer effect of this spatial heterogeneity will not be effective in protected microsites, leading to community homogenization. This process may have started in relict alpine communities where species from snowy microclimates are being outcompeted by species adapted to below-zero winter temperatures.","author":[{"dropping-particle":"","family":"Jiménez- Alfaro","given":"Borja","non-dropping-particle":"","parse-names":false,"suffix":""},{"dropping-particle":"","family":"Fernandez-Pascual","given":"Eduardo","non-dropping-particle":"","parse-names":false,"suffix":""},{"dropping-particle":"","family":"Espinosa Del Alba, ClaraMarcenó","given":"Corrado","non-dropping-particle":"","parse-names":false,"suffix":""}],"container-title":"Journal of Vegeta","id":"ITEM-1","issue":"July 2023","issued":{"date-parts":[["2024"]]},"title":"Journal of Vegetation Science Spatiotemporal patterns of microclimatic buffering in relict alpine communities","type":"article-journal"},"uris":["http://www.mendeley.com/documents/?uuid=6ae04b11-cfe4-4cb5-b8d0-614dbecf2717"]}],"mendeley":{"formattedCitation":"(Jiménez- Alfaro, Fernandez-Pascual and Espinosa Del Alba, ClaraMarcenó, 2024)","manualFormatting":" Jiménez- Alfaro et al. 2024)","plainTextFormattedCitation":"(Jiménez- Alfaro, Fernandez-Pascual and Espinosa Del Alba, ClaraMarcenó, 2024)","previouslyFormattedCitation":"(Jiménez- Alfaro et al. 2024)"},"properties":{"noteIndex":0},"schema":"https://github.com/citation-style-language/schema/raw/master/csl-citation.json"}</w:instrText>
+      </w:r>
+      <w:r>
+        <w:fldChar w:fldCharType="separate"/>
+      </w:r>
+      <w:r>
+        <w:rPr>
+          <w:noProof/>
+        </w:rPr>
+        <w:t xml:space="preserve"> Jiménez- Alfaro et al. 2024)</w:t>
+      </w:r>
+      <w:r>
+        <w:fldChar w:fldCharType="end"/>
+      </w:r>
+      <w:r>
+        <w:t xml:space="preserve">. We also sampled species composition in these plots and buried, at 5 cm deep, </w:t>
       </w:r>
       <w:proofErr w:type="spellStart"/>
       <w:r>
-        <w:t>datalogger</w:t>
+        <w:t>iButton</w:t>
       </w:r>
       <w:proofErr w:type="spellEnd"/>
       <w:r>
-        <w:t>, with hourly records of soil temperature and soil water potential (</w:t>
-      </w:r>
-      <w:proofErr w:type="spellStart"/>
-      <w:r>
-        <w:t>MicroLog</w:t>
-      </w:r>
-      <w:proofErr w:type="spellEnd"/>
-      <w:r>
-        <w:t xml:space="preserve"> SP3, EMS Brno, Czech Republic; accuracy in temperature measurements: </w:t>
-      </w:r>
-      <w:r>
-        <w:rPr>
-          <w:rFonts w:eastAsiaTheme="majorEastAsia"/>
-        </w:rPr>
-        <w:t xml:space="preserve">+/- 0.3 </w:t>
-      </w:r>
-      <w:r>
-        <w:t>°C</w:t>
-      </w:r>
-      <w:r>
-        <w:rPr>
-          <w:rFonts w:eastAsiaTheme="majorEastAsia"/>
-        </w:rPr>
-        <w:t xml:space="preserve"> from -40 </w:t>
-      </w:r>
-      <w:r>
-        <w:t>°C</w:t>
-      </w:r>
-      <w:r>
-        <w:rPr>
-          <w:rFonts w:eastAsiaTheme="majorEastAsia"/>
-        </w:rPr>
-        <w:t xml:space="preserve"> to 60 </w:t>
-      </w:r>
-      <w:r>
-        <w:t>°C</w:t>
-      </w:r>
-      <w:r>
-        <w:rPr>
-          <w:rFonts w:eastAsiaTheme="majorEastAsia"/>
-        </w:rPr>
-        <w:t xml:space="preserve">; water potential measurements with two </w:t>
-      </w:r>
-      <w:proofErr w:type="spellStart"/>
-      <w:r>
-        <w:rPr>
-          <w:rFonts w:eastAsiaTheme="majorEastAsia"/>
-        </w:rPr>
-        <w:t>Delmhorst</w:t>
-      </w:r>
-      <w:proofErr w:type="spellEnd"/>
-      <w:r>
-        <w:rPr>
-          <w:rFonts w:eastAsiaTheme="majorEastAsia"/>
-        </w:rPr>
-        <w:t xml:space="preserve"> gypsum sensors measuring range from -0.1 to -15 bars – permanent wilting point; records every hour</w:t>
-      </w:r>
-      <w:r>
-        <w:t>).</w:t>
-      </w:r>
-      <w:proofErr w:type="gramEnd"/>
-      <w:r>
-        <w:t xml:space="preserve"> The recording period for the </w:t>
-      </w:r>
-      <w:proofErr w:type="spellStart"/>
-      <w:r>
-        <w:t>Microlog</w:t>
-      </w:r>
-      <w:proofErr w:type="spellEnd"/>
-      <w:r>
-        <w:t xml:space="preserve"> SP3 went from June 2021 to November 2023 (raw data available in GitHub repository). To measure the spatial </w:t>
-      </w:r>
-      <w:proofErr w:type="spellStart"/>
-      <w:r>
-        <w:t>microenvironmental</w:t>
-      </w:r>
-      <w:proofErr w:type="spellEnd"/>
-      <w:r>
-        <w:t xml:space="preserve"> gradients we established 20 additional plots (1m</w:t>
-      </w:r>
-      <w:r>
-        <w:rPr>
-          <w:vertAlign w:val="superscript"/>
-        </w:rPr>
-        <w:t>2</w:t>
-      </w:r>
-      <w:r>
-        <w:t>) per each summit:  five plots in each cardinal direction with a 10 m separation (cross design, Fig. 2,</w:t>
-      </w:r>
-      <w:r>
-        <w:fldChar w:fldCharType="begin" w:fldLock="1"/>
-      </w:r>
-      <w:r>
-        <w:instrText>ADDIN CSL_CITATION {"citationItems":[{"id":"ITEM-1","itemData":{"DOI":"10.1111/jvs.13242","abstract":"Questions: In alpine landscapes, topography creates a mosaic of microclimatic niches that might prevent local extinctions, but the influence of this spatial heterogeneity on plant communities is largely unknown. Here we ask (1) how soil microclimatic variation is comparable at temporal and spatial scales, and (2) how such variation influences species composition and local extinctions in relict alpine communities. Location: Picos de Europa National Park, northern Spain. Methods: We resurveyed permanent plots in four alpine sites following the recording of soil temperatures (temporal survey) for 10 years. We then sampled the spatial variation in species composition and microclimatic temperatures in 80 plots around the permanent plots (spatial survey). We evaluated the variation of six microclimatic indices between the temporal and the spatial surveys, and calculated the temporal trends observed in species cover. We finally predicted local extinction rates under microclimatic scenarios based on the observed microclimate–community relations. Results: Despite high interannual variation, we found a 10-year trend of temperature warming on (microridge) fellfields and (microvalley) snowbeds. Microclimatic variation was larger in space than in time, with little temperature variation in snowbeds and extreme low temperatures recorded in fellfields. Species composition was mainly influenced by growing degree days (GDD) and freezing degree days (FDD), which were both related to snow cover duration. Plant cover of 16 species (out of 36 frequent species) showed significant responses to microclimatic variation. Local extinctions were mainly predicted under relatively hotter and more freezing conditions. Conclusions: Our results support the idea that microclimatic spatial heterogeneity can reduce the negative influence of climate change on alpine plant communities. However, a continuous reduction of snow cover will result in a tipping point beyond which the buffer effect of this spatial heterogeneity will not be effective in protected microsites, leading to community homogenization. This process may have started in relict alpine communities where species from snowy microclimates are being outcompeted by species adapted to below-zero winter temperatures.","author":[{"dropping-particle":"","family":"Jiménez- Alfaro","given":"Borja","non-dropping-particle":"","parse-names":false,"suffix":""},{"dropping-particle":"","family":"Fernandez-Pascual","given":"Eduardo","non-dropping-particle":"","parse-names":false,"suffix":""},{"dropping-particle":"","family":"Espinosa Del Alba, ClaraMarcenó","given":"Corrado","non-dropping-particle":"","parse-names":false,"suffix":""}],"container-title":"Journal of Vegeta","id":"ITEM-1","issue":"July 2023","issued":{"date-parts":[["2024"]]},"title":"Journal of Vegetation Science Spatiotemporal patterns of microclimatic buffering in relict alpine communities","type":"article-journal"},"uris":["http://www.mendeley.com/documents/?uuid=6ae04b11-cfe4-4cb5-b8d0-614dbecf2717"]}],"mendeley":{"formattedCitation":"(Jiménez- Alfaro, Fernandez-Pascual and Espinosa Del Alba, ClaraMarcenó, 2024)","manualFormatting":" Jiménez- Alfaro et al. 2024)","plainTextFormattedCitation":"(Jiménez- Alfaro, Fernandez-Pascual and Espinosa Del Alba, ClaraMarcenó, 2024)","previouslyFormattedCitation":"(Jiménez- Alfaro et al. 2024)"},"properties":{"noteIndex":0},"schema":"https://github.com/citation-style-language/schema/raw/master/csl-citation.json"}</w:instrText>
-      </w:r>
-      <w:r>
-        <w:fldChar w:fldCharType="separate"/>
-      </w:r>
-      <w:r>
-        <w:rPr>
-          <w:noProof/>
-        </w:rPr>
-        <w:t xml:space="preserve"> Jiménez- Alfaro et al. 2024)</w:t>
-      </w:r>
-      <w:r>
-        <w:fldChar w:fldCharType="end"/>
-      </w:r>
-      <w:r>
-        <w:t xml:space="preserve">. We also sampled species composition in these plots and buried, at 5 cm deep, </w:t>
-      </w:r>
-      <w:proofErr w:type="spellStart"/>
-      <w:r>
-        <w:t>iButton</w:t>
-      </w:r>
-      <w:proofErr w:type="spellEnd"/>
-      <w:r>
-        <w:t xml:space="preserve"> </w:t>
-      </w:r>
-      <w:proofErr w:type="spellStart"/>
-      <w:r>
-        <w:t>dataloggers</w:t>
-      </w:r>
-      <w:proofErr w:type="spellEnd"/>
-      <w:r>
-        <w:t xml:space="preserve"> (</w:t>
+        <w:t xml:space="preserve"> dataloggers (</w:t>
       </w:r>
       <w:proofErr w:type="spellStart"/>
       <w:r>
@@ -2989,64 +2574,32 @@
         <w:t>Figure 2</w:t>
       </w:r>
       <w:r>
-        <w:t xml:space="preserve">. Field sites. Upper panel: Location of the four summits included in our study. Lower panels: Aerial image of our sampling cross design in each of the four summits. In each diamond, we registered floristic </w:t>
-      </w:r>
-      <w:proofErr w:type="spellStart"/>
-      <w:r>
-        <w:t>relevés</w:t>
-      </w:r>
-      <w:proofErr w:type="spellEnd"/>
-      <w:r>
-        <w:t xml:space="preserve">, buried environmental data loggers and collected </w:t>
+        <w:t xml:space="preserve">. Field sites. Upper panel: Location of the four summits included in our study. Lower panels: Aerial image of our sampling cross design in each of the four summits. In each diamond, we registered floristic relevés, buried environmental data loggers and collected </w:t>
       </w:r>
       <w:r>
         <w:rPr>
           <w:i/>
         </w:rPr>
-        <w:t xml:space="preserve">Dianthus </w:t>
-      </w:r>
-      <w:proofErr w:type="spellStart"/>
+        <w:t>Dianthus langeanus</w:t>
+      </w:r>
+      <w:r>
+        <w:t xml:space="preserve"> seeds when available. Coloured squares represent subpopulations where </w:t>
+      </w:r>
       <w:r>
         <w:rPr>
           <w:i/>
         </w:rPr>
-        <w:t>langeanus</w:t>
-      </w:r>
-      <w:proofErr w:type="spellEnd"/>
-      <w:r>
-        <w:t xml:space="preserve"> seeds when available. Coloured squares represent subpopulations where </w:t>
+        <w:t>D. langeanus</w:t>
+      </w:r>
+      <w:r>
+        <w:t xml:space="preserve"> was present; black squares sites where </w:t>
       </w:r>
       <w:r>
         <w:rPr>
           <w:i/>
         </w:rPr>
-        <w:t xml:space="preserve">D. </w:t>
-      </w:r>
-      <w:proofErr w:type="spellStart"/>
-      <w:r>
-        <w:rPr>
-          <w:i/>
-        </w:rPr>
-        <w:t>langeanus</w:t>
-      </w:r>
-      <w:proofErr w:type="spellEnd"/>
-      <w:r>
-        <w:t xml:space="preserve"> was present; black squares sites where </w:t>
-      </w:r>
-      <w:r>
-        <w:rPr>
-          <w:i/>
-        </w:rPr>
-        <w:t xml:space="preserve">D. </w:t>
-      </w:r>
-      <w:proofErr w:type="spellStart"/>
-      <w:r>
-        <w:rPr>
-          <w:i/>
-        </w:rPr>
-        <w:t>langeanus</w:t>
-      </w:r>
-      <w:proofErr w:type="spellEnd"/>
+        <w:t>D. langeanus</w:t>
+      </w:r>
       <w:r>
         <w:t xml:space="preserve"> was absent.</w:t>
       </w:r>
@@ -3067,203 +2620,116 @@
           <w:i/>
           <w:iCs/>
         </w:rPr>
-        <w:t xml:space="preserve">D. </w:t>
-      </w:r>
-      <w:proofErr w:type="spellStart"/>
+        <w:t>D. langeanus</w:t>
+      </w:r>
       <w:r>
         <w:rPr>
           <w:rFonts w:cstheme="minorHAnsi"/>
+        </w:rPr>
+        <w:t xml:space="preserve"> was present in 47 out of 84 plots </w:t>
+      </w:r>
+      <w:r>
+        <w:t>(Fig. 2)</w:t>
+      </w:r>
+      <w:r>
+        <w:rPr>
+          <w:rFonts w:cstheme="minorHAnsi"/>
+        </w:rPr>
+        <w:t xml:space="preserve">. </w:t>
+      </w:r>
+      <w:r>
+        <w:t xml:space="preserve">In the plots where </w:t>
+      </w:r>
+      <w:r>
+        <w:rPr>
           <w:i/>
           <w:iCs/>
         </w:rPr>
-        <w:t>langeanus</w:t>
-      </w:r>
-      <w:proofErr w:type="spellEnd"/>
-      <w:r>
-        <w:rPr>
-          <w:rFonts w:cstheme="minorHAnsi"/>
-        </w:rPr>
-        <w:t xml:space="preserve"> was present in 47 out of 84 plots </w:t>
-      </w:r>
-      <w:r>
-        <w:t>(Fig. 2)</w:t>
-      </w:r>
-      <w:r>
-        <w:rPr>
-          <w:rFonts w:cstheme="minorHAnsi"/>
-        </w:rPr>
-        <w:t xml:space="preserve">. </w:t>
-      </w:r>
-      <w:r>
-        <w:t xml:space="preserve">In the plots where </w:t>
+        <w:t>D. langeanus</w:t>
+      </w:r>
+      <w:r>
+        <w:t xml:space="preserve"> was present, local community richness ranged from 3 to 14 species (average of 8 species). The communities with </w:t>
       </w:r>
       <w:r>
         <w:rPr>
           <w:i/>
           <w:iCs/>
         </w:rPr>
-        <w:t xml:space="preserve">D. </w:t>
+        <w:t>D. langeanus</w:t>
+      </w:r>
+      <w:r>
+        <w:t xml:space="preserve"> were dominated by the graminoid hemicryptophytes </w:t>
+      </w:r>
+      <w:r>
+        <w:rPr>
+          <w:i/>
+        </w:rPr>
+        <w:t xml:space="preserve">Festuca </w:t>
       </w:r>
       <w:proofErr w:type="spellStart"/>
       <w:r>
         <w:rPr>
           <w:i/>
+        </w:rPr>
+        <w:t>summilusitana</w:t>
+      </w:r>
+      <w:proofErr w:type="spellEnd"/>
+      <w:r>
+        <w:rPr>
+          <w:i/>
+        </w:rPr>
+        <w:t xml:space="preserve"> </w:t>
+      </w:r>
+      <w:r>
+        <w:rPr>
           <w:iCs/>
         </w:rPr>
-        <w:t>langeanus</w:t>
+        <w:t>Franco and Rocha Afonso</w:t>
+      </w:r>
+      <w:r>
+        <w:t xml:space="preserve"> (</w:t>
+      </w:r>
+      <w:proofErr w:type="spellStart"/>
+      <w:r>
+        <w:t>Poaceae</w:t>
       </w:r>
       <w:proofErr w:type="spellEnd"/>
       <w:r>
-        <w:t xml:space="preserve"> was present, local community richness ranged from </w:t>
-      </w:r>
-      <w:proofErr w:type="gramStart"/>
-      <w:r>
-        <w:t>3</w:t>
-      </w:r>
-      <w:proofErr w:type="gramEnd"/>
-      <w:r>
-        <w:t xml:space="preserve"> to 14 species (average of 8 species). The </w:t>
-      </w:r>
-      <w:proofErr w:type="gramStart"/>
-      <w:r>
-        <w:t xml:space="preserve">communities with </w:t>
-      </w:r>
+        <w:t xml:space="preserve">) and </w:t>
+      </w:r>
+      <w:proofErr w:type="spellStart"/>
       <w:r>
         <w:rPr>
           <w:i/>
+        </w:rPr>
+        <w:t>Luzula</w:t>
+      </w:r>
+      <w:proofErr w:type="spellEnd"/>
+      <w:r>
+        <w:rPr>
+          <w:i/>
+        </w:rPr>
+        <w:t xml:space="preserve"> </w:t>
+      </w:r>
+      <w:proofErr w:type="spellStart"/>
+      <w:r>
+        <w:rPr>
+          <w:i/>
+        </w:rPr>
+        <w:t>caespitosa</w:t>
+      </w:r>
+      <w:proofErr w:type="spellEnd"/>
+      <w:r>
+        <w:rPr>
+          <w:i/>
+        </w:rPr>
+        <w:t xml:space="preserve"> </w:t>
+      </w:r>
+      <w:r>
+        <w:rPr>
           <w:iCs/>
         </w:rPr>
-        <w:t xml:space="preserve">D. </w:t>
-      </w:r>
-      <w:proofErr w:type="spellStart"/>
-      <w:r>
-        <w:rPr>
-          <w:i/>
-          <w:iCs/>
-        </w:rPr>
-        <w:t>langeanus</w:t>
-      </w:r>
-      <w:proofErr w:type="spellEnd"/>
-      <w:r>
-        <w:t xml:space="preserve"> were dominated by the </w:t>
-      </w:r>
-      <w:proofErr w:type="spellStart"/>
-      <w:r>
-        <w:t>graminoid</w:t>
-      </w:r>
-      <w:proofErr w:type="spellEnd"/>
-      <w:r>
-        <w:t xml:space="preserve"> </w:t>
-      </w:r>
-      <w:proofErr w:type="spellStart"/>
-      <w:r>
-        <w:t>hemicryptophytes</w:t>
-      </w:r>
-      <w:proofErr w:type="spellEnd"/>
-      <w:r>
-        <w:t xml:space="preserve"> </w:t>
-      </w:r>
-      <w:proofErr w:type="spellStart"/>
-      <w:r>
-        <w:rPr>
-          <w:i/>
-        </w:rPr>
-        <w:t>Festuca</w:t>
-      </w:r>
-      <w:proofErr w:type="spellEnd"/>
-      <w:r>
-        <w:rPr>
-          <w:i/>
-        </w:rPr>
-        <w:t xml:space="preserve"> </w:t>
-      </w:r>
-      <w:proofErr w:type="spellStart"/>
-      <w:r>
-        <w:rPr>
-          <w:i/>
-        </w:rPr>
-        <w:t>summilusitana</w:t>
-      </w:r>
-      <w:proofErr w:type="spellEnd"/>
-      <w:r>
-        <w:rPr>
-          <w:i/>
-        </w:rPr>
-        <w:t xml:space="preserve"> </w:t>
-      </w:r>
-      <w:r>
-        <w:rPr>
-          <w:iCs/>
-        </w:rPr>
-        <w:t xml:space="preserve">Franco and Rocha </w:t>
-      </w:r>
-      <w:proofErr w:type="spellStart"/>
-      <w:r>
-        <w:rPr>
-          <w:iCs/>
-        </w:rPr>
-        <w:t>Afonso</w:t>
-      </w:r>
-      <w:proofErr w:type="spellEnd"/>
-      <w:r>
-        <w:t xml:space="preserve"> (</w:t>
-      </w:r>
-      <w:proofErr w:type="spellStart"/>
-      <w:r>
-        <w:t>Poaceae</w:t>
-      </w:r>
-      <w:proofErr w:type="spellEnd"/>
-      <w:r>
-        <w:t xml:space="preserve">) and </w:t>
-      </w:r>
-      <w:proofErr w:type="spellStart"/>
-      <w:r>
-        <w:rPr>
-          <w:i/>
-        </w:rPr>
-        <w:t>Luzula</w:t>
-      </w:r>
-      <w:proofErr w:type="spellEnd"/>
-      <w:r>
-        <w:rPr>
-          <w:i/>
-        </w:rPr>
-        <w:t xml:space="preserve"> </w:t>
-      </w:r>
-      <w:proofErr w:type="spellStart"/>
-      <w:r>
-        <w:rPr>
-          <w:i/>
-        </w:rPr>
-        <w:t>caespitosa</w:t>
-      </w:r>
-      <w:proofErr w:type="spellEnd"/>
-      <w:r>
-        <w:rPr>
-          <w:i/>
-        </w:rPr>
-        <w:t xml:space="preserve"> </w:t>
-      </w:r>
-      <w:r>
-        <w:rPr>
-          <w:iCs/>
-        </w:rPr>
-        <w:t xml:space="preserve">J. Gay ex E. </w:t>
-      </w:r>
-      <w:proofErr w:type="spellStart"/>
-      <w:r>
-        <w:rPr>
-          <w:iCs/>
-        </w:rPr>
-        <w:t>Mey</w:t>
-      </w:r>
-      <w:proofErr w:type="spellEnd"/>
-      <w:proofErr w:type="gramEnd"/>
-      <w:r>
-        <w:rPr>
-          <w:iCs/>
-        </w:rPr>
-        <w:t xml:space="preserve">. </w:t>
+        <w:t xml:space="preserve">J. Gay ex E. Mey. </w:t>
       </w:r>
       <w:proofErr w:type="spellStart"/>
       <w:r>
@@ -3356,23 +2822,7 @@
       </w:r>
       <w:proofErr w:type="spellEnd"/>
       <w:r>
-        <w:t xml:space="preserve">. &amp; </w:t>
-      </w:r>
-      <w:proofErr w:type="spellStart"/>
-      <w:r>
-        <w:t>Reut</w:t>
-      </w:r>
-      <w:proofErr w:type="spellEnd"/>
-      <w:r>
-        <w:t xml:space="preserve">. </w:t>
-      </w:r>
-      <w:proofErr w:type="gramStart"/>
-      <w:r>
-        <w:t>ex</w:t>
-      </w:r>
-      <w:proofErr w:type="gramEnd"/>
-      <w:r>
-        <w:t xml:space="preserve"> </w:t>
+        <w:t xml:space="preserve">. &amp; Reut. ex </w:t>
       </w:r>
       <w:proofErr w:type="spellStart"/>
       <w:r>
@@ -3555,15 +3005,7 @@
         <w:t>Figure 3</w:t>
       </w:r>
       <w:r>
-        <w:t xml:space="preserve">. Climate of the study sites. (A) Climatic diagram of our study </w:t>
-      </w:r>
-      <w:proofErr w:type="gramStart"/>
-      <w:r>
-        <w:t>area,</w:t>
-      </w:r>
-      <w:proofErr w:type="gramEnd"/>
-      <w:r>
-        <w:t xml:space="preserve"> based on </w:t>
+        <w:t xml:space="preserve">. Climate of the study sites. (A) Climatic diagram of our study area, based on </w:t>
       </w:r>
       <w:proofErr w:type="spellStart"/>
       <w:r>
@@ -3598,23 +3040,7 @@
         <w:t>in different years</w:t>
       </w:r>
       <w:r>
-        <w:t xml:space="preserve"> at each site. We used data from the growing season (April-November) of 2022 and 2023 in three of our </w:t>
-      </w:r>
-      <w:proofErr w:type="gramStart"/>
-      <w:r>
-        <w:t>summits,</w:t>
-      </w:r>
-      <w:proofErr w:type="gramEnd"/>
-      <w:r>
-        <w:t xml:space="preserve"> </w:t>
-      </w:r>
-      <w:proofErr w:type="spellStart"/>
-      <w:r>
-        <w:t>Cañada</w:t>
-      </w:r>
-      <w:proofErr w:type="spellEnd"/>
-      <w:r>
-        <w:t xml:space="preserve"> data is not complete and thus was removed from the visualization. (C) Principal Component Analysis ordination of the microclimatic indices for the 78 plots with environmental data. Each colour represents plots from a different summit. </w:t>
+        <w:t xml:space="preserve"> at each site. We used data from the growing season (April-November) of 2022 and 2023 in three of our summits, Cañada data is not complete and thus was removed from the visualization. (C) Principal Component Analysis ordination of the microclimatic indices for the 78 plots with environmental data. Each colour represents plots from a different summit. </w:t>
       </w:r>
     </w:p>
     <w:p>
@@ -3633,15 +3059,7 @@
         <w:jc w:val="both"/>
       </w:pPr>
       <w:r>
-        <w:t xml:space="preserve">We used the records of our </w:t>
-      </w:r>
-      <w:proofErr w:type="spellStart"/>
-      <w:r>
-        <w:t>dataloggers</w:t>
-      </w:r>
-      <w:proofErr w:type="spellEnd"/>
-      <w:r>
-        <w:t xml:space="preserve"> to calculate soil microclimatic indices as in </w:t>
+        <w:t xml:space="preserve">We used the records of our dataloggers to calculate soil microclimatic indices as in </w:t>
       </w:r>
       <w:r>
         <w:fldChar w:fldCharType="begin" w:fldLock="1"/>
@@ -3722,32 +3140,19 @@
       </w:r>
       <w:proofErr w:type="spellEnd"/>
       <w:r>
-        <w:t xml:space="preserve"> 2017), together with other variables relevant for describing alpine micro topographical gradients. </w:t>
-      </w:r>
-      <w:proofErr w:type="gramStart"/>
-      <w:r>
-        <w:t xml:space="preserve">We selected </w:t>
+        <w:t xml:space="preserve"> 2017), together with other variables relevant for describing alpine micro topographical gradients. We selected </w:t>
       </w:r>
       <w:r>
         <w:t>six</w:t>
       </w:r>
       <w:r>
-        <w:t xml:space="preserve"> temperature-related indices: (1) bio1 = annual mean temperature; (2) bio2 = mean diurnal range, i.e. the mean of the monthly differences between maximum and minimum temperatures; (3) bio7 = temperature annual range; i.e. the difference between the maximum temperature of the warmest month and the minimum temperature of the coldest month; (4) snow = the number of days of snow cover, when the soil temperature is around 0 °C, calculated for the period in which the maximum temperature was &lt; 0.5 °C and the minimum temperature was &gt; -0.5 °C; (5) FDD = freezing degree days, i.e. the sum of daily mean temperatures for days in which the mean temperature was below 0 °C (Choler 2018); and (6) GDD = growing degree days, i.e. the sum of daily mean temperatures for days in which the soil mean temperature at five cm deep was above 5 °C (</w:t>
-      </w:r>
-      <w:proofErr w:type="spellStart"/>
-      <w:r>
-        <w:t>Körner</w:t>
-      </w:r>
-      <w:proofErr w:type="spellEnd"/>
-      <w:r>
-        <w:t xml:space="preserve"> 2021).</w:t>
-      </w:r>
-      <w:proofErr w:type="gramEnd"/>
-      <w:r>
-        <w:t xml:space="preserve"> For easier interpretation of FDD, we transformed the values from negative to positive, so higher values represent more freezing conditions (</w:t>
-      </w:r>
-      <w:r>
-        <w:t>Supplementary Table 1).</w:t>
+        <w:t xml:space="preserve"> temperature-related indices: (1) bio1 = annual mean temperature; (2) bio2 = mean diurnal range, i.e. the mean of the monthly differences between maximum and minimum temperatures; (3) bio7 = temperature annual range; i.e. the difference between the maximum temperature of the warmest month and the minimum temperature of the coldest month; (4) snow = the number of days of snow cover, when the soil temperature is around 0 °C, calculated for the period in which the maximum temperature was &lt; 0.5 °C and the minimum temperature was &gt; -0.5 °C; (5) FDD = freezing degree days, i.e. the sum of daily mean temperatures for days in which the mean temperature was below 0 °C (Choler 2018); and (6) GDD = growing degree days, i.e. the sum of daily mean temperatures for days in which the soil mean temperature at five cm deep was above 5 °C (Körner 2021). For easier interpretation of FDD, we transformed the values from negative to positive, so higher values represent more freezing conditions (</w:t>
+      </w:r>
+      <w:r>
+        <w:t xml:space="preserve">Supplementary </w:t>
+      </w:r>
+      <w:r>
+        <w:t>Table 1).</w:t>
       </w:r>
       <w:r>
         <w:t xml:space="preserve"> </w:t>
@@ -3965,26 +3370,13 @@
       </w:r>
       <w:proofErr w:type="spellEnd"/>
       <w:r>
-        <w:t xml:space="preserve">, towards which the greatest contribution </w:t>
-      </w:r>
-      <w:proofErr w:type="gramStart"/>
-      <w:r>
-        <w:t>was made</w:t>
-      </w:r>
-      <w:proofErr w:type="gramEnd"/>
-      <w:r>
-        <w:t xml:space="preserve"> by GDD (23.4) and bio1 (23.5). GDD was highly correlated with bio1, bio2, bio7 and FDD (&gt; 70</w:t>
+        <w:t>, towards which the greatest contribution was made by GDD (23.4) and bio1 (23.5). GDD was highly correlated with bio1, bio2, bio7 and FDD (&gt; 70</w:t>
       </w:r>
       <w:r>
         <w:t xml:space="preserve"> </w:t>
       </w:r>
-      <w:proofErr w:type="gramStart"/>
-      <w:r>
-        <w:t>%</w:t>
-      </w:r>
-      <w:proofErr w:type="gramEnd"/>
-      <w:r>
-        <w:t xml:space="preserve">, details in Supplementary Table 2). Therefore, we decided to use GDD as the single best descriptor of microclimatic variation for further analyses. </w:t>
+      <w:r>
+        <w:t xml:space="preserve">%, details in Supplementary Table 2). Therefore, we decided to use GDD as the single best descriptor of microclimatic variation for further analyses. </w:t>
       </w:r>
     </w:p>
     <w:p>
@@ -4011,107 +3403,82 @@
           <w:i/>
           <w:iCs/>
         </w:rPr>
-        <w:t xml:space="preserve">D. </w:t>
-      </w:r>
-      <w:proofErr w:type="spellStart"/>
+        <w:t>D. langeanus</w:t>
+      </w:r>
+      <w:r>
+        <w:t xml:space="preserve"> from each plot where the species was present (Fig. 2). We collected mature fruits (capsules) at the time of natural dispersal (August 7</w:t>
+      </w:r>
+      <w:r>
+        <w:t xml:space="preserve"> </w:t>
+      </w:r>
+      <w:r>
+        <w:t>-</w:t>
+      </w:r>
+      <w:r>
+        <w:t xml:space="preserve"> </w:t>
+      </w:r>
+      <w:r>
+        <w:t>8</w:t>
+      </w:r>
+      <w:r>
+        <w:rPr>
+          <w:vertAlign w:val="superscript"/>
+        </w:rPr>
+        <w:t>th</w:t>
+      </w:r>
+      <w:r>
+        <w:t xml:space="preserve">, 2023). In each plot, we sampled at least 20 randomly selected mother plants </w:t>
+      </w:r>
+      <w:r>
+        <w:t>within a 2</w:t>
+      </w:r>
+      <w:r>
+        <w:t xml:space="preserve"> m radius from </w:t>
+      </w:r>
+      <w:r>
+        <w:lastRenderedPageBreak/>
+        <w:t xml:space="preserve">the datalogger, </w:t>
+      </w:r>
+      <w:r>
+        <w:rPr>
+          <w:rFonts w:cstheme="minorHAnsi"/>
+        </w:rPr>
+        <w:t>following standard protocols for sampling seeds of wild populations (ENSCONET, 2009)</w:t>
+      </w:r>
+      <w:r>
+        <w:t>.</w:t>
+      </w:r>
+      <w:r>
+        <w:rPr>
+          <w:rFonts w:cstheme="minorHAnsi"/>
+        </w:rPr>
+        <w:t xml:space="preserve"> </w:t>
+      </w:r>
+      <w:r>
+        <w:t xml:space="preserve">In total, we sampled 47 plots with </w:t>
+      </w:r>
       <w:r>
         <w:rPr>
           <w:i/>
-          <w:iCs/>
-        </w:rPr>
-        <w:t>langeanus</w:t>
-      </w:r>
-      <w:proofErr w:type="spellEnd"/>
-      <w:r>
-        <w:t xml:space="preserve"> from each plot where the species was present (Fig. 2). We collected mature fruits (capsules) at the time of natural dispersal (August 7</w:t>
-      </w:r>
-      <w:r>
-        <w:t xml:space="preserve"> </w:t>
-      </w:r>
-      <w:r>
-        <w:t>-</w:t>
-      </w:r>
-      <w:r>
-        <w:t xml:space="preserve"> </w:t>
-      </w:r>
-      <w:r>
-        <w:t>8</w:t>
-      </w:r>
-      <w:r>
-        <w:rPr>
-          <w:vertAlign w:val="superscript"/>
-        </w:rPr>
-        <w:t>th</w:t>
-      </w:r>
-      <w:r>
-        <w:t xml:space="preserve">, 2023). In each plot, we sampled at least 20 randomly selected mother plants </w:t>
-      </w:r>
-      <w:r>
-        <w:t>within a 2</w:t>
-      </w:r>
-      <w:r>
-        <w:t xml:space="preserve"> m radius from </w:t>
-      </w:r>
-      <w:r>
-        <w:lastRenderedPageBreak/>
-        <w:t xml:space="preserve">the </w:t>
-      </w:r>
-      <w:proofErr w:type="spellStart"/>
-      <w:r>
-        <w:t>datalogger</w:t>
-      </w:r>
-      <w:proofErr w:type="spellEnd"/>
-      <w:r>
-        <w:t xml:space="preserve">, </w:t>
+        </w:rPr>
+        <w:t>D. langeanus</w:t>
+      </w:r>
+      <w:r>
+        <w:t xml:space="preserve"> but only were able to collect enough seeds for experiments (&gt; 600 seeds) from 18 of them, hereafter called “subpopulations”. </w:t>
       </w:r>
       <w:r>
         <w:rPr>
           <w:rFonts w:cstheme="minorHAnsi"/>
         </w:rPr>
-        <w:t>following standard protocols for sampling seeds of wild populations (ENSCONET, 2009)</w:t>
-      </w:r>
-      <w:r>
-        <w:t>.</w:t>
+        <w:t xml:space="preserve">Immediately after collection, we manually cleaned the seeds and kept them at room conditions (22 </w:t>
+      </w:r>
+      <w:r>
+        <w:t>°C</w:t>
       </w:r>
       <w:r>
         <w:rPr>
           <w:rFonts w:cstheme="minorHAnsi"/>
         </w:rPr>
-        <w:t xml:space="preserve"> </w:t>
-      </w:r>
-      <w:r>
-        <w:t xml:space="preserve">In total, we sampled 47 plots with </w:t>
-      </w:r>
-      <w:r>
-        <w:rPr>
-          <w:i/>
-        </w:rPr>
-        <w:t xml:space="preserve">D. </w:t>
-      </w:r>
-      <w:proofErr w:type="spellStart"/>
-      <w:r>
-        <w:rPr>
-          <w:i/>
-        </w:rPr>
-        <w:t>langeanus</w:t>
-      </w:r>
-      <w:proofErr w:type="spellEnd"/>
-      <w:r>
-        <w:t xml:space="preserve"> but only were able to collect enough seeds for experiments (&gt; 600 seeds) from 18 of them, hereafter called “subpopulations”. </w:t>
-      </w:r>
-      <w:r>
-        <w:rPr>
-          <w:rFonts w:cstheme="minorHAnsi"/>
-        </w:rPr>
-        <w:t xml:space="preserve">Immediately after collection, we manually cleaned the seeds and kept them at room conditions (22 </w:t>
-      </w:r>
-      <w:r>
-        <w:t>°C</w:t>
-      </w:r>
-      <w:r>
-        <w:rPr>
-          <w:rFonts w:cstheme="minorHAnsi"/>
-        </w:rPr>
         <w:t xml:space="preserve"> and 35 % RH) until the start of the germination experiments. </w:t>
       </w:r>
       <w:r>
@@ -4121,15 +3488,7 @@
         <w:t xml:space="preserve"> three</w:t>
       </w:r>
       <w:r>
-        <w:t xml:space="preserve"> months drying with silica gel (</w:t>
-      </w:r>
-      <w:proofErr w:type="spellStart"/>
-      <w:r>
-        <w:t>Mettler</w:t>
-      </w:r>
-      <w:proofErr w:type="spellEnd"/>
-      <w:r>
-        <w:t xml:space="preserve"> Toledo, New classic SG – Model ML1052E/01, precision 0.1 mg).</w:t>
+        <w:t xml:space="preserve"> months drying with silica gel (Mettler Toledo, New classic SG – Model ML1052E/01, precision 0.1 mg).</w:t>
       </w:r>
     </w:p>
     <w:p>
@@ -4193,17 +3552,8 @@
           <w:i/>
           <w:iCs/>
         </w:rPr>
-        <w:t xml:space="preserve">D. </w:t>
-      </w:r>
-      <w:proofErr w:type="spellStart"/>
-      <w:r>
-        <w:rPr>
-          <w:i/>
-          <w:iCs/>
-        </w:rPr>
-        <w:t>langeanus</w:t>
-      </w:r>
-      <w:proofErr w:type="spellEnd"/>
+        <w:t>D. langeanus</w:t>
+      </w:r>
       <w:r>
         <w:t xml:space="preserve"> seeds</w:t>
       </w:r>
@@ -4211,13 +3561,8 @@
         <w:t xml:space="preserve"> </w:t>
       </w:r>
       <w:r>
-        <w:t xml:space="preserve">could show some degree level of physiological dormancy and that they could require dry after-ripening to release this dormancy. </w:t>
-      </w:r>
-      <w:proofErr w:type="gramStart"/>
-      <w:r>
-        <w:t xml:space="preserve">Since we wanted to calculate hydro-time models </w:t>
-      </w:r>
-      <w:proofErr w:type="gramEnd"/>
+        <w:t xml:space="preserve">could show some degree level of physiological dormancy and that they could require dry after-ripening to release this dormancy. Since we wanted to calculate hydro-time models </w:t>
+      </w:r>
       <w:r>
         <w:fldChar w:fldCharType="begin" w:fldLock="1"/>
       </w:r>
@@ -4236,7 +3581,6 @@
       <w:r>
         <w:fldChar w:fldCharType="end"/>
       </w:r>
-      <w:proofErr w:type="gramStart"/>
       <w:r>
         <w:t xml:space="preserve"> using non-dormant seeds and no prior information about dormancy alleviation was available for our study species; we repeated the experiments with two seed storage treatments to ensure working with non-dormant but relatively fresh seed lots: </w:t>
       </w:r>
@@ -4244,52 +3588,43 @@
         <w:rPr>
           <w:rFonts w:cstheme="minorHAnsi"/>
         </w:rPr>
-        <w:t>fresh seeds (10 days after collection, hereafter called “fresh”) and after ripened seeds (45 days after collection, hereafter called “after ripened”).</w:t>
-      </w:r>
-      <w:proofErr w:type="gramEnd"/>
+        <w:t xml:space="preserve">fresh seeds (10 days after collection, hereafter called “fresh”) and after ripened seeds (45 days after collection, hereafter called “after ripened”). For each storage treatment, we used 12 subpopulations, as seed numbers allowed: six subpopulations were repeated for both treatments, </w:t>
+      </w:r>
       <w:r>
         <w:rPr>
           <w:rFonts w:cstheme="minorHAnsi"/>
         </w:rPr>
-        <w:t xml:space="preserve"> For each storage treatment, we used 12 subpopulations, as seed numbers allowed: six subpopulations </w:t>
-      </w:r>
-      <w:proofErr w:type="gramStart"/>
+        <w:t>six</w:t>
+      </w:r>
       <w:r>
         <w:rPr>
           <w:rFonts w:cstheme="minorHAnsi"/>
         </w:rPr>
-        <w:t>were repeated</w:t>
-      </w:r>
-      <w:proofErr w:type="gramEnd"/>
+        <w:t xml:space="preserve"> subpopulations were used only for the fresh treatment, and </w:t>
+      </w:r>
       <w:r>
         <w:rPr>
           <w:rFonts w:cstheme="minorHAnsi"/>
         </w:rPr>
-        <w:t xml:space="preserve"> for both treatments, </w:t>
+        <w:t>six</w:t>
       </w:r>
       <w:r>
         <w:rPr>
           <w:rFonts w:cstheme="minorHAnsi"/>
         </w:rPr>
-        <w:t>six</w:t>
+        <w:t xml:space="preserve"> subpopulations were used only for the after ripened treatment (Table </w:t>
       </w:r>
       <w:r>
         <w:rPr>
           <w:rFonts w:cstheme="minorHAnsi"/>
         </w:rPr>
-        <w:t xml:space="preserve"> subpopulations were used only for the fresh treatment, and </w:t>
+        <w:t>2</w:t>
       </w:r>
       <w:r>
         <w:rPr>
           <w:rFonts w:cstheme="minorHAnsi"/>
         </w:rPr>
-        <w:t>six</w:t>
-      </w:r>
-      <w:r>
-        <w:rPr>
-          <w:rFonts w:cstheme="minorHAnsi"/>
-        </w:rPr>
-        <w:t xml:space="preserve"> subpopulations were used only for the after ripened treatment (Table 1). </w:t>
+        <w:t xml:space="preserve">). </w:t>
       </w:r>
     </w:p>
     <w:p>
@@ -4360,15 +3695,7 @@
         <w:t xml:space="preserve"> Since we could not find previous information about the species water potential requirements for germination, </w:t>
       </w:r>
       <w:r>
-        <w:t xml:space="preserve">we performed a pilot study that showed zero germination at -1.4 and -1.6 MPa. Thus, we excluded those levels and selected seven water potential treatments for the final experiment: </w:t>
-      </w:r>
-      <w:proofErr w:type="gramStart"/>
-      <w:r>
-        <w:t>0</w:t>
-      </w:r>
-      <w:proofErr w:type="gramEnd"/>
-      <w:r>
-        <w:t xml:space="preserve">, −0.2, −0.4, −0.6, −0.8, −1 and −1.2 MPa. </w:t>
+        <w:t xml:space="preserve">we performed a pilot study that showed zero germination at -1.4 and -1.6 MPa. Thus, we excluded those levels and selected seven water potential treatments for the final experiment: 0, −0.2, −0.4, −0.6, −0.8, −1 and −1.2 MPa. </w:t>
       </w:r>
       <w:r>
         <w:rPr>
@@ -4434,25 +3761,7 @@
           <w:color w:val="000000"/>
           <w:lang w:eastAsia="ca-ES"/>
         </w:rPr>
-        <w:t xml:space="preserve"> </w:t>
-      </w:r>
-      <w:proofErr w:type="spellStart"/>
-      <w:r>
-        <w:rPr>
-          <w:rFonts w:eastAsia="Times New Roman" w:cstheme="minorHAnsi"/>
-          <w:color w:val="000000"/>
-          <w:lang w:eastAsia="ca-ES"/>
-        </w:rPr>
-        <w:t>Anoia</w:t>
-      </w:r>
-      <w:proofErr w:type="spellEnd"/>
-      <w:r>
-        <w:rPr>
-          <w:rFonts w:eastAsia="Times New Roman" w:cstheme="minorHAnsi"/>
-          <w:color w:val="000000"/>
-          <w:lang w:eastAsia="ca-ES"/>
-        </w:rPr>
-        <w:t xml:space="preserve"> S.A. paper for germination assays, Ref. 518G085</w:t>
+        <w:t xml:space="preserve"> Anoia S.A. paper for germination assays, Ref. 518G085</w:t>
       </w:r>
       <w:r>
         <w:t xml:space="preserve">). To </w:t>
@@ -4507,15 +3816,7 @@
         <w:fldChar w:fldCharType="end"/>
       </w:r>
       <w:r>
-        <w:t xml:space="preserve"> to reach desired osmotic potentials at 20 °C (the experimental temperature). We sealed Petri dishes with </w:t>
-      </w:r>
-      <w:proofErr w:type="spellStart"/>
-      <w:r>
-        <w:t>parafilm</w:t>
-      </w:r>
-      <w:proofErr w:type="spellEnd"/>
-      <w:r>
-        <w:t xml:space="preserve"> to avoid evaporation of the solutions and to maintain constant water potentials throughout the experiment.</w:t>
+        <w:t xml:space="preserve"> to reach desired osmotic potentials at 20 °C (the experimental temperature). We sealed Petri dishes with parafilm to avoid evaporation of the solutions and to maintain constant water potentials throughout the experiment.</w:t>
       </w:r>
     </w:p>
     <w:p>
@@ -4523,111 +3824,64 @@
         <w:spacing w:line="360" w:lineRule="auto"/>
         <w:ind w:firstLine="709"/>
         <w:jc w:val="both"/>
+      </w:pPr>
+      <w:r>
+        <w:t xml:space="preserve">Seeds were incubated </w:t>
+      </w:r>
+      <w:r>
         <w:rPr>
           <w:rFonts w:cstheme="minorHAnsi"/>
         </w:rPr>
-      </w:pPr>
-      <w:r>
-        <w:t xml:space="preserve">Seeds were incubated </w:t>
+        <w:t>in conditions simulating late summer days in the field when germination has been described to happen in a previous exploratory experiment (not shown):</w:t>
+      </w:r>
+      <w:r>
+        <w:t xml:space="preserve"> constant 20 °C with a daily photoperiod of 12-12h light/dark. It must be noted that we used constant 20 °C rather than a more realistic diurnal alternating regime to maintain the stability of water stress conditions for the PEG solutions. Conditions were programmed in an incubator </w:t>
       </w:r>
       <w:r>
         <w:rPr>
           <w:rFonts w:cstheme="minorHAnsi"/>
         </w:rPr>
-        <w:t>in conditions simulating late summer days in the field when germination has been described to happen in a previous exploratory experiment (not shown):</w:t>
-      </w:r>
-      <w:r>
-        <w:t xml:space="preserve"> constant 20 °C with a daily photoperiod of 12-12h light/dark. It </w:t>
-      </w:r>
-      <w:proofErr w:type="gramStart"/>
-      <w:r>
-        <w:t>must be noted</w:t>
-      </w:r>
-      <w:proofErr w:type="gramEnd"/>
-      <w:r>
-        <w:t xml:space="preserve"> that we used constant 20 °C rather than a more realistic diurnal alternating regime to maintain the stability of water stress conditions for the PEG solutions. Conditions were programmed in an incubator </w:t>
-      </w:r>
-      <w:r>
-        <w:rPr>
-          <w:rFonts w:cstheme="minorHAnsi"/>
-        </w:rPr>
-        <w:t>(</w:t>
+        <w:t xml:space="preserve">(Aralab climatic chamber Fitoclima S600 PL, equipped with four led modules 11W 350mA). </w:t>
+      </w:r>
+      <w:r>
+        <w:t xml:space="preserve">We monitored germination, defined as radicle emergence &gt; 1.5 mm, for 28 days: daily until the cumulative germination curve flattened (day 21) and then every two or three days until the end of the experiment. We removed germinated seeds during the scoring and, once the experiments were finished, we cut non-germinated seeds under a binocular loupe and classified them as viable, dead, or empty. Seeds with firm and white embryos were considered viable, i.e. potentially </w:t>
       </w:r>
       <w:proofErr w:type="spellStart"/>
       <w:r>
-        <w:rPr>
-          <w:rFonts w:cstheme="minorHAnsi"/>
-        </w:rPr>
-        <w:t>Aralab</w:t>
+        <w:t>germinable</w:t>
       </w:r>
       <w:proofErr w:type="spellEnd"/>
       <w:r>
-        <w:rPr>
-          <w:rFonts w:cstheme="minorHAnsi"/>
-        </w:rPr>
-        <w:t xml:space="preserve"> climatic chamber </w:t>
+        <w:t xml:space="preserve"> </w:t>
+      </w:r>
+      <w:r>
+        <w:fldChar w:fldCharType="begin" w:fldLock="1"/>
+      </w:r>
+      <w:r>
+        <w:instrText>ADDIN CSL_CITATION {"citationItems":[{"id":"ITEM-1","itemData":{"DOI":"10.1016/B978-0-12-416677-6.00001-9","ISBN":"978-0-12-416677-6","abstract":"This book covers the present state of knowledge of the ecology, biogeography and evolution of whole-seed dormancy and germination, and it synthesizes available information on these topics for more than 14,000 species. The first chapter explains the meaning of seed germination ecology, provides an overview of the general kinds of information needed to understand the seed germination ecology of a species and comments on the values of such studies. Also, attention is given to reasons why this book on seed germination is needed, and how it differs from previous ones written on various aspects of seeds.","author":[{"dropping-particle":"","family":"Baskin","given":"Carol C.","non-dropping-particle":"","parse-names":false,"suffix":""},{"dropping-particle":"","family":"Baskin","given":"Jerry M.","non-dropping-particle":"","parse-names":false,"suffix":""}],"container-title":"Seeds","edition":"2nd Editio","id":"ITEM-1","issued":{"date-parts":[["2014","1","1"]]},"publisher":"Academic Press","publisher-place":"San Diego, CA, USA","title":"Seeds. Ecology, Biogeography and Evolution of Dormancy and Germination","type":"book"},"uris":["http://www.mendeley.com/documents/?uuid=a147d983-47ad-3113-ac22-f9e2c3bbcc32"]}],"mendeley":{"formattedCitation":"(Baskin and Baskin, 2014)","plainTextFormattedCitation":"(Baskin and Baskin, 2014)","previouslyFormattedCitation":"(Baskin &amp; Baskin 2014)"},"properties":{"noteIndex":0},"schema":"https://github.com/citation-style-language/schema/raw/master/csl-citation.json"}</w:instrText>
+      </w:r>
+      <w:r>
+        <w:fldChar w:fldCharType="separate"/>
+      </w:r>
+      <w:r>
+        <w:rPr>
+          <w:noProof/>
+        </w:rPr>
+        <w:t>(Baskin and Baskin, 2014)</w:t>
+      </w:r>
+      <w:r>
+        <w:fldChar w:fldCharType="end"/>
+      </w:r>
+      <w:r>
+        <w:t xml:space="preserve">. Subsequent analyses only consider germinated and </w:t>
       </w:r>
       <w:proofErr w:type="spellStart"/>
       <w:r>
-        <w:rPr>
-          <w:rFonts w:cstheme="minorHAnsi"/>
-        </w:rPr>
-        <w:t>Fitoclima</w:t>
+        <w:t>germinable</w:t>
       </w:r>
       <w:proofErr w:type="spellEnd"/>
       <w:r>
-        <w:rPr>
-          <w:rFonts w:cstheme="minorHAnsi"/>
-        </w:rPr>
-        <w:t xml:space="preserve"> S600 PL, equipped with four led modules 11W 350mA). </w:t>
-      </w:r>
-      <w:r>
-        <w:t xml:space="preserve">We monitored germination, defined as radicle emergence &gt; 1.5 mm, for 28 days: daily until the cumulative germination curve flattened (day 21) and then every two or three days until the end of the experiment. We removed germinated seeds during the scoring and, once the experiments were finished, we cut non-germinated seeds under a binocular loupe and classified them as viable, dead, or empty. Seeds with firm and white embryos were considered viable, i.e. potentially </w:t>
-      </w:r>
-      <w:proofErr w:type="spellStart"/>
-      <w:r>
-        <w:t>germinable</w:t>
-      </w:r>
-      <w:proofErr w:type="spellEnd"/>
-      <w:r>
-        <w:t xml:space="preserve"> </w:t>
-      </w:r>
-      <w:r>
-        <w:fldChar w:fldCharType="begin" w:fldLock="1"/>
-      </w:r>
-      <w:r>
-        <w:instrText>ADDIN CSL_CITATION {"citationItems":[{"id":"ITEM-1","itemData":{"DOI":"10.1016/B978-0-12-416677-6.00001-9","ISBN":"978-0-12-416677-6","abstract":"This book covers the present state of knowledge of the ecology, biogeography and evolution of whole-seed dormancy and germination, and it synthesizes available information on these topics for more than 14,000 species. The first chapter explains the meaning of seed germination ecology, provides an overview of the general kinds of information needed to understand the seed germination ecology of a species and comments on the values of such studies. Also, attention is given to reasons why this book on seed germination is needed, and how it differs from previous ones written on various aspects of seeds.","author":[{"dropping-particle":"","family":"Baskin","given":"Carol C.","non-dropping-particle":"","parse-names":false,"suffix":""},{"dropping-particle":"","family":"Baskin","given":"Jerry M.","non-dropping-particle":"","parse-names":false,"suffix":""}],"container-title":"Seeds","edition":"2nd Editio","id":"ITEM-1","issued":{"date-parts":[["2014","1","1"]]},"publisher":"Academic Press","publisher-place":"San Diego, CA, USA","title":"Seeds. Ecology, Biogeography and Evolution of Dormancy and Germination","type":"book"},"uris":["http://www.mendeley.com/documents/?uuid=a147d983-47ad-3113-ac22-f9e2c3bbcc32"]}],"mendeley":{"formattedCitation":"(Baskin and Baskin, 2014)","plainTextFormattedCitation":"(Baskin and Baskin, 2014)","previouslyFormattedCitation":"(Baskin &amp; Baskin 2014)"},"properties":{"noteIndex":0},"schema":"https://github.com/citation-style-language/schema/raw/master/csl-citation.json"}</w:instrText>
-      </w:r>
-      <w:r>
-        <w:fldChar w:fldCharType="separate"/>
-      </w:r>
-      <w:r>
-        <w:rPr>
-          <w:noProof/>
-        </w:rPr>
-        <w:t>(Baskin and Baskin, 2014)</w:t>
-      </w:r>
-      <w:r>
-        <w:fldChar w:fldCharType="end"/>
-      </w:r>
-      <w:r>
-        <w:t xml:space="preserve">. Subsequent analyses only consider germinated and </w:t>
-      </w:r>
-      <w:proofErr w:type="spellStart"/>
-      <w:r>
-        <w:t>germinable</w:t>
-      </w:r>
-      <w:proofErr w:type="spellEnd"/>
-      <w:r>
-        <w:t xml:space="preserve"> seeds. </w:t>
-      </w:r>
-      <w:proofErr w:type="gramStart"/>
-      <w:r>
-        <w:t>A total of 14,246</w:t>
-      </w:r>
-      <w:proofErr w:type="gramEnd"/>
-      <w:r>
-        <w:t xml:space="preserve"> viable (germinated + </w:t>
+        <w:t xml:space="preserve"> seeds. A total of 14,246 viable (germinated + </w:t>
       </w:r>
       <w:proofErr w:type="spellStart"/>
       <w:r>
@@ -4642,20 +3896,248 @@
           <w:i/>
           <w:iCs/>
         </w:rPr>
-        <w:t xml:space="preserve">D. </w:t>
-      </w:r>
-      <w:proofErr w:type="spellStart"/>
-      <w:r>
-        <w:rPr>
-          <w:i/>
-          <w:iCs/>
-        </w:rPr>
-        <w:t>langeanus</w:t>
-      </w:r>
-      <w:proofErr w:type="spellEnd"/>
+        <w:t>D. langeanus</w:t>
+      </w:r>
       <w:r>
         <w:t xml:space="preserve"> seeds were used in this study (raw data is available in GitHub repository).  </w:t>
       </w:r>
+    </w:p>
+    <w:p>
+      <w:pPr>
+        <w:spacing w:line="360" w:lineRule="auto"/>
+        <w:jc w:val="both"/>
+      </w:pPr>
+      <w:r>
+        <w:rPr>
+          <w:b/>
+          <w:bCs/>
+        </w:rPr>
+        <w:t>Table</w:t>
+      </w:r>
+      <w:r>
+        <w:rPr>
+          <w:b/>
+          <w:bCs/>
+        </w:rPr>
+        <w:t xml:space="preserve"> </w:t>
+      </w:r>
+      <w:r>
+        <w:rPr>
+          <w:b/>
+          <w:bCs/>
+        </w:rPr>
+        <w:t>1.</w:t>
+      </w:r>
+      <w:r>
+        <w:t xml:space="preserve"> </w:t>
+      </w:r>
+      <w:r>
+        <w:t>Replication statement</w:t>
+      </w:r>
+    </w:p>
+    <w:tbl>
+      <w:tblPr>
+        <w:tblStyle w:val="Tablaconcuadrcula"/>
+        <w:tblW w:w="0" w:type="auto"/>
+        <w:tblBorders>
+          <w:top w:val="none" w:sz="0" w:space="0" w:color="auto"/>
+          <w:left w:val="none" w:sz="0" w:space="0" w:color="auto"/>
+          <w:bottom w:val="none" w:sz="0" w:space="0" w:color="auto"/>
+          <w:right w:val="none" w:sz="0" w:space="0" w:color="auto"/>
+          <w:insideH w:val="none" w:sz="0" w:space="0" w:color="auto"/>
+          <w:insideV w:val="none" w:sz="0" w:space="0" w:color="auto"/>
+        </w:tblBorders>
+        <w:tblLook w:val="04A0" w:firstRow="1" w:lastRow="0" w:firstColumn="1" w:lastColumn="0" w:noHBand="0" w:noVBand="1"/>
+      </w:tblPr>
+      <w:tblGrid>
+        <w:gridCol w:w="1838"/>
+        <w:gridCol w:w="2552"/>
+        <w:gridCol w:w="4104"/>
+      </w:tblGrid>
+      <w:tr>
+        <w:tc>
+          <w:tcPr>
+            <w:tcW w:w="1838" w:type="dxa"/>
+            <w:tcBorders>
+              <w:bottom w:val="single" w:sz="4" w:space="0" w:color="auto"/>
+            </w:tcBorders>
+          </w:tcPr>
+          <w:p>
+            <w:pPr>
+              <w:spacing w:line="360" w:lineRule="auto"/>
+              <w:jc w:val="both"/>
+              <w:rPr>
+                <w:rFonts w:cstheme="minorHAnsi"/>
+                <w:b/>
+                <w:bCs/>
+              </w:rPr>
+            </w:pPr>
+            <w:r>
+              <w:rPr>
+                <w:rFonts w:cstheme="minorHAnsi"/>
+                <w:b/>
+                <w:bCs/>
+              </w:rPr>
+              <w:t>Scale of inference</w:t>
+            </w:r>
+          </w:p>
+        </w:tc>
+        <w:tc>
+          <w:tcPr>
+            <w:tcW w:w="2552" w:type="dxa"/>
+            <w:tcBorders>
+              <w:bottom w:val="single" w:sz="4" w:space="0" w:color="auto"/>
+            </w:tcBorders>
+          </w:tcPr>
+          <w:p>
+            <w:pPr>
+              <w:spacing w:line="360" w:lineRule="auto"/>
+              <w:jc w:val="both"/>
+              <w:rPr>
+                <w:rFonts w:cstheme="minorHAnsi"/>
+                <w:b/>
+                <w:bCs/>
+              </w:rPr>
+            </w:pPr>
+            <w:r>
+              <w:rPr>
+                <w:rFonts w:cstheme="minorHAnsi"/>
+                <w:b/>
+                <w:bCs/>
+              </w:rPr>
+              <w:t>Scale at which the factor of interest is applied</w:t>
+            </w:r>
+          </w:p>
+        </w:tc>
+        <w:tc>
+          <w:tcPr>
+            <w:tcW w:w="4104" w:type="dxa"/>
+            <w:tcBorders>
+              <w:bottom w:val="single" w:sz="4" w:space="0" w:color="auto"/>
+            </w:tcBorders>
+          </w:tcPr>
+          <w:p>
+            <w:pPr>
+              <w:spacing w:line="360" w:lineRule="auto"/>
+              <w:jc w:val="both"/>
+              <w:rPr>
+                <w:rFonts w:cstheme="minorHAnsi"/>
+                <w:b/>
+                <w:bCs/>
+              </w:rPr>
+            </w:pPr>
+            <w:r>
+              <w:rPr>
+                <w:rFonts w:cstheme="minorHAnsi"/>
+                <w:b/>
+                <w:bCs/>
+              </w:rPr>
+              <w:t>Number of replicates at the appropriate scale</w:t>
+            </w:r>
+          </w:p>
+        </w:tc>
+      </w:tr>
+      <w:tr>
+        <w:tc>
+          <w:tcPr>
+            <w:tcW w:w="1838" w:type="dxa"/>
+            <w:tcBorders>
+              <w:top w:val="single" w:sz="4" w:space="0" w:color="auto"/>
+            </w:tcBorders>
+          </w:tcPr>
+          <w:p>
+            <w:pPr>
+              <w:spacing w:line="360" w:lineRule="auto"/>
+              <w:jc w:val="both"/>
+              <w:rPr>
+                <w:rFonts w:cstheme="minorHAnsi"/>
+              </w:rPr>
+            </w:pPr>
+            <w:r>
+              <w:rPr>
+                <w:rFonts w:cstheme="minorHAnsi"/>
+              </w:rPr>
+              <w:t>Subpopulation</w:t>
+            </w:r>
+          </w:p>
+        </w:tc>
+        <w:tc>
+          <w:tcPr>
+            <w:tcW w:w="2552" w:type="dxa"/>
+            <w:tcBorders>
+              <w:top w:val="single" w:sz="4" w:space="0" w:color="auto"/>
+            </w:tcBorders>
+          </w:tcPr>
+          <w:p>
+            <w:pPr>
+              <w:spacing w:line="360" w:lineRule="auto"/>
+              <w:jc w:val="both"/>
+              <w:rPr>
+                <w:rFonts w:cstheme="minorHAnsi"/>
+              </w:rPr>
+            </w:pPr>
+            <w:r>
+              <w:rPr>
+                <w:rFonts w:cstheme="minorHAnsi"/>
+              </w:rPr>
+              <w:t>Seed</w:t>
+            </w:r>
+          </w:p>
+        </w:tc>
+        <w:tc>
+          <w:tcPr>
+            <w:tcW w:w="4104" w:type="dxa"/>
+            <w:tcBorders>
+              <w:top w:val="single" w:sz="4" w:space="0" w:color="auto"/>
+            </w:tcBorders>
+          </w:tcPr>
+          <w:p>
+            <w:pPr>
+              <w:spacing w:line="360" w:lineRule="auto"/>
+              <w:jc w:val="both"/>
+              <w:rPr>
+                <w:rFonts w:cstheme="minorHAnsi"/>
+              </w:rPr>
+            </w:pPr>
+            <w:r>
+              <w:rPr>
+                <w:rFonts w:cstheme="minorHAnsi"/>
+              </w:rPr>
+              <w:t>25 seeds x 4 Petri dish x 2 storage treatments x 12 subpopulations</w:t>
+            </w:r>
+          </w:p>
+          <w:p>
+            <w:pPr>
+              <w:spacing w:line="360" w:lineRule="auto"/>
+              <w:jc w:val="both"/>
+              <w:rPr>
+                <w:rFonts w:cstheme="minorHAnsi"/>
+              </w:rPr>
+            </w:pPr>
+            <w:r>
+              <w:rPr>
+                <w:rFonts w:cstheme="minorHAnsi"/>
+              </w:rPr>
+              <w:t xml:space="preserve">25 seeds x 4 Petri dish x </w:t>
+            </w:r>
+            <w:r>
+              <w:rPr>
+                <w:rFonts w:cstheme="minorHAnsi"/>
+              </w:rPr>
+              <w:t>7 Water Potential treatments x 18 subpopulations</w:t>
+            </w:r>
+          </w:p>
+        </w:tc>
+      </w:tr>
+    </w:tbl>
+    <w:p>
+      <w:pPr>
+        <w:spacing w:line="360" w:lineRule="auto"/>
+        <w:jc w:val="both"/>
+        <w:rPr>
+          <w:rFonts w:cstheme="minorHAnsi"/>
+        </w:rPr>
+      </w:pPr>
     </w:p>
     <w:p>
       <w:pPr>
@@ -4664,6 +4146,7 @@
         <w:jc w:val="both"/>
       </w:pPr>
       <w:r>
+        <w:lastRenderedPageBreak/>
         <w:t>2.6. Data analysis</w:t>
       </w:r>
     </w:p>
@@ -5260,14 +4743,7 @@
         <w:rPr>
           <w:rFonts w:cstheme="minorHAnsi"/>
         </w:rPr>
-        <w:t xml:space="preserve">calculated the water potential germination thresholds of each subpopulation </w:t>
-      </w:r>
-      <w:r>
-        <w:rPr>
-          <w:rFonts w:cstheme="minorHAnsi"/>
-        </w:rPr>
-        <w:lastRenderedPageBreak/>
-        <w:t xml:space="preserve">by fitting </w:t>
+        <w:t xml:space="preserve">calculated the water potential germination thresholds of each subpopulation by fitting </w:t>
       </w:r>
       <w:r>
         <w:t>hydro-time</w:t>
@@ -5582,6 +5058,7 @@
         <w:jc w:val="both"/>
       </w:pPr>
       <w:r>
+        <w:lastRenderedPageBreak/>
         <w:t>3. Results</w:t>
       </w:r>
     </w:p>
@@ -5616,7 +5093,6 @@
           <w:noProof/>
           <w:lang w:val="ca-ES" w:eastAsia="ca-ES"/>
         </w:rPr>
-        <w:lastRenderedPageBreak/>
         <w:drawing>
           <wp:inline distT="0" distB="0" distL="0" distR="0" wp14:anchorId="6D7F9680" wp14:editId="6D7F9681">
             <wp:extent cx="3926205" cy="5590540"/>
@@ -5674,6 +5150,7 @@
           <w:b/>
           <w:bCs/>
         </w:rPr>
+        <w:lastRenderedPageBreak/>
         <w:t>Figure 4</w:t>
       </w:r>
       <w:r>
@@ -5711,7 +5188,13 @@
         <w:t xml:space="preserve"> </w:t>
       </w:r>
       <w:r>
-        <w:t xml:space="preserve">for germination in the 12 subpopulations of the fresh treatment, and in the 12 populations of the after ripened treatment (Table 1). Values of </w:t>
+        <w:t xml:space="preserve">for germination in the 12 subpopulations of the fresh treatment, and in the 12 populations of the after ripened treatment (Table </w:t>
+      </w:r>
+      <w:r>
+        <w:t>2</w:t>
+      </w:r>
+      <w:r>
+        <w:t xml:space="preserve">). Values of </w:t>
       </w:r>
       <w:proofErr w:type="spellStart"/>
       <w:r>
@@ -5741,7 +5224,13 @@
         <w:t xml:space="preserve"> -0.4 in those six</w:t>
       </w:r>
       <w:r>
-        <w:t xml:space="preserve"> subpopulations that were sown at both storage times) (Table 1). </w:t>
+        <w:t xml:space="preserve"> subpopulations that were sown at both storage times) (Table </w:t>
+      </w:r>
+      <w:r>
+        <w:t>2</w:t>
+      </w:r>
+      <w:r>
+        <w:t xml:space="preserve">). </w:t>
       </w:r>
     </w:p>
     <w:p>
@@ -5754,22 +5243,17 @@
           <w:b/>
           <w:bCs/>
         </w:rPr>
-        <w:t>Table 1</w:t>
-      </w:r>
-      <w:r>
-        <w:t xml:space="preserve">. Bradford hydro-time model results for the studied subpopulations in fresh and after-ripened conditions. The detailed location of subpopulation codes </w:t>
-      </w:r>
-      <w:proofErr w:type="gramStart"/>
-      <w:r>
-        <w:t>is shown</w:t>
-      </w:r>
-      <w:proofErr w:type="gramEnd"/>
-      <w:r>
-        <w:t xml:space="preserve"> in Figure 2. N treatments = number of water potential treatments that could be included in the model; theta </w:t>
-      </w:r>
-      <w:r>
-        <w:lastRenderedPageBreak/>
-        <w:t xml:space="preserve">= hydro-time constant; </w:t>
+        <w:t xml:space="preserve">Table </w:t>
+      </w:r>
+      <w:r>
+        <w:rPr>
+          <w:b/>
+          <w:bCs/>
+        </w:rPr>
+        <w:t>2</w:t>
+      </w:r>
+      <w:r>
+        <w:t xml:space="preserve">. Bradford hydro-time model results for the studied subpopulations in fresh and after-ripened conditions. The detailed location of subpopulation codes is shown in Figure 2. N treatments = number of water potential treatments that could be included in the model; theta = hydro-time constant; </w:t>
       </w:r>
       <w:proofErr w:type="spellStart"/>
       <w:r>
@@ -13003,15 +12487,7 @@
       </w:r>
       <w:proofErr w:type="spellEnd"/>
       <w:r>
-        <w:t xml:space="preserve"> and GDD separately for fresh and after ripened seeds. For fresh </w:t>
-      </w:r>
-      <w:proofErr w:type="gramStart"/>
-      <w:r>
-        <w:t>seeds</w:t>
-      </w:r>
-      <w:proofErr w:type="gramEnd"/>
-      <w:r>
-        <w:t xml:space="preserve"> we found no significant relationship (Fig. </w:t>
+        <w:t xml:space="preserve"> and GDD separately for fresh and after ripened seeds. For fresh seeds we found no significant relationship (Fig. </w:t>
       </w:r>
       <w:r>
         <w:t>5</w:t>
@@ -13157,15 +12633,7 @@
       </w:r>
       <w:proofErr w:type="spellEnd"/>
       <w:r>
-        <w:t xml:space="preserve"> </w:t>
-      </w:r>
-      <w:proofErr w:type="gramStart"/>
-      <w:r>
-        <w:t>was calculated</w:t>
-      </w:r>
-      <w:proofErr w:type="gramEnd"/>
-      <w:r>
-        <w:t xml:space="preserve"> using the hydro-time model. Microclimate was measured as growing degree days (GDD) above 5 °C. P-values obtained from GLMM</w:t>
+        <w:t xml:space="preserve"> was calculated using the hydro-time model. Microclimate was measured as growing degree days (GDD) above 5 °C. P-values obtained from GLMM</w:t>
       </w:r>
       <w:r>
         <w:t xml:space="preserve">s as explained in the methods. </w:t>
@@ -13194,16 +12662,8 @@
         <w:rPr>
           <w:i/>
         </w:rPr>
-        <w:t xml:space="preserve">D. </w:t>
-      </w:r>
-      <w:proofErr w:type="spellStart"/>
-      <w:r>
-        <w:rPr>
-          <w:i/>
-        </w:rPr>
-        <w:t>langeanus</w:t>
-      </w:r>
-      <w:proofErr w:type="spellEnd"/>
+        <w:t>D. langeanus</w:t>
+      </w:r>
       <w:r>
         <w:t xml:space="preserve"> in warmer and drier conditions have lower </w:t>
       </w:r>
@@ -13223,15 +12683,7 @@
       </w:r>
       <w:proofErr w:type="spellEnd"/>
       <w:r>
-        <w:t xml:space="preserve"> for germination, indicating that germination responses to water stress show intraspecific variation along local microclimatic gradients of water availability. Although intraspecific trait variation has been previously stated to be strongly driven by </w:t>
-      </w:r>
-      <w:proofErr w:type="spellStart"/>
-      <w:r>
-        <w:t>microenvironmental</w:t>
-      </w:r>
-      <w:proofErr w:type="spellEnd"/>
-      <w:r>
-        <w:t xml:space="preserve"> heterogeneity </w:t>
+        <w:t xml:space="preserve"> for germination, indicating that germination responses to water stress show intraspecific variation along local microclimatic gradients of water availability. Although intraspecific trait variation has been previously stated to be strongly driven by microenvironmental heterogeneity </w:t>
       </w:r>
       <w:r>
         <w:fldChar w:fldCharType="begin" w:fldLock="1"/>
@@ -13287,27 +12739,10 @@
           <w:i/>
           <w:iCs/>
         </w:rPr>
-        <w:t xml:space="preserve">D. </w:t>
-      </w:r>
-      <w:proofErr w:type="spellStart"/>
-      <w:r>
-        <w:rPr>
-          <w:i/>
-          <w:iCs/>
-        </w:rPr>
-        <w:t>langeanus</w:t>
-      </w:r>
-      <w:proofErr w:type="spellEnd"/>
-      <w:r>
-        <w:t xml:space="preserve"> seeds </w:t>
-      </w:r>
-      <w:proofErr w:type="gramStart"/>
-      <w:r>
-        <w:t>is alleviated</w:t>
-      </w:r>
-      <w:proofErr w:type="gramEnd"/>
-      <w:r>
-        <w:t xml:space="preserve"> by a short period of after-ripening (35 days). Seeds drastically changed their germination responses in a month, suggesting notable ecological implications of rainfall timing </w:t>
+        <w:t>D. langeanus</w:t>
+      </w:r>
+      <w:r>
+        <w:t xml:space="preserve"> seeds is alleviated by a short period of after-ripening (35 days). Seeds drastically changed their germination responses in a month, suggesting notable ecological implications of rainfall timing </w:t>
       </w:r>
       <w:r>
         <w:fldChar w:fldCharType="begin" w:fldLock="1"/>
@@ -13482,150 +12917,116 @@
           <w:i/>
           <w:iCs/>
         </w:rPr>
-        <w:t xml:space="preserve"> D. </w:t>
-      </w:r>
-      <w:proofErr w:type="spellStart"/>
+        <w:t xml:space="preserve"> D. langeanus </w:t>
+      </w:r>
+      <w:r>
+        <w:t>(average across after-ripened populations = -0.48 MPa)</w:t>
+      </w:r>
       <w:r>
         <w:rPr>
           <w:i/>
           <w:iCs/>
         </w:rPr>
-        <w:t>langeanus</w:t>
-      </w:r>
-      <w:proofErr w:type="spellEnd"/>
+        <w:t xml:space="preserve"> </w:t>
+      </w:r>
+      <w:r>
+        <w:t xml:space="preserve">is relatively high in comparison to some other species (i.e. germination tolerance to water stress seems relatively low). Our results </w:t>
+      </w:r>
       <w:r>
         <w:rPr>
           <w:i/>
           <w:iCs/>
         </w:rPr>
-        <w:t xml:space="preserve"> </w:t>
-      </w:r>
-      <w:r>
-        <w:t>(average across after-ripened populations = -0.48 MPa)</w:t>
+        <w:t>D. langeanus</w:t>
+      </w:r>
+      <w:r>
+        <w:t xml:space="preserve"> are comparable to studies performed with temperate floras (e.g., Britain) in which a sharp decrease of germination was reported under water potentials between -0.57 and -0.7 MPa </w:t>
+      </w:r>
+      <w:r>
+        <w:fldChar w:fldCharType="begin" w:fldLock="1"/>
+      </w:r>
+      <w:r>
+        <w:instrText>ADDIN CSL_CITATION {"citationItems":[{"id":"ITEM-1","itemData":{"DOI":"10.1111/j.1469-8137.1991.tb00998.x","ISSN":"14698137","abstract":"Seedlings of 15 species from a range of habitats contrasting in soil water status were grown at known soil water matric potentials ranging from near field capacity to the permanent wilting potential (−0.05. −0.5, −1.0 and − 1.5 MPa). Root and shoot growth were differentially very sensitive to soil water matric: potential: root growth continued at lower soil water matric potentials than shoot growth. All Species from drier habitats established better in drier soils than wetland species, with increased root growth in drier soils in contrast to decreased root growth of wetland species in drier soils. Seed size was thought to be an important factor in determining establishment in dry soils; the only wetland species to maintain substantial root growth in dry soils had comparatively large seeds. The seedling growth responses were compared with the same species' germination responses in relation to the above range of soil water matric potentials (established in a previous study). Sensitivity to soil moisture may occur at the germination or seedling stage of growth. Copyright © 1991, Wiley Blackwell. All rights reserved","author":[{"dropping-particle":"","family":"Evans","given":"CERI E.","non-dropping-particle":"","parse-names":false,"suffix":""},{"dropping-particle":"","family":"Etherington","given":"JOHN R.","non-dropping-particle":"","parse-names":false,"suffix":""}],"container-title":"New Phytologist","id":"ITEM-1","issue":"4","issued":{"date-parts":[["1991"]]},"page":"571-579","title":"The effect of soil water potential on seedling growth of some British plants","type":"article-journal","volume":"118"},"uris":["http://www.mendeley.com/documents/?uuid=d7dbcd8c-51a2-4ae1-8963-a5c01e6aba56"]}],"mendeley":{"formattedCitation":"(Evans and Etherington, 1991)","plainTextFormattedCitation":"(Evans and Etherington, 1991)","previouslyFormattedCitation":"(Evans &amp; Etherington 1991)"},"properties":{"noteIndex":0},"schema":"https://github.com/citation-style-language/schema/raw/master/csl-citation.json"}</w:instrText>
+      </w:r>
+      <w:r>
+        <w:fldChar w:fldCharType="separate"/>
+      </w:r>
+      <w:r>
+        <w:rPr>
+          <w:noProof/>
+        </w:rPr>
+        <w:t>(Evans and Etherington, 1991)</w:t>
+      </w:r>
+      <w:r>
+        <w:fldChar w:fldCharType="end"/>
+      </w:r>
+      <w:r>
+        <w:t xml:space="preserve">. However, our values contrast with lower </w:t>
+      </w:r>
+      <w:proofErr w:type="spellStart"/>
+      <w:r>
+        <w:rPr>
+          <w:rFonts w:cstheme="minorHAnsi"/>
+        </w:rPr>
+        <w:t>ψ</w:t>
+      </w:r>
+      <w:r>
+        <w:rPr>
+          <w:rFonts w:cstheme="minorHAnsi"/>
+          <w:vertAlign w:val="subscript"/>
+        </w:rPr>
+        <w:t>b</w:t>
+      </w:r>
+      <w:proofErr w:type="spellEnd"/>
+      <w:r>
+        <w:t xml:space="preserve"> reported for Mediterranean ruderal species (e.g., -0.8 to -1.9, </w:t>
+      </w:r>
+      <w:r>
+        <w:fldChar w:fldCharType="begin" w:fldLock="1"/>
+      </w:r>
+      <w:r>
+        <w:instrText>ADDIN CSL_CITATION {"citationItems":[{"id":"ITEM-1","itemData":{"DOI":"10.1016/j.agee.2018.04.013","ISSN":"01678809","abstract":"The sustainability of Mediterranean agroecosystems is threatened by several factors, soil erosion being the most important one due to poor management practices. Seeding native grasses for ground cover is an effective practice to protect soil and enhance ecosystem services, but the species to be used should be adapted to the climatic conditions and the particular requirements of each system. Here, we studied seed germination timing of six winter annual grasses: Aegilops triuncialis, Anisantha madritensis, Anisantha rubens, Bromus hordeaceus, Hordeum murinum and Trachynia distachya; with potential for ground cover in olive groves of the Iberian Peninsula. We conducted germination experiments under eight treatments of constant and alternate temperatures and seven treatments of water potential, and fitted hydro- and thermal-time models to assess possible responses of seed-based populations to regional climate. In all species, recently-harvested seeds showed high germination rates across a wide range of temperatures, while winter-stored seeds were highly tolerant to moisture stress. Our results suggest that environmental conditions rather than dormancy prevent germination of the studied species after dispersal. This germination pattern contrasts with the deep physiological dormancy described for winter annuals in temperate climates and desert regions, indicating a special adaptation of the studied populations for the long dry season in Mediterranean climates. We conclude that the regeneration ecology of these widely-distributed grasses makes them an excellent source of seeds for ground cover in Mediterranean woody crops.","author":[{"dropping-particle":"","family":"Jiménez-Alfaro","given":"Borja","non-dropping-particle":"","parse-names":false,"suffix":""},{"dropping-particle":"","family":"Hernández-González","given":"Matías","non-dropping-particle":"","parse-names":false,"suffix":""},{"dropping-particle":"","family":"Fernández-Pascual","given":"Eduardo","non-dropping-particle":"","parse-names":false,"suffix":""},{"dropping-particle":"","family":"Toorop","given":"Peter","non-dropping-particle":"","parse-names":false,"suffix":""},{"dropping-particle":"","family":"Frischie","given":"Stephanie","non-dropping-particle":"","parse-names":false,"suffix":""},{"dropping-particle":"","family":"Gálvez-Ramírez","given":"Cándido","non-dropping-particle":"","parse-names":false,"suffix":""}],"container-title":"Agriculture, Ecosystems and Environment","id":"ITEM-1","issued":{"date-parts":[["2018","7","15"]]},"page":"29-35","publisher":"Elsevier B.V.","title":"Germination ecology of winter annual grasses in Mediterranean climates: Applications for soil cover in olive groves","type":"article-journal","volume":"262"},"uris":["http://www.mendeley.com/documents/?uuid=d059e7d1-b3ea-37ea-84e0-eaceea5eb3ba"]},{"id":"ITEM-2","itemData":{"DOI":"10.1111/plb.12848","ISSN":"14388677","PMID":"29788554","abstract":"Under Mediterranean climates with dry-hot summers and cool-wet winters, many forbs with potential for habitat restoration are winter annuals, but there is little information about their germination. We performed laboratory germination experiments on 13 ruderal dicots native to Andalusia (southern Spain). We measured the germination of recently harvested seeds from natural populations across nine temperature treatments (from 5 to 35 °C, constant and alternate); two storage periods; and eight water stress treatments (from 0 to −1.0 MPa). We then calculated the hydrothermal thresholds for seed germination. Final germination ranged from 0–100% and results were mixed in response to temperature. Base temperature was below 6 °C, optimal temperature was around 14 °C and the ceiling temperature around 23 °C. For five species, 10 months of storage improved total germination, indicating a dormancy-breaking effect, but the other species did not respond or had their germination reduced. All species were relatively tolerant to water stress, with base water potential ranging from −0.8 to −1.8 MPa. Our results suggest that hydrothermal germination thresholds, rather than physiological dormancy, are the main drivers of germination phenology in annual forbs from Mediterranean semi-dry environments. The variation in germination responses of these forb species differs from winter annual grasses, but their seeds are all suitable for being stored before restoration.","author":[{"dropping-particle":"","family":"Frischie","given":"S.","non-dropping-particle":"","parse-names":false,"suffix":""},{"dropping-particle":"","family":"Fernández-Pascual","given":"E.","non-dropping-particle":"","parse-names":false,"suffix":""},{"dropping-particle":"","family":"Ramirez","given":"C. G.","non-dropping-particle":"","parse-names":false,"suffix":""},{"dropping-particle":"","family":"Toorop","given":"P.","non-dropping-particle":"","parse-names":false,"suffix":""},{"dropping-particle":"","family":"González","given":"M. H.","non-dropping-particle":"","parse-names":false,"suffix":""},{"dropping-particle":"","family":"Jiménez-Alfaro","given":"B.","non-dropping-particle":"","parse-names":false,"suffix":""}],"container-title":"Plant Biology","id":"ITEM-2","issue":"3","issued":{"date-parts":[["2018"]]},"page":"449-457","title":"Hydrothermal thresholds for seed germination in winter annual forbs from old-field Mediterranean landscapes","type":"article-journal","volume":"21"},"uris":["http://www.mendeley.com/documents/?uuid=bfd0f624-018f-4b8a-be63-1ad1106c40db"]}],"mendeley":{"formattedCitation":"(Frischie &lt;i&gt;et al.&lt;/i&gt;, 2018; Jiménez-Alfaro &lt;i&gt;et al.&lt;/i&gt;, 2018)","manualFormatting":"Frischie et al. 2018; Jiménez-Alfaro et al. 2018)","plainTextFormattedCitation":"(Frischie et al., 2018; Jiménez-Alfaro et al., 2018)","previouslyFormattedCitation":"(Frischie et al. 2018; Jiménez-Alfaro et al. 2018)"},"properties":{"noteIndex":0},"schema":"https://github.com/citation-style-language/schema/raw/master/csl-citation.json"}</w:instrText>
+      </w:r>
+      <w:r>
+        <w:fldChar w:fldCharType="separate"/>
+      </w:r>
+      <w:r>
+        <w:rPr>
+          <w:noProof/>
+        </w:rPr>
+        <w:t>Frischie et al. 2018; Jiménez-Alfaro et al. 2018)</w:t>
+      </w:r>
+      <w:r>
+        <w:fldChar w:fldCharType="end"/>
+      </w:r>
+      <w:r>
+        <w:t xml:space="preserve">, perhaps because our study system is less limited by water than typical low-altitude Mediterranean systems. Alternatively, the relatively high </w:t>
+      </w:r>
+      <w:proofErr w:type="spellStart"/>
+      <w:r>
+        <w:rPr>
+          <w:rFonts w:cstheme="minorHAnsi"/>
+        </w:rPr>
+        <w:t>ψ</w:t>
+      </w:r>
+      <w:r>
+        <w:rPr>
+          <w:rFonts w:cstheme="minorHAnsi"/>
+          <w:vertAlign w:val="subscript"/>
+        </w:rPr>
+        <w:t>b</w:t>
+      </w:r>
+      <w:proofErr w:type="spellEnd"/>
+      <w:r>
+        <w:t xml:space="preserve"> of </w:t>
       </w:r>
       <w:r>
         <w:rPr>
           <w:i/>
           <w:iCs/>
         </w:rPr>
-        <w:t xml:space="preserve"> </w:t>
-      </w:r>
-      <w:r>
-        <w:t xml:space="preserve">is relatively high in comparison to some other species (i.e. germination tolerance to water stress seems relatively low). Our results </w:t>
-      </w:r>
-      <w:r>
-        <w:rPr>
-          <w:i/>
-          <w:iCs/>
-        </w:rPr>
-        <w:t xml:space="preserve">D. </w:t>
-      </w:r>
-      <w:proofErr w:type="spellStart"/>
-      <w:r>
-        <w:rPr>
-          <w:i/>
-          <w:iCs/>
-        </w:rPr>
-        <w:t>langeanus</w:t>
-      </w:r>
-      <w:proofErr w:type="spellEnd"/>
-      <w:r>
-        <w:t xml:space="preserve"> are comparable to studies performed with temperate floras (e.g., Britain) in which a sharp decrease of germination was reported under water potentials between -0.57 and -0.7 MPa </w:t>
-      </w:r>
-      <w:r>
-        <w:fldChar w:fldCharType="begin" w:fldLock="1"/>
-      </w:r>
-      <w:r>
-        <w:instrText>ADDIN CSL_CITATION {"citationItems":[{"id":"ITEM-1","itemData":{"DOI":"10.1111/j.1469-8137.1991.tb00998.x","ISSN":"14698137","abstract":"Seedlings of 15 species from a range of habitats contrasting in soil water status were grown at known soil water matric potentials ranging from near field capacity to the permanent wilting potential (−0.05. −0.5, −1.0 and − 1.5 MPa). Root and shoot growth were differentially very sensitive to soil water matric: potential: root growth continued at lower soil water matric potentials than shoot growth. All Species from drier habitats established better in drier soils than wetland species, with increased root growth in drier soils in contrast to decreased root growth of wetland species in drier soils. Seed size was thought to be an important factor in determining establishment in dry soils; the only wetland species to maintain substantial root growth in dry soils had comparatively large seeds. The seedling growth responses were compared with the same species' germination responses in relation to the above range of soil water matric potentials (established in a previous study). Sensitivity to soil moisture may occur at the germination or seedling stage of growth. Copyright © 1991, Wiley Blackwell. All rights reserved","author":[{"dropping-particle":"","family":"Evans","given":"CERI E.","non-dropping-particle":"","parse-names":false,"suffix":""},{"dropping-particle":"","family":"Etherington","given":"JOHN R.","non-dropping-particle":"","parse-names":false,"suffix":""}],"container-title":"New Phytologist","id":"ITEM-1","issue":"4","issued":{"date-parts":[["1991"]]},"page":"571-579","title":"The effect of soil water potential on seedling growth of some British plants","type":"article-journal","volume":"118"},"uris":["http://www.mendeley.com/documents/?uuid=d7dbcd8c-51a2-4ae1-8963-a5c01e6aba56"]}],"mendeley":{"formattedCitation":"(Evans and Etherington, 1991)","plainTextFormattedCitation":"(Evans and Etherington, 1991)","previouslyFormattedCitation":"(Evans &amp; Etherington 1991)"},"properties":{"noteIndex":0},"schema":"https://github.com/citation-style-language/schema/raw/master/csl-citation.json"}</w:instrText>
-      </w:r>
-      <w:r>
-        <w:fldChar w:fldCharType="separate"/>
-      </w:r>
-      <w:r>
-        <w:rPr>
-          <w:noProof/>
-        </w:rPr>
-        <w:t>(Evans and Etherington, 1991)</w:t>
-      </w:r>
-      <w:r>
-        <w:fldChar w:fldCharType="end"/>
-      </w:r>
-      <w:r>
-        <w:t xml:space="preserve">. However, our values contrast with lower </w:t>
-      </w:r>
-      <w:proofErr w:type="spellStart"/>
-      <w:r>
-        <w:rPr>
-          <w:rFonts w:cstheme="minorHAnsi"/>
-        </w:rPr>
-        <w:t>ψ</w:t>
-      </w:r>
-      <w:r>
-        <w:rPr>
-          <w:rFonts w:cstheme="minorHAnsi"/>
-          <w:vertAlign w:val="subscript"/>
-        </w:rPr>
-        <w:t>b</w:t>
-      </w:r>
-      <w:proofErr w:type="spellEnd"/>
-      <w:r>
-        <w:t xml:space="preserve"> reported for Mediterranean ruderal species (e.g., -0.8 to -1.9, </w:t>
-      </w:r>
-      <w:r>
-        <w:fldChar w:fldCharType="begin" w:fldLock="1"/>
-      </w:r>
-      <w:r>
-        <w:instrText>ADDIN CSL_CITATION {"citationItems":[{"id":"ITEM-1","itemData":{"DOI":"10.1016/j.agee.2018.04.013","ISSN":"01678809","abstract":"The sustainability of Mediterranean agroecosystems is threatened by several factors, soil erosion being the most important one due to poor management practices. Seeding native grasses for ground cover is an effective practice to protect soil and enhance ecosystem services, but the species to be used should be adapted to the climatic conditions and the particular requirements of each system. Here, we studied seed germination timing of six winter annual grasses: Aegilops triuncialis, Anisantha madritensis, Anisantha rubens, Bromus hordeaceus, Hordeum murinum and Trachynia distachya; with potential for ground cover in olive groves of the Iberian Peninsula. We conducted germination experiments under eight treatments of constant and alternate temperatures and seven treatments of water potential, and fitted hydro- and thermal-time models to assess possible responses of seed-based populations to regional climate. In all species, recently-harvested seeds showed high germination rates across a wide range of temperatures, while winter-stored seeds were highly tolerant to moisture stress. Our results suggest that environmental conditions rather than dormancy prevent germination of the studied species after dispersal. This germination pattern contrasts with the deep physiological dormancy described for winter annuals in temperate climates and desert regions, indicating a special adaptation of the studied populations for the long dry season in Mediterranean climates. We conclude that the regeneration ecology of these widely-distributed grasses makes them an excellent source of seeds for ground cover in Mediterranean woody crops.","author":[{"dropping-particle":"","family":"Jiménez-Alfaro","given":"Borja","non-dropping-particle":"","parse-names":false,"suffix":""},{"dropping-particle":"","family":"Hernández-González","given":"Matías","non-dropping-particle":"","parse-names":false,"suffix":""},{"dropping-particle":"","family":"Fernández-Pascual","given":"Eduardo","non-dropping-particle":"","parse-names":false,"suffix":""},{"dropping-particle":"","family":"Toorop","given":"Peter","non-dropping-particle":"","parse-names":false,"suffix":""},{"dropping-particle":"","family":"Frischie","given":"Stephanie","non-dropping-particle":"","parse-names":false,"suffix":""},{"dropping-particle":"","family":"Gálvez-Ramírez","given":"Cándido","non-dropping-particle":"","parse-names":false,"suffix":""}],"container-title":"Agriculture, Ecosystems and Environment","id":"ITEM-1","issued":{"date-parts":[["2018","7","15"]]},"page":"29-35","publisher":"Elsevier B.V.","title":"Germination ecology of winter annual grasses in Mediterranean climates: Applications for soil cover in olive groves","type":"article-journal","volume":"262"},"uris":["http://www.mendeley.com/documents/?uuid=d059e7d1-b3ea-37ea-84e0-eaceea5eb3ba"]},{"id":"ITEM-2","itemData":{"DOI":"10.1111/plb.12848","ISSN":"14388677","PMID":"29788554","abstract":"Under Mediterranean climates with dry-hot summers and cool-wet winters, many forbs with potential for habitat restoration are winter annuals, but there is little information about their germination. We performed laboratory germination experiments on 13 ruderal dicots native to Andalusia (southern Spain). We measured the germination of recently harvested seeds from natural populations across nine temperature treatments (from 5 to 35 °C, constant and alternate); two storage periods; and eight water stress treatments (from 0 to −1.0 MPa). We then calculated the hydrothermal thresholds for seed germination. Final germination ranged from 0–100% and results were mixed in response to temperature. Base temperature was below 6 °C, optimal temperature was around 14 °C and the ceiling temperature around 23 °C. For five species, 10 months of storage improved total germination, indicating a dormancy-breaking effect, but the other species did not respond or had their germination reduced. All species were relatively tolerant to water stress, with base water potential ranging from −0.8 to −1.8 MPa. Our results suggest that hydrothermal germination thresholds, rather than physiological dormancy, are the main drivers of germination phenology in annual forbs from Mediterranean semi-dry environments. The variation in germination responses of these forb species differs from winter annual grasses, but their seeds are all suitable for being stored before restoration.","author":[{"dropping-particle":"","family":"Frischie","given":"S.","non-dropping-particle":"","parse-names":false,"suffix":""},{"dropping-particle":"","family":"Fernández-Pascual","given":"E.","non-dropping-particle":"","parse-names":false,"suffix":""},{"dropping-particle":"","family":"Ramirez","given":"C. G.","non-dropping-particle":"","parse-names":false,"suffix":""},{"dropping-particle":"","family":"Toorop","given":"P.","non-dropping-particle":"","parse-names":false,"suffix":""},{"dropping-particle":"","family":"González","given":"M. H.","non-dropping-particle":"","parse-names":false,"suffix":""},{"dropping-particle":"","family":"Jiménez-Alfaro","given":"B.","non-dropping-particle":"","parse-names":false,"suffix":""}],"container-title":"Plant Biology","id":"ITEM-2","issue":"3","issued":{"date-parts":[["2018"]]},"page":"449-457","title":"Hydrothermal thresholds for seed germination in winter annual forbs from old-field Mediterranean landscapes","type":"article-journal","volume":"21"},"uris":["http://www.mendeley.com/documents/?uuid=bfd0f624-018f-4b8a-be63-1ad1106c40db"]}],"mendeley":{"formattedCitation":"(Frischie &lt;i&gt;et al.&lt;/i&gt;, 2018; Jiménez-Alfaro &lt;i&gt;et al.&lt;/i&gt;, 2018)","manualFormatting":"Frischie et al. 2018; Jiménez-Alfaro et al. 2018)","plainTextFormattedCitation":"(Frischie et al., 2018; Jiménez-Alfaro et al., 2018)","previouslyFormattedCitation":"(Frischie et al. 2018; Jiménez-Alfaro et al. 2018)"},"properties":{"noteIndex":0},"schema":"https://github.com/citation-style-language/schema/raw/master/csl-citation.json"}</w:instrText>
-      </w:r>
-      <w:r>
-        <w:fldChar w:fldCharType="separate"/>
-      </w:r>
-      <w:r>
-        <w:rPr>
-          <w:noProof/>
-        </w:rPr>
-        <w:t>Frischie et al. 2018; Jiménez-Alfaro et al. 2018)</w:t>
-      </w:r>
-      <w:r>
-        <w:fldChar w:fldCharType="end"/>
-      </w:r>
-      <w:r>
-        <w:t xml:space="preserve">, perhaps because our study system is less limited by water than typical low-altitude Mediterranean systems. Alternatively, the relatively high </w:t>
-      </w:r>
-      <w:proofErr w:type="spellStart"/>
-      <w:r>
-        <w:rPr>
-          <w:rFonts w:cstheme="minorHAnsi"/>
-        </w:rPr>
-        <w:t>ψ</w:t>
-      </w:r>
-      <w:r>
-        <w:rPr>
-          <w:rFonts w:cstheme="minorHAnsi"/>
-          <w:vertAlign w:val="subscript"/>
-        </w:rPr>
-        <w:t>b</w:t>
-      </w:r>
-      <w:proofErr w:type="spellEnd"/>
-      <w:r>
-        <w:t xml:space="preserve"> of </w:t>
-      </w:r>
-      <w:r>
-        <w:rPr>
-          <w:i/>
-          <w:iCs/>
-        </w:rPr>
-        <w:t xml:space="preserve">D. </w:t>
-      </w:r>
-      <w:proofErr w:type="spellStart"/>
-      <w:r>
-        <w:rPr>
-          <w:i/>
-          <w:iCs/>
-        </w:rPr>
-        <w:t>langeanus</w:t>
-      </w:r>
-      <w:proofErr w:type="spellEnd"/>
+        <w:t>D. langeanus</w:t>
+      </w:r>
       <w:r>
         <w:t xml:space="preserve"> could be a way to ensure that germination only goes forward with intense rainfall episodes, i.e. a best-bet strategy to match germination to the most favourable environmental window </w:t>
       </w:r>
@@ -13783,7 +13184,7 @@
       <w:r>
         <w:rPr>
           <w:noProof/>
-          <w:lang w:val="es-ES"/>
+          <w:lang w:val="en-US"/>
         </w:rPr>
         <w:t xml:space="preserve">(Nicotra </w:t>
       </w:r>
@@ -13791,14 +13192,14 @@
         <w:rPr>
           <w:i/>
           <w:noProof/>
-          <w:lang w:val="es-ES"/>
+          <w:lang w:val="en-US"/>
         </w:rPr>
         <w:t>et al.</w:t>
       </w:r>
       <w:r>
         <w:rPr>
           <w:noProof/>
-          <w:lang w:val="es-ES"/>
+          <w:lang w:val="en-US"/>
         </w:rPr>
         <w:t>, 2010; Reed, Schindler and Waples, 2011; Fernández-Pascual and Jiménez-Alfaro, 2014)</w:t>
       </w:r>
@@ -13807,7 +13208,7 @@
       </w:r>
       <w:r>
         <w:rPr>
-          <w:lang w:val="es-ES"/>
+          <w:lang w:val="en-US"/>
         </w:rPr>
         <w:t xml:space="preserve">. </w:t>
       </w:r>
@@ -13833,117 +13234,109 @@
         <w:fldChar w:fldCharType="end"/>
       </w:r>
       <w:r>
+        <w:t xml:space="preserve">. Under climate change scenarios, phenotypic plasticity may be the key to accelerate plant responses to new conditions </w:t>
+      </w:r>
+      <w:r>
+        <w:fldChar w:fldCharType="begin" w:fldLock="1"/>
+      </w:r>
+      <w:r>
+        <w:instrText>ADDIN CSL_CITATION {"citationItems":[{"id":"ITEM-1","itemData":{"DOI":"10.1111/j.1365-2486.2010.02368.x","ISSN":"13541013","abstract":"At the core of plant regeneration, temperature and water supply are critical drivers for seed dormancy (initiation, break) and germination. Hence, global climate change is altering these environmental cues and will preclude, delay, or enhance regeneration from seeds, as already documented in some cases. Along with compromised seedling emergence and vigour, shifts in germination phenology will influence population dynamics, and thus, species composition and diversity of communities. Altered seed maturation (including consequences for dispersal) and seed mass will have ramifications on life history traits of plants. Predicted changes in temperature and precipitation, and thus in soil moisture, will affect many components of seed persistence in soil, e.g. seed longevity, dormancy release and germination, and soil pathogen activity. More/less equitable climate will alter geographic distribution for species, but restricted migratory capacity in some will greatly limit their response. Seed traits for weedy species could evolve relatively quickly to keep pace with climate change enhancing their negative environmental and economic impact. Thus, increased research in understudied ecosystems, on key issues related to seed ecology, and on evolution of seed traits in nonweedy species is needed to more fully comprehend and plan for plant responses to global warming. © 2011 Blackwell Publishing Ltd.","author":[{"dropping-particle":"","family":"Walck","given":"Jeffrey L.","non-dropping-particle":"","parse-names":false,"suffix":""},{"dropping-particle":"","family":"Hidayati","given":"Siti N.","non-dropping-particle":"","parse-names":false,"suffix":""},{"dropping-particle":"","family":"Dixon","given":"Kingsley W.","non-dropping-particle":"","parse-names":false,"suffix":""},{"dropping-particle":"","family":"Thompson","given":"Ken","non-dropping-particle":"","parse-names":false,"suffix":""},{"dropping-particle":"","family":"Poschlod","given":"Peter","non-dropping-particle":"","parse-names":false,"suffix":""}],"container-title":"Global Change Biology","id":"ITEM-1","issue":"6","issued":{"date-parts":[["2011"]]},"page":"2145-2161","title":"Climate change and plant regeneration from seed","type":"article-journal","volume":"17"},"uris":["http://www.mendeley.com/documents/?uuid=8381775f-051d-40b2-aa7b-e969b88aa61e"]},{"id":"ITEM-2","itemData":{"DOI":"10.1016/j.tplants.2010.09.008","ISSN":"13601385","PMID":"20970368","abstract":"Climate change is altering the availability of resources and the conditions that are crucial to plant performance. One way plants will respond to these changes is through environmentally induced shifts in phenotype (phenotypic plasticity). Understanding plastic responses is crucial for predicting and managing the effects of climate change on native species as well as crop plants. Here, we provide a toolbox with definitions of key theoretical elements and a synthesis of the current understanding of the molecular and genetic mechanisms underlying plasticity relevant to climate change. By bringing ecological, evolutionary, physiological and molecular perspectives together, we hope to provide clear directives for future research and stimulate cross-disciplinary dialogue on the relevance of phenotypic plasticity under climate change. © 2010 Elsevier Ltd.","author":[{"dropping-particle":"","family":"Nicotra","given":"A. B.","non-dropping-particle":"","parse-names":false,"suffix":""},{"dropping-particle":"","family":"Atkin","given":"O. K.","non-dropping-particle":"","parse-names":false,"suffix":""},{"dropping-particle":"","family":"Bonser","given":"S. P.","non-dropping-particle":"","parse-names":false,"suffix":""},{"dropping-particle":"","family":"Davidson","given":"A. M.","non-dropping-particle":"","parse-names":false,"suffix":""},{"dropping-particle":"","family":"Finnegan","given":"E. J.","non-dropping-particle":"","parse-names":false,"suffix":""},{"dropping-particle":"","family":"Mathesius","given":"U.","non-dropping-particle":"","parse-names":false,"suffix":""},{"dropping-particle":"","family":"Poot","given":"P.","non-dropping-particle":"","parse-names":false,"suffix":""},{"dropping-particle":"","family":"Purugganan","given":"M. D.","non-dropping-particle":"","parse-names":false,"suffix":""},{"dropping-particle":"","family":"Richards","given":"C. L.","non-dropping-particle":"","parse-names":false,"suffix":""},{"dropping-particle":"","family":"Valladares","given":"F.","non-dropping-particle":"","parse-names":false,"suffix":""},{"dropping-particle":"","family":"Kleunen","given":"M.","non-dropping-particle":"van","parse-names":false,"suffix":""}],"container-title":"Trends in Plant Science","id":"ITEM-2","issue":"12","issued":{"date-parts":[["2010"]]},"page":"684-692","title":"Plant phenotypic plasticity in a changing climate","type":"article-journal","volume":"15"},"uris":["http://www.mendeley.com/documents/?uuid=ede17c98-afc9-4b67-bb3f-ac955cc69258"]},{"id":"ITEM-3","itemData":{"DOI":"10.1111/j.1523-1739.2010.01552.x","ISSN":"08888892","PMID":"20646016","abstract":"Climate change affects individual organisms by altering development, physiology, behavior, and fitness, and populations by altering genetic and phenotypic composition, vital rates, and dynamics. We sought to clarify how selection, phenotypic plasticity, and demography are linked in the context of climate change. On the basis of theory and results of recent empirical studies of plants and animals, we believe the ecological and evolutionary issues relevant to population persistence as climate changes are the rate, type, magnitude, and spatial pattern of climate-induced abiotic and biotic change; generation time and life history of the organism; extent and type of phenotypic plasticity; amount and distribution of adaptive genetic variation across space and time; dispersal potential; and size and connectivity of subpopulations. An understanding of limits to plasticity and evolutionary potential across traits, populations, and species and feedbacks between adaptive and demographic responses is lacking. Integrated knowledge of coupled ecological and evolutionary mechanisms will increase understanding of the resilience and probabilities of persistence of populations and species. © 2010 Society for Conservation Biology.","author":[{"dropping-particle":"","family":"Reed","given":"Thomas E.","non-dropping-particle":"","parse-names":false,"suffix":""},{"dropping-particle":"","family":"Schindler","given":"Daniel E.","non-dropping-particle":"","parse-names":false,"suffix":""},{"dropping-particle":"","family":"Waples","given":"Robin S.","non-dropping-particle":"","parse-names":false,"suffix":""}],"container-title":"Conservation Biology","id":"ITEM-3","issue":"1","issued":{"date-parts":[["2011"]]},"page":"56-63","title":"Interacting Effects of Phenotypic Plasticity and Evolution on Population Persistence in a Changing Climate","type":"article-journal","volume":"25"},"uris":["http://www.mendeley.com/documents/?uuid=6a753c7f-6a30-4f41-b1a2-e1aa2cc43f80"]},{"id":"ITEM-4","itemData":{"DOI":"10.1111/j.1749-6632.2010.05704.x","ISBN":"9781573317924","ISSN":"17496632","PMID":"20860682","abstract":"Global change drivers create new environmental scenarios and selective pressures, affecting plant species in various interacting ways. Plants respond with changes in phenology, physiology, and reproduction, with consequences for biotic interactions and community composition. We review information on phenotypic plasticity, a primary means by which plants cope with global change scenarios, recommending promising approaches for investigating the evolution of plasticity and describing constraints to its evolution. We discuss the important but largely ignored role of phenotypic plasticity in range shifts and review the extensive literature on invasive species as models of evolutionary change in novel environments. Plasticity can play a role both in the short-term response of plant populations to global change as well as in their long-term fate through the maintenance of genetic variation. In new environmental conditions, plasticity of certain functional traits may be beneficial (i.e., the plastic response is accompanied by a fitness advantage) and thus selected for. Plasticity can also be relevant in the establishment and persistence of plants in novel environments that are crucial for populations at the colonizing edge in range shifts induced by climate change. Experimental studies show taxonomically widespread plastic responses to global change drivers in many functional traits, though there is a lack of empirical support for many theoretical models on the evolution of phenotypic plasticity. Future studies should assess the adaptive value and evolutionary potential of plasticity under complex, realistic global change scenarios. Promising tools include resurrection protocols and artificial selection experiments. © 2010 New York Academy of Sciences.","author":[{"dropping-particle":"","family":"Matesanz","given":"Silvia","non-dropping-particle":"","parse-names":false,"suffix":""},{"dropping-particle":"","family":"Gianoli","given":"Ernesto","non-dropping-particle":"","parse-names":false,"suffix":""},{"dropping-particle":"","family":"Valladares","given":"Fernando","non-dropping-particle":"","parse-names":false,"suffix":""}],"container-title":"Annals of the New York Academy of Sciences","id":"ITEM-4","issued":{"date-parts":[["2010"]]},"page":"35-55","title":"Global change and the evolution of phenotypic plasticity in plants","type":"article-journal","volume":"1206"},"uris":["http://www.mendeley.com/documents/?uuid=8fa1dbc8-3b2b-4a7d-a40a-ff8674e9a8d9"]}],"mendeley":{"formattedCitation":"(Matesanz, Gianoli and Valladares, 2010; Nicotra &lt;i&gt;et al.&lt;/i&gt;, 2010; Reed, Schindler and Waples, 2011; Walck &lt;i&gt;et al.&lt;/i&gt;, 2011)","plainTextFormattedCitation":"(Matesanz, Gianoli and Valladares, 2010; Nicotra et al., 2010; Reed, Schindler and Waples, 2011; Walck et al., 2011)","previouslyFormattedCitation":"(Matesanz et al. 2010; Nicotra et al. 2010; Reed et al. 2011; Walck et al. 2011)"},"properties":{"noteIndex":0},"schema":"https://github.com/citation-style-language/schema/raw/master/csl-citation.json"}</w:instrText>
+      </w:r>
+      <w:r>
+        <w:fldChar w:fldCharType="separate"/>
+      </w:r>
+      <w:r>
+        <w:rPr>
+          <w:noProof/>
+        </w:rPr>
+        <w:t xml:space="preserve">(Matesanz, Gianoli and Valladares, 2010; Nicotra </w:t>
+      </w:r>
+      <w:r>
+        <w:rPr>
+          <w:i/>
+          <w:noProof/>
+        </w:rPr>
+        <w:t>et al.</w:t>
+      </w:r>
+      <w:r>
+        <w:rPr>
+          <w:noProof/>
+        </w:rPr>
+        <w:t xml:space="preserve">, 2010; Reed, Schindler and Waples, 2011; Walck </w:t>
+      </w:r>
+      <w:r>
+        <w:rPr>
+          <w:i/>
+          <w:noProof/>
+        </w:rPr>
+        <w:t>et al.</w:t>
+      </w:r>
+      <w:r>
+        <w:rPr>
+          <w:noProof/>
+        </w:rPr>
+        <w:t>, 2011)</w:t>
+      </w:r>
+      <w:r>
+        <w:fldChar w:fldCharType="end"/>
+      </w:r>
+      <w:r>
+        <w:t xml:space="preserve">, acting as a buffer against environmental changes </w:t>
+      </w:r>
+      <w:r>
+        <w:fldChar w:fldCharType="begin" w:fldLock="1"/>
+      </w:r>
+      <w:r>
+        <w:instrText>ADDIN CSL_CITATION {"citationItems":[{"id":"ITEM-1","itemData":{"DOI":"10.1111/j.1420-9101.2009.01754.x","ISSN":"1010061X","PMID":"19467134","abstract":"Adaptation to a sudden extreme change in environment, beyond the usual range of background environmental fluctuations, is analysed using a quantitative genetic model of phenotypic plasticity. Generations are discrete, with time lag τ between a critical period for environmental influence on individual development and natural selection on adult phenotypes. The optimum phenotype, and genotypic norms of reaction, are linear functions of the environment. Reaction norm elevation and slope (plasticity) vary among genotypes. Initially, in the average background environment, the character is canalized with minimum genetic and phenotypic variance, and no correlation between reaction norm elevation and slope. The optimal plasticity is proportional to the predictability of environmental fluctuations over time lag τ. During the first generation in the new environment the mean fitness suddenly drops and the mean phenotype jumps towards the new optimum phenotype by plasticity. Subsequent adaptation occurs in two phases. Rapid evolution of increased plasticity allows the mean phenotype to closely approach the new optimum. The new phenotype then undergoes slow genetic assimilation, with reduction in plasticity compensated by genetic evolution of reaction norm elevation in the original environment. © 2009 European Society For Evolutionary Biology.","author":[{"dropping-particle":"","family":"Lande","given":"R.","non-dropping-particle":"","parse-names":false,"suffix":""}],"container-title":"Journal of Evolutionary Biology","id":"ITEM-1","issue":"7","issued":{"date-parts":[["2009"]]},"page":"1435-1446","title":"Adaptation to an extraordinary environment by evolution of phenotypic plasticity and genetic assimilation","type":"article-journal","volume":"22"},"uris":["http://www.mendeley.com/documents/?uuid=e916ba23-0d2d-420e-bb88-6a77d958a0d3"]},{"id":"ITEM-2","itemData":{"DOI":"10.1371/journal.pbio.1000357","ISSN":"15449173","PMID":"20463950","abstract":"Many species are experiencing sustained environmental change mainly due to human activities. The unusual rate and extent of anthropogenic alterations of the environment may exceed the capacity of developmental, genetic, and demographic mechanisms that populations have evolved to deal with environmental change. To begin to understand the limits to population persistence, we present a simple evolutionary model for the critical rate of environmental change beyond which a population must decline and go extinct. We use this model to highlight the major determinants of extinction risk in a changing environment, and identify research needs for improved predictions based on projected changes in environmental variables. Two key parameters relating the environment to population biology have not yet received sufficient attention. Phenotypic plasticity, the direct influence of environment on the development of individual phenotypes, is increasingly considered an important component of phenotypic change in the wild and should be incorporated in models of population persistence. Environmental sensitivity of selection, the change in the optimum phenotype with the environment, still crucially needs empirical assessment. We use environmental tolerance curves and other examples of ecological and evolutionary responses to climate change to illustrate how these mechanistic approaches can be developed for predictive purposes. © 2010 Chevin et al.","author":[{"dropping-particle":"","family":"Chevin","given":"Luis Miguel","non-dropping-particle":"","parse-names":false,"suffix":""},{"dropping-particle":"","family":"Lande","given":"Russell","non-dropping-particle":"","parse-names":false,"suffix":""},{"dropping-particle":"","family":"Mace","given":"Georgina M.","non-dropping-particle":"","parse-names":false,"suffix":""}],"container-title":"PLoS Biology","id":"ITEM-2","issue":"4","issued":{"date-parts":[["2010"]]},"title":"Adaptation, plasticity, and extinction in a changing environment: Towards a predictive theory","type":"article-journal","volume":"8"},"uris":["http://www.mendeley.com/documents/?uuid=16d5afc5-40c6-44e7-bf74-bd9cbc0d066c"]}],"mendeley":{"formattedCitation":"(Lande, 2009; Chevin, Lande and Mace, 2010)","plainTextFormattedCitation":"(Lande, 2009; Chevin, Lande and Mace, 2010)","previouslyFormattedCitation":"(Lande 2009; Chevin et al. 2010)"},"properties":{"noteIndex":0},"schema":"https://github.com/citation-style-language/schema/raw/master/csl-citation.json"}</w:instrText>
+      </w:r>
+      <w:r>
+        <w:fldChar w:fldCharType="separate"/>
+      </w:r>
+      <w:r>
+        <w:rPr>
+          <w:noProof/>
+        </w:rPr>
+        <w:t>(Lande, 2009; Chevin, Lande and Mace, 2010)</w:t>
+      </w:r>
+      <w:r>
+        <w:fldChar w:fldCharType="end"/>
+      </w:r>
+      <w:r>
+        <w:t xml:space="preserve"> and showing adaptive responses to drought within a few years </w:t>
+      </w:r>
+      <w:r>
+        <w:fldChar w:fldCharType="begin" w:fldLock="1"/>
+      </w:r>
+      <w:r>
+        <w:instrText>ADDIN CSL_CITATION {"citationItems":[{"id":"ITEM-1","itemData":{"DOI":"10.1111/eva.12803","ISSN":"17524571","abstract":"As climatic conditions change, species will be forced to move or adapt to avoid extinction. Exacerbated by ongoing climate change, California recently experienced a severe and exceptional drought from 2011 to 2017. To investigate whether an adaptive response occurred during this event, we conducted a “resurrection” study of the cutleaf monkeyflower (Mimulus laciniatus), an annual plant, by comparing trait means and variances of ancestral seed collections (“pre-drought”) with contemporary descendant collections (“drought”). Plants were grown under common conditions to test whether this geographically restricted species has the capacity to respond evolutionarily to climate stress across its range. We examined if traits shifted in response to the recent, severe drought and included populations across an elevation gradient, including populations at the low- and high-elevation edges of the species range. We found that time to seedling emergence in the drought generation was significantly earlier than in the pre-drought generation, a response consistent with drought adaptation. Additionally, trait variation in days to emergence was reduced in the drought generation, which suggests selection or bottleneck events. Days to first flower increased significantly by elevation, consistent with climate adaptation across the species range. Drought generation plants were larger and had greater reproduction, which was likely a carryover effect of earlier germination. These results demonstrate that rapid shifts in trait means and variances consistent with climate adaptation are occurring within populations, including peripheral populations at warm and cold climate limits, of a plant species with a relatively restricted range that has so far not shifted its elevation distribution during contemporary climate change. Thus, rapid evolution may mitigate, at least temporarily, range shifts under global climate change. This study highlights the need for better understanding rapid adaptation as a means for plant communities to cope with extraordinary climate events.","author":[{"dropping-particle":"","family":"Dickman","given":"Erin E.","non-dropping-particle":"","parse-names":false,"suffix":""},{"dropping-particle":"","family":"Pennington","given":"Lillie K.","non-dropping-particle":"","parse-names":false,"suffix":""},{"dropping-particle":"","family":"Franks","given":"Steven J.","non-dropping-particle":"","parse-names":false,"suffix":""},{"dropping-particle":"","family":"Sexton","given":"Jason P.","non-dropping-particle":"","parse-names":false,"suffix":""}],"container-title":"Evolutionary Applications","id":"ITEM-1","issue":"8","issued":{"date-parts":[["2019"]]},"page":"1569-1582","title":"Evidence for adaptive responses to historic drought across a native plant species range","type":"article-journal","volume":"12"},"uris":["http://www.mendeley.com/documents/?uuid=b0d8b591-48e7-4afd-9d3c-6923c25949d9"]}],"mendeley":{"formattedCitation":"(Dickman &lt;i&gt;et al.&lt;/i&gt;, 2019)","plainTextFormattedCitation":"(Dickman et al., 2019)","previouslyFormattedCitation":"(Dickman et al. 2019)"},"properties":{"noteIndex":0},"schema":"https://github.com/citation-style-language/schema/raw/master/csl-citation.json"}</w:instrText>
+      </w:r>
+      <w:r>
+        <w:fldChar w:fldCharType="separate"/>
+      </w:r>
+      <w:r>
+        <w:rPr>
+          <w:noProof/>
+        </w:rPr>
+        <w:t xml:space="preserve">(Dickman </w:t>
+      </w:r>
+      <w:r>
+        <w:rPr>
+          <w:i/>
+          <w:noProof/>
+        </w:rPr>
+        <w:t>et al.</w:t>
+      </w:r>
+      <w:r>
+        <w:rPr>
+          <w:noProof/>
+        </w:rPr>
+        <w:t>, 2019)</w:t>
+      </w:r>
+      <w:r>
+        <w:fldChar w:fldCharType="end"/>
+      </w:r>
+      <w:r>
         <w:t xml:space="preserve">. </w:t>
-      </w:r>
-      <w:proofErr w:type="gramStart"/>
-      <w:r>
-        <w:t xml:space="preserve">Under climate change scenarios, phenotypic plasticity may be the key to accelerate plant responses to new conditions </w:t>
-      </w:r>
-      <w:r>
-        <w:fldChar w:fldCharType="begin" w:fldLock="1"/>
-      </w:r>
-      <w:r>
-        <w:instrText>ADDIN CSL_CITATION {"citationItems":[{"id":"ITEM-1","itemData":{"DOI":"10.1111/j.1365-2486.2010.02368.x","ISSN":"13541013","abstract":"At the core of plant regeneration, temperature and water supply are critical drivers for seed dormancy (initiation, break) and germination. Hence, global climate change is altering these environmental cues and will preclude, delay, or enhance regeneration from seeds, as already documented in some cases. Along with compromised seedling emergence and vigour, shifts in germination phenology will influence population dynamics, and thus, species composition and diversity of communities. Altered seed maturation (including consequences for dispersal) and seed mass will have ramifications on life history traits of plants. Predicted changes in temperature and precipitation, and thus in soil moisture, will affect many components of seed persistence in soil, e.g. seed longevity, dormancy release and germination, and soil pathogen activity. More/less equitable climate will alter geographic distribution for species, but restricted migratory capacity in some will greatly limit their response. Seed traits for weedy species could evolve relatively quickly to keep pace with climate change enhancing their negative environmental and economic impact. Thus, increased research in understudied ecosystems, on key issues related to seed ecology, and on evolution of seed traits in nonweedy species is needed to more fully comprehend and plan for plant responses to global warming. © 2011 Blackwell Publishing Ltd.","author":[{"dropping-particle":"","family":"Walck","given":"Jeffrey L.","non-dropping-particle":"","parse-names":false,"suffix":""},{"dropping-particle":"","family":"Hidayati","given":"Siti N.","non-dropping-particle":"","parse-names":false,"suffix":""},{"dropping-particle":"","family":"Dixon","given":"Kingsley W.","non-dropping-particle":"","parse-names":false,"suffix":""},{"dropping-particle":"","family":"Thompson","given":"Ken","non-dropping-particle":"","parse-names":false,"suffix":""},{"dropping-particle":"","family":"Poschlod","given":"Peter","non-dropping-particle":"","parse-names":false,"suffix":""}],"container-title":"Global Change Biology","id":"ITEM-1","issue":"6","issued":{"date-parts":[["2011"]]},"page":"2145-2161","title":"Climate change and plant regeneration from seed","type":"article-journal","volume":"17"},"uris":["http://www.mendeley.com/documents/?uuid=8381775f-051d-40b2-aa7b-e969b88aa61e"]},{"id":"ITEM-2","itemData":{"DOI":"10.1016/j.tplants.2010.09.008","ISSN":"13601385","PMID":"20970368","abstract":"Climate change is altering the availability of resources and the conditions that are crucial to plant performance. One way plants will respond to these changes is through environmentally induced shifts in phenotype (phenotypic plasticity). Understanding plastic responses is crucial for predicting and managing the effects of climate change on native species as well as crop plants. Here, we provide a toolbox with definitions of key theoretical elements and a synthesis of the current understanding of the molecular and genetic mechanisms underlying plasticity relevant to climate change. By bringing ecological, evolutionary, physiological and molecular perspectives together, we hope to provide clear directives for future research and stimulate cross-disciplinary dialogue on the relevance of phenotypic plasticity under climate change. © 2010 Elsevier Ltd.","author":[{"dropping-particle":"","family":"Nicotra","given":"A. B.","non-dropping-particle":"","parse-names":false,"suffix":""},{"dropping-particle":"","family":"Atkin","given":"O. K.","non-dropping-particle":"","parse-names":false,"suffix":""},{"dropping-particle":"","family":"Bonser","given":"S. P.","non-dropping-particle":"","parse-names":false,"suffix":""},{"dropping-particle":"","family":"Davidson","given":"A. M.","non-dropping-particle":"","parse-names":false,"suffix":""},{"dropping-particle":"","family":"Finnegan","given":"E. J.","non-dropping-particle":"","parse-names":false,"suffix":""},{"dropping-particle":"","family":"Mathesius","given":"U.","non-dropping-particle":"","parse-names":false,"suffix":""},{"dropping-particle":"","family":"Poot","given":"P.","non-dropping-particle":"","parse-names":false,"suffix":""},{"dropping-particle":"","family":"Purugganan","given":"M. D.","non-dropping-particle":"","parse-names":false,"suffix":""},{"dropping-particle":"","family":"Richards","given":"C. L.","non-dropping-particle":"","parse-names":false,"suffix":""},{"dropping-particle":"","family":"Valladares","given":"F.","non-dropping-particle":"","parse-names":false,"suffix":""},{"dropping-particle":"","family":"Kleunen","given":"M.","non-dropping-particle":"van","parse-names":false,"suffix":""}],"container-title":"Trends in Plant Science","id":"ITEM-2","issue":"12","issued":{"date-parts":[["2010"]]},"page":"684-692","title":"Plant phenotypic plasticity in a changing climate","type":"article-journal","volume":"15"},"uris":["http://www.mendeley.com/documents/?uuid=ede17c98-afc9-4b67-bb3f-ac955cc69258"]},{"id":"ITEM-3","itemData":{"DOI":"10.1111/j.1523-1739.2010.01552.x","ISSN":"08888892","PMID":"20646016","abstract":"Climate change affects individual organisms by altering development, physiology, behavior, and fitness, and populations by altering genetic and phenotypic composition, vital rates, and dynamics. We sought to clarify how selection, phenotypic plasticity, and demography are linked in the context of climate change. On the basis of theory and results of recent empirical studies of plants and animals, we believe the ecological and evolutionary issues relevant to population persistence as climate changes are the rate, type, magnitude, and spatial pattern of climate-induced abiotic and biotic change; generation time and life history of the organism; extent and type of phenotypic plasticity; amount and distribution of adaptive genetic variation across space and time; dispersal potential; and size and connectivity of subpopulations. An understanding of limits to plasticity and evolutionary potential across traits, populations, and species and feedbacks between adaptive and demographic responses is lacking. Integrated knowledge of coupled ecological and evolutionary mechanisms will increase understanding of the resilience and probabilities of persistence of populations and species. © 2010 Society for Conservation Biology.","author":[{"dropping-particle":"","family":"Reed","given":"Thomas E.","non-dropping-particle":"","parse-names":false,"suffix":""},{"dropping-particle":"","family":"Schindler","given":"Daniel E.","non-dropping-particle":"","parse-names":false,"suffix":""},{"dropping-particle":"","family":"Waples","given":"Robin S.","non-dropping-particle":"","parse-names":false,"suffix":""}],"container-title":"Conservation Biology","id":"ITEM-3","issue":"1","issued":{"date-parts":[["2011"]]},"page":"56-63","title":"Interacting Effects of Phenotypic Plasticity and Evolution on Population Persistence in a Changing Climate","type":"article-journal","volume":"25"},"uris":["http://www.mendeley.com/documents/?uuid=6a753c7f-6a30-4f41-b1a2-e1aa2cc43f80"]},{"id":"ITEM-4","itemData":{"DOI":"10.1111/j.1749-6632.2010.05704.x","ISBN":"9781573317924","ISSN":"17496632","PMID":"20860682","abstract":"Global change drivers create new environmental scenarios and selective pressures, affecting plant species in various interacting ways. Plants respond with changes in phenology, physiology, and reproduction, with consequences for biotic interactions and community composition. We review information on phenotypic plasticity, a primary means by which plants cope with global change scenarios, recommending promising approaches for investigating the evolution of plasticity and describing constraints to its evolution. We discuss the important but largely ignored role of phenotypic plasticity in range shifts and review the extensive literature on invasive species as models of evolutionary change in novel environments. Plasticity can play a role both in the short-term response of plant populations to global change as well as in their long-term fate through the maintenance of genetic variation. In new environmental conditions, plasticity of certain functional traits may be beneficial (i.e., the plastic response is accompanied by a fitness advantage) and thus selected for. Plasticity can also be relevant in the establishment and persistence of plants in novel environments that are crucial for populations at the colonizing edge in range shifts induced by climate change. Experimental studies show taxonomically widespread plastic responses to global change drivers in many functional traits, though there is a lack of empirical support for many theoretical models on the evolution of phenotypic plasticity. Future studies should assess the adaptive value and evolutionary potential of plasticity under complex, realistic global change scenarios. Promising tools include resurrection protocols and artificial selection experiments. © 2010 New York Academy of Sciences.","author":[{"dropping-particle":"","family":"Matesanz","given":"Silvia","non-dropping-particle":"","parse-names":false,"suffix":""},{"dropping-particle":"","family":"Gianoli","given":"Ernesto","non-dropping-particle":"","parse-names":false,"suffix":""},{"dropping-particle":"","family":"Valladares","given":"Fernando","non-dropping-particle":"","parse-names":false,"suffix":""}],"container-title":"Annals of the New York Academy of Sciences","id":"ITEM-4","issued":{"date-parts":[["2010"]]},"page":"35-55","title":"Global change and the evolution of phenotypic plasticity in plants","type":"article-journal","volume":"1206"},"uris":["http://www.mendeley.com/documents/?uuid=8fa1dbc8-3b2b-4a7d-a40a-ff8674e9a8d9"]}],"mendeley":{"formattedCitation":"(Matesanz, Gianoli and Valladares, 2010; Nicotra &lt;i&gt;et al.&lt;/i&gt;, 2010; Reed, Schindler and Waples, 2011; Walck &lt;i&gt;et al.&lt;/i&gt;, 2011)","plainTextFormattedCitation":"(Matesanz, Gianoli and Valladares, 2010; Nicotra et al., 2010; Reed, Schindler and Waples, 2011; Walck et al., 2011)","previouslyFormattedCitation":"(Matesanz et al. 2010; Nicotra et al. 2010; Reed et al. 2011; Walck et al. 2011)"},"properties":{"noteIndex":0},"schema":"https://github.com/citation-style-language/schema/raw/master/csl-citation.json"}</w:instrText>
-      </w:r>
-      <w:r>
-        <w:fldChar w:fldCharType="separate"/>
-      </w:r>
-      <w:r>
-        <w:rPr>
-          <w:noProof/>
-        </w:rPr>
-        <w:t xml:space="preserve">(Matesanz, Gianoli and Valladares, 2010; Nicotra </w:t>
-      </w:r>
-      <w:r>
-        <w:rPr>
-          <w:i/>
-          <w:noProof/>
-        </w:rPr>
-        <w:t>et al.</w:t>
-      </w:r>
-      <w:r>
-        <w:rPr>
-          <w:noProof/>
-        </w:rPr>
-        <w:t xml:space="preserve">, 2010; Reed, Schindler and Waples, 2011; Walck </w:t>
-      </w:r>
-      <w:r>
-        <w:rPr>
-          <w:i/>
-          <w:noProof/>
-        </w:rPr>
-        <w:t>et al.</w:t>
-      </w:r>
-      <w:r>
-        <w:rPr>
-          <w:noProof/>
-        </w:rPr>
-        <w:t>, 2011)</w:t>
-      </w:r>
-      <w:r>
-        <w:fldChar w:fldCharType="end"/>
-      </w:r>
-      <w:r>
-        <w:t xml:space="preserve">, acting as a buffer against environmental changes </w:t>
-      </w:r>
-      <w:r>
-        <w:fldChar w:fldCharType="begin" w:fldLock="1"/>
-      </w:r>
-      <w:r>
-        <w:instrText>ADDIN CSL_CITATION {"citationItems":[{"id":"ITEM-1","itemData":{"DOI":"10.1111/j.1420-9101.2009.01754.x","ISSN":"1010061X","PMID":"19467134","abstract":"Adaptation to a sudden extreme change in environment, beyond the usual range of background environmental fluctuations, is analysed using a quantitative genetic model of phenotypic plasticity. Generations are discrete, with time lag τ between a critical period for environmental influence on individual development and natural selection on adult phenotypes. The optimum phenotype, and genotypic norms of reaction, are linear functions of the environment. Reaction norm elevation and slope (plasticity) vary among genotypes. Initially, in the average background environment, the character is canalized with minimum genetic and phenotypic variance, and no correlation between reaction norm elevation and slope. The optimal plasticity is proportional to the predictability of environmental fluctuations over time lag τ. During the first generation in the new environment the mean fitness suddenly drops and the mean phenotype jumps towards the new optimum phenotype by plasticity. Subsequent adaptation occurs in two phases. Rapid evolution of increased plasticity allows the mean phenotype to closely approach the new optimum. The new phenotype then undergoes slow genetic assimilation, with reduction in plasticity compensated by genetic evolution of reaction norm elevation in the original environment. © 2009 European Society For Evolutionary Biology.","author":[{"dropping-particle":"","family":"Lande","given":"R.","non-dropping-particle":"","parse-names":false,"suffix":""}],"container-title":"Journal of Evolutionary Biology","id":"ITEM-1","issue":"7","issued":{"date-parts":[["2009"]]},"page":"1435-1446","title":"Adaptation to an extraordinary environment by evolution of phenotypic plasticity and genetic assimilation","type":"article-journal","volume":"22"},"uris":["http://www.mendeley.com/documents/?uuid=e916ba23-0d2d-420e-bb88-6a77d958a0d3"]},{"id":"ITEM-2","itemData":{"DOI":"10.1371/journal.pbio.1000357","ISSN":"15449173","PMID":"20463950","abstract":"Many species are experiencing sustained environmental change mainly due to human activities. The unusual rate and extent of anthropogenic alterations of the environment may exceed the capacity of developmental, genetic, and demographic mechanisms that populations have evolved to deal with environmental change. To begin to understand the limits to population persistence, we present a simple evolutionary model for the critical rate of environmental change beyond which a population must decline and go extinct. We use this model to highlight the major determinants of extinction risk in a changing environment, and identify research needs for improved predictions based on projected changes in environmental variables. Two key parameters relating the environment to population biology have not yet received sufficient attention. Phenotypic plasticity, the direct influence of environment on the development of individual phenotypes, is increasingly considered an important component of phenotypic change in the wild and should be incorporated in models of population persistence. Environmental sensitivity of selection, the change in the optimum phenotype with the environment, still crucially needs empirical assessment. We use environmental tolerance curves and other examples of ecological and evolutionary responses to climate change to illustrate how these mechanistic approaches can be developed for predictive purposes. © 2010 Chevin et al.","author":[{"dropping-particle":"","family":"Chevin","given":"Luis Miguel","non-dropping-particle":"","parse-names":false,"suffix":""},{"dropping-particle":"","family":"Lande","given":"Russell","non-dropping-particle":"","parse-names":false,"suffix":""},{"dropping-particle":"","family":"Mace","given":"Georgina M.","non-dropping-particle":"","parse-names":false,"suffix":""}],"container-title":"PLoS Biology","id":"ITEM-2","issue":"4","issued":{"date-parts":[["2010"]]},"title":"Adaptation, plasticity, and extinction in a changing environment: Towards a predictive theory","type":"article-journal","volume":"8"},"uris":["http://www.mendeley.com/documents/?uuid=16d5afc5-40c6-44e7-bf74-bd9cbc0d066c"]}],"mendeley":{"formattedCitation":"(Lande, 2009; Chevin, Lande and Mace, 2010)","plainTextFormattedCitation":"(Lande, 2009; Chevin, Lande and Mace, 2010)","previouslyFormattedCitation":"(Lande 2009; Chevin et al. 2010)"},"properties":{"noteIndex":0},"schema":"https://github.com/citation-style-language/schema/raw/master/csl-citation.json"}</w:instrText>
-      </w:r>
-      <w:r>
-        <w:fldChar w:fldCharType="separate"/>
-      </w:r>
-      <w:r>
-        <w:rPr>
-          <w:noProof/>
-        </w:rPr>
-        <w:t>(Lande, 2009; Chevin, Lande and Mace, 2010)</w:t>
-      </w:r>
-      <w:r>
-        <w:fldChar w:fldCharType="end"/>
-      </w:r>
-      <w:r>
-        <w:t xml:space="preserve"> and showing adaptive responses to drought within a few years </w:t>
-      </w:r>
-      <w:r>
-        <w:fldChar w:fldCharType="begin" w:fldLock="1"/>
-      </w:r>
-      <w:r>
-        <w:instrText>ADDIN CSL_CITATION {"citationItems":[{"id":"ITEM-1","itemData":{"DOI":"10.1111/eva.12803","ISSN":"17524571","abstract":"As climatic conditions change, species will be forced to move or adapt to avoid extinction. Exacerbated by ongoing climate change, California recently experienced a severe and exceptional drought from 2011 to 2017. To investigate whether an adaptive response occurred during this event, we conducted a “resurrection” study of the cutleaf monkeyflower (Mimulus laciniatus), an annual plant, by comparing trait means and variances of ancestral seed collections (“pre-drought”) with contemporary descendant collections (“drought”). Plants were grown under common conditions to test whether this geographically restricted species has the capacity to respond evolutionarily to climate stress across its range. We examined if traits shifted in response to the recent, severe drought and included populations across an elevation gradient, including populations at the low- and high-elevation edges of the species range. We found that time to seedling emergence in the drought generation was significantly earlier than in the pre-drought generation, a response consistent with drought adaptation. Additionally, trait variation in days to emergence was reduced in the drought generation, which suggests selection or bottleneck events. Days to first flower increased significantly by elevation, consistent with climate adaptation across the species range. Drought generation plants were larger and had greater reproduction, which was likely a carryover effect of earlier germination. These results demonstrate that rapid shifts in trait means and variances consistent with climate adaptation are occurring within populations, including peripheral populations at warm and cold climate limits, of a plant species with a relatively restricted range that has so far not shifted its elevation distribution during contemporary climate change. Thus, rapid evolution may mitigate, at least temporarily, range shifts under global climate change. This study highlights the need for better understanding rapid adaptation as a means for plant communities to cope with extraordinary climate events.","author":[{"dropping-particle":"","family":"Dickman","given":"Erin E.","non-dropping-particle":"","parse-names":false,"suffix":""},{"dropping-particle":"","family":"Pennington","given":"Lillie K.","non-dropping-particle":"","parse-names":false,"suffix":""},{"dropping-particle":"","family":"Franks","given":"Steven J.","non-dropping-particle":"","parse-names":false,"suffix":""},{"dropping-particle":"","family":"Sexton","given":"Jason P.","non-dropping-particle":"","parse-names":false,"suffix":""}],"container-title":"Evolutionary Applications","id":"ITEM-1","issue":"8","issued":{"date-parts":[["2019"]]},"page":"1569-1582","title":"Evidence for adaptive responses to historic drought across a native plant species range","type":"article-journal","volume":"12"},"uris":["http://www.mendeley.com/documents/?uuid=b0d8b591-48e7-4afd-9d3c-6923c25949d9"]}],"mendeley":{"formattedCitation":"(Dickman &lt;i&gt;et al.&lt;/i&gt;, 2019)","plainTextFormattedCitation":"(Dickman et al., 2019)","previouslyFormattedCitation":"(Dickman et al. 2019)"},"properties":{"noteIndex":0},"schema":"https://github.com/citation-style-language/schema/raw/master/csl-citation.json"}</w:instrText>
-      </w:r>
-      <w:r>
-        <w:fldChar w:fldCharType="separate"/>
-      </w:r>
-      <w:r>
-        <w:rPr>
-          <w:noProof/>
-        </w:rPr>
-        <w:t xml:space="preserve">(Dickman </w:t>
-      </w:r>
-      <w:r>
-        <w:rPr>
-          <w:i/>
-          <w:noProof/>
-        </w:rPr>
-        <w:t>et al.</w:t>
-      </w:r>
-      <w:r>
-        <w:rPr>
-          <w:noProof/>
-        </w:rPr>
-        <w:t>, 2019)</w:t>
-      </w:r>
-      <w:r>
-        <w:fldChar w:fldCharType="end"/>
-      </w:r>
-      <w:r>
-        <w:t>.</w:t>
-      </w:r>
-      <w:proofErr w:type="gramEnd"/>
-      <w:r>
-        <w:t xml:space="preserve"> </w:t>
       </w:r>
     </w:p>
     <w:p>
@@ -13956,15 +13349,7 @@
         <w:jc w:val="both"/>
       </w:pPr>
       <w:r>
-        <w:t xml:space="preserve">Although our study supports the functional significance of germination water potential as a relevant seed trait, we must acknowledge some caveats to our conclusions. First, our environmental data is constrained to 2021- 2022 while seeds were collected in 2023. Therefore, we must assume that relative microclimatic differences between subpopulations remain comparable across years, and that our GDD measures are a valuable proxy for the environmental drought gradient, which is </w:t>
-      </w:r>
-      <w:proofErr w:type="gramStart"/>
-      <w:r>
-        <w:t>not unreasonable</w:t>
-      </w:r>
-      <w:proofErr w:type="gramEnd"/>
-      <w:r>
-        <w:t xml:space="preserve"> since in the study system soil climate largely depend on stable factors such as slope, exposure and soil physical properties. Temperature influences soil moisture through several coupled pathways, generating an increment of evapotranspiration rates (i.e. higher moisture loss) but also reducing the amount of snow and snow-related water supply in the soil </w:t>
+        <w:t xml:space="preserve">Although our study supports the functional significance of germination water potential as a relevant seed trait, we must acknowledge some caveats to our conclusions. First, our environmental data is constrained to 2021- 2022 while seeds were collected in 2023. Therefore, we must assume that relative microclimatic differences between subpopulations remain comparable across years, and that our GDD measures are a valuable proxy for the environmental drought gradient, which is not unreasonable since in the study system soil climate largely depend on stable factors such as slope, exposure and soil physical properties. Temperature influences soil moisture through several coupled pathways, generating an increment of evapotranspiration rates (i.e. higher moisture loss) but also reducing the amount of snow and snow-related water supply in the soil </w:t>
       </w:r>
       <w:r>
         <w:fldChar w:fldCharType="begin" w:fldLock="1"/>
@@ -14134,15 +13519,7 @@
         <w:fldChar w:fldCharType="end"/>
       </w:r>
       <w:r>
-        <w:t xml:space="preserve">. It would be important to confirm our results with field emergence data, but it </w:t>
-      </w:r>
-      <w:proofErr w:type="gramStart"/>
-      <w:r>
-        <w:t>must be considered</w:t>
-      </w:r>
-      <w:proofErr w:type="gramEnd"/>
-      <w:r>
-        <w:t xml:space="preserve"> that maintaining such controlled water potential treatments in the field would be extremely difficult if not impossible with current technology.</w:t>
+        <w:t>. It would be important to confirm our results with field emergence data, but it must be considered that maintaining such controlled water potential treatments in the field would be extremely difficult if not impossible with current technology.</w:t>
       </w:r>
     </w:p>
     <w:p>
@@ -14153,23 +13530,7 @@
       </w:pPr>
       <w:r>
         <w:lastRenderedPageBreak/>
-        <w:t xml:space="preserve">Future research should extend our understanding of intraspecific variation in germination responses to water stress to other species and ecosystems, including different degrees of environmental water-limitation. In addition, complementary studies with reciprocal sows and common garden experiments will help to disentangle the effects of </w:t>
-      </w:r>
-      <w:proofErr w:type="spellStart"/>
-      <w:r>
-        <w:t>phenological</w:t>
-      </w:r>
-      <w:proofErr w:type="spellEnd"/>
-      <w:r>
-        <w:t xml:space="preserve"> plasticity and local adaptation. Finally, our understanding needs to </w:t>
-      </w:r>
-      <w:proofErr w:type="gramStart"/>
-      <w:r>
-        <w:t>be expanded</w:t>
-      </w:r>
-      <w:proofErr w:type="gramEnd"/>
-      <w:r>
-        <w:t xml:space="preserve"> to include the whole seed regeneration spectrum, including soil seed persistence and seedling emergence responses to microclimatic conditions under current and future scenarios. </w:t>
+        <w:t xml:space="preserve">Future research should extend our understanding of intraspecific variation in germination responses to water stress to other species and ecosystems, including different degrees of environmental water-limitation. In addition, complementary studies with reciprocal sows and common garden experiments will help to disentangle the effects of phenological plasticity and local adaptation. Finally, our understanding needs to be expanded to include the whole seed regeneration spectrum, including soil seed persistence and seedling emergence responses to microclimatic conditions under current and future scenarios. </w:t>
       </w:r>
     </w:p>
     <w:p>
@@ -14178,13 +13539,8 @@
         <w:ind w:firstLine="709"/>
         <w:jc w:val="both"/>
       </w:pPr>
-      <w:proofErr w:type="gramStart"/>
-      <w:r>
-        <w:t>Be that as it may</w:t>
-      </w:r>
-      <w:proofErr w:type="gramEnd"/>
-      <w:r>
-        <w:t xml:space="preserve">, </w:t>
+      <w:r>
+        <w:t xml:space="preserve">Be that as it may, </w:t>
       </w:r>
       <w:proofErr w:type="spellStart"/>
       <w:r>
@@ -17894,7 +17250,7 @@
 </file>
 
 <file path=word/endnotes.xml><?xml version="1.0" encoding="utf-8"?>
-<w:endnotes xmlns:wpc="http://schemas.microsoft.com/office/word/2010/wordprocessingCanvas" xmlns:mc="http://schemas.openxmlformats.org/markup-compatibility/2006" xmlns:o="urn:schemas-microsoft-com:office:office" xmlns:r="http://schemas.openxmlformats.org/officeDocument/2006/relationships" xmlns:m="http://schemas.openxmlformats.org/officeDocument/2006/math" xmlns:v="urn:schemas-microsoft-com:vml" xmlns:wp14="http://schemas.microsoft.com/office/word/2010/wordprocessingDrawing" xmlns:wp="http://schemas.openxmlformats.org/drawingml/2006/wordprocessingDrawing" xmlns:w10="urn:schemas-microsoft-com:office:word" xmlns:w="http://schemas.openxmlformats.org/wordprocessingml/2006/main" xmlns:w14="http://schemas.microsoft.com/office/word/2010/wordml" xmlns:w15="http://schemas.microsoft.com/office/word/2012/wordml" xmlns:wpg="http://schemas.microsoft.com/office/word/2010/wordprocessingGroup" xmlns:wpi="http://schemas.microsoft.com/office/word/2010/wordprocessingInk" xmlns:wne="http://schemas.microsoft.com/office/word/2006/wordml" xmlns:wps="http://schemas.microsoft.com/office/word/2010/wordprocessingShape" mc:Ignorable="w14 w15 wp14">
+<w:endnotes xmlns:wpc="http://schemas.microsoft.com/office/word/2010/wordprocessingCanvas" xmlns:cx="http://schemas.microsoft.com/office/drawing/2014/chartex" xmlns:cx1="http://schemas.microsoft.com/office/drawing/2015/9/8/chartex" xmlns:cx2="http://schemas.microsoft.com/office/drawing/2015/10/21/chartex" xmlns:cx3="http://schemas.microsoft.com/office/drawing/2016/5/9/chartex" xmlns:cx4="http://schemas.microsoft.com/office/drawing/2016/5/10/chartex" xmlns:cx5="http://schemas.microsoft.com/office/drawing/2016/5/11/chartex" xmlns:cx6="http://schemas.microsoft.com/office/drawing/2016/5/12/chartex" xmlns:cx7="http://schemas.microsoft.com/office/drawing/2016/5/13/chartex" xmlns:cx8="http://schemas.microsoft.com/office/drawing/2016/5/14/chartex" xmlns:mc="http://schemas.openxmlformats.org/markup-compatibility/2006" xmlns:aink="http://schemas.microsoft.com/office/drawing/2016/ink" xmlns:am3d="http://schemas.microsoft.com/office/drawing/2017/model3d" xmlns:o="urn:schemas-microsoft-com:office:office" xmlns:oel="http://schemas.microsoft.com/office/2019/extlst" xmlns:r="http://schemas.openxmlformats.org/officeDocument/2006/relationships" xmlns:m="http://schemas.openxmlformats.org/officeDocument/2006/math" xmlns:v="urn:schemas-microsoft-com:vml" xmlns:wp14="http://schemas.microsoft.com/office/word/2010/wordprocessingDrawing" xmlns:wp="http://schemas.openxmlformats.org/drawingml/2006/wordprocessingDrawing" xmlns:w10="urn:schemas-microsoft-com:office:word" xmlns:w="http://schemas.openxmlformats.org/wordprocessingml/2006/main" xmlns:w14="http://schemas.microsoft.com/office/word/2010/wordml" xmlns:w15="http://schemas.microsoft.com/office/word/2012/wordml" xmlns:w16cex="http://schemas.microsoft.com/office/word/2018/wordml/cex" xmlns:w16cid="http://schemas.microsoft.com/office/word/2016/wordml/cid" xmlns:w16="http://schemas.microsoft.com/office/word/2018/wordml" xmlns:w16du="http://schemas.microsoft.com/office/word/2023/wordml/word16du" xmlns:w16sdtdh="http://schemas.microsoft.com/office/word/2020/wordml/sdtdatahash" xmlns:w16se="http://schemas.microsoft.com/office/word/2015/wordml/symex" xmlns:wpg="http://schemas.microsoft.com/office/word/2010/wordprocessingGroup" xmlns:wpi="http://schemas.microsoft.com/office/word/2010/wordprocessingInk" xmlns:wne="http://schemas.microsoft.com/office/word/2006/wordml" xmlns:wps="http://schemas.microsoft.com/office/word/2010/wordprocessingShape" mc:Ignorable="w14 w15 w16se w16cid w16 w16cex w16sdtdh w16du wp14">
   <w:endnote w:type="separator" w:id="-1">
     <w:p>
       <w:pPr>
@@ -17919,7 +17275,7 @@
 </file>
 
 <file path=word/footer1.xml><?xml version="1.0" encoding="utf-8"?>
-<w:ftr xmlns:wpc="http://schemas.microsoft.com/office/word/2010/wordprocessingCanvas" xmlns:mc="http://schemas.openxmlformats.org/markup-compatibility/2006" xmlns:o="urn:schemas-microsoft-com:office:office" xmlns:r="http://schemas.openxmlformats.org/officeDocument/2006/relationships" xmlns:m="http://schemas.openxmlformats.org/officeDocument/2006/math" xmlns:v="urn:schemas-microsoft-com:vml" xmlns:wp14="http://schemas.microsoft.com/office/word/2010/wordprocessingDrawing" xmlns:wp="http://schemas.openxmlformats.org/drawingml/2006/wordprocessingDrawing" xmlns:w10="urn:schemas-microsoft-com:office:word" xmlns:w="http://schemas.openxmlformats.org/wordprocessingml/2006/main" xmlns:w14="http://schemas.microsoft.com/office/word/2010/wordml" xmlns:w15="http://schemas.microsoft.com/office/word/2012/wordml" xmlns:wpg="http://schemas.microsoft.com/office/word/2010/wordprocessingGroup" xmlns:wpi="http://schemas.microsoft.com/office/word/2010/wordprocessingInk" xmlns:wne="http://schemas.microsoft.com/office/word/2006/wordml" xmlns:wps="http://schemas.microsoft.com/office/word/2010/wordprocessingShape" mc:Ignorable="w14 w15 wp14">
+<w:ftr xmlns:wpc="http://schemas.microsoft.com/office/word/2010/wordprocessingCanvas" xmlns:cx="http://schemas.microsoft.com/office/drawing/2014/chartex" xmlns:cx1="http://schemas.microsoft.com/office/drawing/2015/9/8/chartex" xmlns:cx2="http://schemas.microsoft.com/office/drawing/2015/10/21/chartex" xmlns:cx3="http://schemas.microsoft.com/office/drawing/2016/5/9/chartex" xmlns:cx4="http://schemas.microsoft.com/office/drawing/2016/5/10/chartex" xmlns:cx5="http://schemas.microsoft.com/office/drawing/2016/5/11/chartex" xmlns:cx6="http://schemas.microsoft.com/office/drawing/2016/5/12/chartex" xmlns:cx7="http://schemas.microsoft.com/office/drawing/2016/5/13/chartex" xmlns:cx8="http://schemas.microsoft.com/office/drawing/2016/5/14/chartex" xmlns:mc="http://schemas.openxmlformats.org/markup-compatibility/2006" xmlns:aink="http://schemas.microsoft.com/office/drawing/2016/ink" xmlns:am3d="http://schemas.microsoft.com/office/drawing/2017/model3d" xmlns:o="urn:schemas-microsoft-com:office:office" xmlns:oel="http://schemas.microsoft.com/office/2019/extlst" xmlns:r="http://schemas.openxmlformats.org/officeDocument/2006/relationships" xmlns:m="http://schemas.openxmlformats.org/officeDocument/2006/math" xmlns:v="urn:schemas-microsoft-com:vml" xmlns:wp14="http://schemas.microsoft.com/office/word/2010/wordprocessingDrawing" xmlns:wp="http://schemas.openxmlformats.org/drawingml/2006/wordprocessingDrawing" xmlns:w10="urn:schemas-microsoft-com:office:word" xmlns:w="http://schemas.openxmlformats.org/wordprocessingml/2006/main" xmlns:w14="http://schemas.microsoft.com/office/word/2010/wordml" xmlns:w15="http://schemas.microsoft.com/office/word/2012/wordml" xmlns:w16cex="http://schemas.microsoft.com/office/word/2018/wordml/cex" xmlns:w16cid="http://schemas.microsoft.com/office/word/2016/wordml/cid" xmlns:w16="http://schemas.microsoft.com/office/word/2018/wordml" xmlns:w16du="http://schemas.microsoft.com/office/word/2023/wordml/word16du" xmlns:w16sdtdh="http://schemas.microsoft.com/office/word/2020/wordml/sdtdatahash" xmlns:w16se="http://schemas.microsoft.com/office/word/2015/wordml/symex" xmlns:wpg="http://schemas.microsoft.com/office/word/2010/wordprocessingGroup" xmlns:wpi="http://schemas.microsoft.com/office/word/2010/wordprocessingInk" xmlns:wne="http://schemas.microsoft.com/office/word/2006/wordml" xmlns:wps="http://schemas.microsoft.com/office/word/2010/wordprocessingShape" mc:Ignorable="w14 w15 w16se w16cid w16 w16cex w16sdtdh w16du wp14">
   <w:sdt>
     <w:sdtPr>
       <w:id w:val="-923414030"/>
@@ -17928,6 +17284,7 @@
         <w:docPartUnique/>
       </w:docPartObj>
     </w:sdtPr>
+    <w:sdtEndPr/>
     <w:sdtContent>
       <w:p>
         <w:pPr>
@@ -17965,7 +17322,7 @@
 </file>
 
 <file path=word/footnotes.xml><?xml version="1.0" encoding="utf-8"?>
-<w:footnotes xmlns:wpc="http://schemas.microsoft.com/office/word/2010/wordprocessingCanvas" xmlns:mc="http://schemas.openxmlformats.org/markup-compatibility/2006" xmlns:o="urn:schemas-microsoft-com:office:office" xmlns:r="http://schemas.openxmlformats.org/officeDocument/2006/relationships" xmlns:m="http://schemas.openxmlformats.org/officeDocument/2006/math" xmlns:v="urn:schemas-microsoft-com:vml" xmlns:wp14="http://schemas.microsoft.com/office/word/2010/wordprocessingDrawing" xmlns:wp="http://schemas.openxmlformats.org/drawingml/2006/wordprocessingDrawing" xmlns:w10="urn:schemas-microsoft-com:office:word" xmlns:w="http://schemas.openxmlformats.org/wordprocessingml/2006/main" xmlns:w14="http://schemas.microsoft.com/office/word/2010/wordml" xmlns:w15="http://schemas.microsoft.com/office/word/2012/wordml" xmlns:wpg="http://schemas.microsoft.com/office/word/2010/wordprocessingGroup" xmlns:wpi="http://schemas.microsoft.com/office/word/2010/wordprocessingInk" xmlns:wne="http://schemas.microsoft.com/office/word/2006/wordml" xmlns:wps="http://schemas.microsoft.com/office/word/2010/wordprocessingShape" mc:Ignorable="w14 w15 wp14">
+<w:footnotes xmlns:wpc="http://schemas.microsoft.com/office/word/2010/wordprocessingCanvas" xmlns:cx="http://schemas.microsoft.com/office/drawing/2014/chartex" xmlns:cx1="http://schemas.microsoft.com/office/drawing/2015/9/8/chartex" xmlns:cx2="http://schemas.microsoft.com/office/drawing/2015/10/21/chartex" xmlns:cx3="http://schemas.microsoft.com/office/drawing/2016/5/9/chartex" xmlns:cx4="http://schemas.microsoft.com/office/drawing/2016/5/10/chartex" xmlns:cx5="http://schemas.microsoft.com/office/drawing/2016/5/11/chartex" xmlns:cx6="http://schemas.microsoft.com/office/drawing/2016/5/12/chartex" xmlns:cx7="http://schemas.microsoft.com/office/drawing/2016/5/13/chartex" xmlns:cx8="http://schemas.microsoft.com/office/drawing/2016/5/14/chartex" xmlns:mc="http://schemas.openxmlformats.org/markup-compatibility/2006" xmlns:aink="http://schemas.microsoft.com/office/drawing/2016/ink" xmlns:am3d="http://schemas.microsoft.com/office/drawing/2017/model3d" xmlns:o="urn:schemas-microsoft-com:office:office" xmlns:oel="http://schemas.microsoft.com/office/2019/extlst" xmlns:r="http://schemas.openxmlformats.org/officeDocument/2006/relationships" xmlns:m="http://schemas.openxmlformats.org/officeDocument/2006/math" xmlns:v="urn:schemas-microsoft-com:vml" xmlns:wp14="http://schemas.microsoft.com/office/word/2010/wordprocessingDrawing" xmlns:wp="http://schemas.openxmlformats.org/drawingml/2006/wordprocessingDrawing" xmlns:w10="urn:schemas-microsoft-com:office:word" xmlns:w="http://schemas.openxmlformats.org/wordprocessingml/2006/main" xmlns:w14="http://schemas.microsoft.com/office/word/2010/wordml" xmlns:w15="http://schemas.microsoft.com/office/word/2012/wordml" xmlns:w16cex="http://schemas.microsoft.com/office/word/2018/wordml/cex" xmlns:w16cid="http://schemas.microsoft.com/office/word/2016/wordml/cid" xmlns:w16="http://schemas.microsoft.com/office/word/2018/wordml" xmlns:w16du="http://schemas.microsoft.com/office/word/2023/wordml/word16du" xmlns:w16sdtdh="http://schemas.microsoft.com/office/word/2020/wordml/sdtdatahash" xmlns:w16se="http://schemas.microsoft.com/office/word/2015/wordml/symex" xmlns:wpg="http://schemas.microsoft.com/office/word/2010/wordprocessingGroup" xmlns:wpi="http://schemas.microsoft.com/office/word/2010/wordprocessingInk" xmlns:wne="http://schemas.microsoft.com/office/word/2006/wordml" xmlns:wps="http://schemas.microsoft.com/office/word/2010/wordprocessingShape" mc:Ignorable="w14 w15 w16se w16cid w16 w16cex w16sdtdh w16du wp14">
   <w:footnote w:type="separator" w:id="-1">
     <w:p>
       <w:pPr>
@@ -17990,7 +17347,7 @@
 </file>
 
 <file path=word/numbering.xml><?xml version="1.0" encoding="utf-8"?>
-<w:numbering xmlns:wpc="http://schemas.microsoft.com/office/word/2010/wordprocessingCanvas" xmlns:mc="http://schemas.openxmlformats.org/markup-compatibility/2006" xmlns:o="urn:schemas-microsoft-com:office:office" xmlns:r="http://schemas.openxmlformats.org/officeDocument/2006/relationships" xmlns:m="http://schemas.openxmlformats.org/officeDocument/2006/math" xmlns:v="urn:schemas-microsoft-com:vml" xmlns:wp14="http://schemas.microsoft.com/office/word/2010/wordprocessingDrawing" xmlns:wp="http://schemas.openxmlformats.org/drawingml/2006/wordprocessingDrawing" xmlns:w10="urn:schemas-microsoft-com:office:word" xmlns:w="http://schemas.openxmlformats.org/wordprocessingml/2006/main" xmlns:w14="http://schemas.microsoft.com/office/word/2010/wordml" xmlns:w15="http://schemas.microsoft.com/office/word/2012/wordml" xmlns:wpg="http://schemas.microsoft.com/office/word/2010/wordprocessingGroup" xmlns:wpi="http://schemas.microsoft.com/office/word/2010/wordprocessingInk" xmlns:wne="http://schemas.microsoft.com/office/word/2006/wordml" xmlns:wps="http://schemas.microsoft.com/office/word/2010/wordprocessingShape" mc:Ignorable="w14 w15 wp14">
+<w:numbering xmlns:wpc="http://schemas.microsoft.com/office/word/2010/wordprocessingCanvas" xmlns:cx="http://schemas.microsoft.com/office/drawing/2014/chartex" xmlns:cx1="http://schemas.microsoft.com/office/drawing/2015/9/8/chartex" xmlns:cx2="http://schemas.microsoft.com/office/drawing/2015/10/21/chartex" xmlns:cx3="http://schemas.microsoft.com/office/drawing/2016/5/9/chartex" xmlns:cx4="http://schemas.microsoft.com/office/drawing/2016/5/10/chartex" xmlns:cx5="http://schemas.microsoft.com/office/drawing/2016/5/11/chartex" xmlns:cx6="http://schemas.microsoft.com/office/drawing/2016/5/12/chartex" xmlns:cx7="http://schemas.microsoft.com/office/drawing/2016/5/13/chartex" xmlns:cx8="http://schemas.microsoft.com/office/drawing/2016/5/14/chartex" xmlns:mc="http://schemas.openxmlformats.org/markup-compatibility/2006" xmlns:aink="http://schemas.microsoft.com/office/drawing/2016/ink" xmlns:am3d="http://schemas.microsoft.com/office/drawing/2017/model3d" xmlns:o="urn:schemas-microsoft-com:office:office" xmlns:oel="http://schemas.microsoft.com/office/2019/extlst" xmlns:r="http://schemas.openxmlformats.org/officeDocument/2006/relationships" xmlns:m="http://schemas.openxmlformats.org/officeDocument/2006/math" xmlns:v="urn:schemas-microsoft-com:vml" xmlns:wp14="http://schemas.microsoft.com/office/word/2010/wordprocessingDrawing" xmlns:wp="http://schemas.openxmlformats.org/drawingml/2006/wordprocessingDrawing" xmlns:w10="urn:schemas-microsoft-com:office:word" xmlns:w="http://schemas.openxmlformats.org/wordprocessingml/2006/main" xmlns:w14="http://schemas.microsoft.com/office/word/2010/wordml" xmlns:w15="http://schemas.microsoft.com/office/word/2012/wordml" xmlns:w16cex="http://schemas.microsoft.com/office/word/2018/wordml/cex" xmlns:w16cid="http://schemas.microsoft.com/office/word/2016/wordml/cid" xmlns:w16="http://schemas.microsoft.com/office/word/2018/wordml" xmlns:w16du="http://schemas.microsoft.com/office/word/2023/wordml/word16du" xmlns:w16sdtdh="http://schemas.microsoft.com/office/word/2020/wordml/sdtdatahash" xmlns:w16se="http://schemas.microsoft.com/office/word/2015/wordml/symex" xmlns:wpg="http://schemas.microsoft.com/office/word/2010/wordprocessingGroup" xmlns:wpi="http://schemas.microsoft.com/office/word/2010/wordprocessingInk" xmlns:wne="http://schemas.microsoft.com/office/word/2006/wordml" xmlns:wps="http://schemas.microsoft.com/office/word/2010/wordprocessingShape" mc:Ignorable="w14 w15 w16se w16cid w16 w16cex w16sdtdh w16du wp14">
   <w:abstractNum w:abstractNumId="0" w15:restartNumberingAfterBreak="0">
     <w:nsid w:val="09593D46"/>
     <w:multiLevelType w:val="hybridMultilevel"/>
@@ -18887,38 +18244,38 @@
       </w:pPr>
     </w:lvl>
   </w:abstractNum>
-  <w:num w:numId="1">
+  <w:num w:numId="1" w16cid:durableId="1512833204">
     <w:abstractNumId w:val="3"/>
   </w:num>
-  <w:num w:numId="2">
+  <w:num w:numId="2" w16cid:durableId="67729405">
     <w:abstractNumId w:val="4"/>
   </w:num>
-  <w:num w:numId="3">
+  <w:num w:numId="3" w16cid:durableId="1883130072">
     <w:abstractNumId w:val="2"/>
   </w:num>
-  <w:num w:numId="4">
+  <w:num w:numId="4" w16cid:durableId="2135367363">
     <w:abstractNumId w:val="8"/>
   </w:num>
-  <w:num w:numId="5">
+  <w:num w:numId="5" w16cid:durableId="1077048432">
     <w:abstractNumId w:val="0"/>
   </w:num>
-  <w:num w:numId="6">
+  <w:num w:numId="6" w16cid:durableId="1121874966">
     <w:abstractNumId w:val="7"/>
   </w:num>
-  <w:num w:numId="7">
+  <w:num w:numId="7" w16cid:durableId="640232591">
     <w:abstractNumId w:val="5"/>
   </w:num>
-  <w:num w:numId="8">
+  <w:num w:numId="8" w16cid:durableId="1267301965">
     <w:abstractNumId w:val="1"/>
   </w:num>
-  <w:num w:numId="9">
+  <w:num w:numId="9" w16cid:durableId="1434475500">
     <w:abstractNumId w:val="6"/>
   </w:num>
 </w:numbering>
 </file>
 
 <file path=word/styles.xml><?xml version="1.0" encoding="utf-8"?>
-<w:styles xmlns:mc="http://schemas.openxmlformats.org/markup-compatibility/2006" xmlns:r="http://schemas.openxmlformats.org/officeDocument/2006/relationships" xmlns:w="http://schemas.openxmlformats.org/wordprocessingml/2006/main" xmlns:w14="http://schemas.microsoft.com/office/word/2010/wordml" xmlns:w15="http://schemas.microsoft.com/office/word/2012/wordml" mc:Ignorable="w14 w15">
+<w:styles xmlns:mc="http://schemas.openxmlformats.org/markup-compatibility/2006" xmlns:r="http://schemas.openxmlformats.org/officeDocument/2006/relationships" xmlns:w="http://schemas.openxmlformats.org/wordprocessingml/2006/main" xmlns:w14="http://schemas.microsoft.com/office/word/2010/wordml" xmlns:w15="http://schemas.microsoft.com/office/word/2012/wordml" xmlns:w16cex="http://schemas.microsoft.com/office/word/2018/wordml/cex" xmlns:w16cid="http://schemas.microsoft.com/office/word/2016/wordml/cid" xmlns:w16="http://schemas.microsoft.com/office/word/2018/wordml" xmlns:w16du="http://schemas.microsoft.com/office/word/2023/wordml/word16du" xmlns:w16sdtdh="http://schemas.microsoft.com/office/word/2020/wordml/sdtdatahash" xmlns:w16se="http://schemas.microsoft.com/office/word/2015/wordml/symex" mc:Ignorable="w14 w15 w16se w16cid w16 w16cex w16sdtdh w16du">
   <w:docDefaults>
     <w:rPrDefault>
       <w:rPr>
@@ -18934,7 +18291,7 @@
       </w:pPr>
     </w:pPrDefault>
   </w:docDefaults>
-  <w:latentStyles w:defLockedState="0" w:defUIPriority="99" w:defSemiHidden="0" w:defUnhideWhenUsed="0" w:defQFormat="0" w:count="371">
+  <w:latentStyles w:defLockedState="0" w:defUIPriority="99" w:defSemiHidden="0" w:defUnhideWhenUsed="0" w:defQFormat="0" w:count="376">
     <w:lsdException w:name="Normal" w:uiPriority="0" w:qFormat="1"/>
     <w:lsdException w:name="heading 1" w:uiPriority="9" w:qFormat="1"/>
     <w:lsdException w:name="heading 2" w:semiHidden="1" w:uiPriority="9" w:unhideWhenUsed="1" w:qFormat="1"/>
@@ -19306,6 +18663,11 @@
     <w:lsdException w:name="List Table 5 Dark Accent 6" w:uiPriority="50"/>
     <w:lsdException w:name="List Table 6 Colorful Accent 6" w:uiPriority="51"/>
     <w:lsdException w:name="List Table 7 Colorful Accent 6" w:uiPriority="52"/>
+    <w:lsdException w:name="Mention" w:semiHidden="1" w:unhideWhenUsed="1"/>
+    <w:lsdException w:name="Smart Hyperlink" w:semiHidden="1" w:unhideWhenUsed="1"/>
+    <w:lsdException w:name="Hashtag" w:semiHidden="1" w:unhideWhenUsed="1"/>
+    <w:lsdException w:name="Unresolved Mention" w:semiHidden="1" w:unhideWhenUsed="1"/>
+    <w:lsdException w:name="Smart Link" w:semiHidden="1" w:unhideWhenUsed="1"/>
   </w:latentStyles>
   <w:style w:type="paragraph" w:default="1" w:styleId="Normal">
     <w:name w:val="Normal"/>
@@ -19696,11 +19058,11 @@
       </w:tblBorders>
     </w:tblPr>
   </w:style>
-  <w:style w:type="paragraph" w:styleId="Puesto">
+  <w:style w:type="paragraph" w:styleId="Ttulo">
     <w:name w:val="Title"/>
     <w:basedOn w:val="Normal"/>
     <w:next w:val="Normal"/>
-    <w:link w:val="PuestoCar"/>
+    <w:link w:val="TtuloCar"/>
     <w:uiPriority w:val="1"/>
     <w:qFormat/>
     <w:rsid w:val="00594767"/>
@@ -19718,10 +19080,10 @@
       <w:lang w:val="es-ES"/>
     </w:rPr>
   </w:style>
-  <w:style w:type="character" w:customStyle="1" w:styleId="PuestoCar">
-    <w:name w:val="Puesto Car"/>
+  <w:style w:type="character" w:customStyle="1" w:styleId="TtuloCar">
+    <w:name w:val="Título Car"/>
     <w:basedOn w:val="Fuentedeprrafopredeter"/>
-    <w:link w:val="Puesto"/>
+    <w:link w:val="Ttulo"/>
     <w:uiPriority w:val="1"/>
     <w:rsid w:val="00594767"/>
     <w:rPr>

</xml_diff>